<commit_message>
Minor fixes on "17. Sorting and Searching Algorithms" exercise
</commit_message>
<xml_diff>
--- a/Courses/Software-Sciences/Module-2-DS-and-Algo-New/17-Sorting-and-Searching-Algorithms/17-Sorting-and-Searching-Algorithms-Exercise.docx
+++ b/Courses/Software-Sciences/Module-2-DS-and-Algo-New/17-Sorting-and-Searching-Algorithms/17-Sorting-and-Searching-Algorithms-Exercise.docx
@@ -1,10 +1,10 @@
 
 <file path=word/document.xml><?xml version="1.0" encoding="utf-8"?>
-<w:document xmlns:wpc="http://schemas.microsoft.com/office/word/2010/wordprocessingCanvas" xmlns:cx="http://schemas.microsoft.com/office/drawing/2014/chartex" xmlns:cx1="http://schemas.microsoft.com/office/drawing/2015/9/8/chartex" xmlns:cx2="http://schemas.microsoft.com/office/drawing/2015/10/21/chartex" xmlns:cx3="http://schemas.microsoft.com/office/drawing/2016/5/9/chartex" xmlns:cx4="http://schemas.microsoft.com/office/drawing/2016/5/10/chartex" xmlns:cx5="http://schemas.microsoft.com/office/drawing/2016/5/11/chartex" xmlns:cx6="http://schemas.microsoft.com/office/drawing/2016/5/12/chartex" xmlns:cx7="http://schemas.microsoft.com/office/drawing/2016/5/13/chartex" xmlns:cx8="http://schemas.microsoft.com/office/drawing/2016/5/14/chartex" xmlns:mc="http://schemas.openxmlformats.org/markup-compatibility/2006" xmlns:aink="http://schemas.microsoft.com/office/drawing/2016/ink" xmlns:am3d="http://schemas.microsoft.com/office/drawing/2017/model3d" xmlns:o="urn:schemas-microsoft-com:office:office" xmlns:oel="http://schemas.microsoft.com/office/2019/extlst" xmlns:r="http://schemas.openxmlformats.org/officeDocument/2006/relationships" xmlns:m="http://schemas.openxmlformats.org/officeDocument/2006/math" xmlns:v="urn:schemas-microsoft-com:vml" xmlns:wp14="http://schemas.microsoft.com/office/word/2010/wordprocessingDrawing" xmlns:wp="http://schemas.openxmlformats.org/drawingml/2006/wordprocessingDrawing" xmlns:w10="urn:schemas-microsoft-com:office:word" xmlns:w="http://schemas.openxmlformats.org/wordprocessingml/2006/main" xmlns:w14="http://schemas.microsoft.com/office/word/2010/wordml" xmlns:w15="http://schemas.microsoft.com/office/word/2012/wordml" xmlns:w16cex="http://schemas.microsoft.com/office/word/2018/wordml/cex" xmlns:w16cid="http://schemas.microsoft.com/office/word/2016/wordml/cid" xmlns:w16="http://schemas.microsoft.com/office/word/2018/wordml" xmlns:w16sdtdh="http://schemas.microsoft.com/office/word/2020/wordml/sdtdatahash" xmlns:w16se="http://schemas.microsoft.com/office/word/2015/wordml/symex" xmlns:wpg="http://schemas.microsoft.com/office/word/2010/wordprocessingGroup" xmlns:wpi="http://schemas.microsoft.com/office/word/2010/wordprocessingInk" xmlns:wne="http://schemas.microsoft.com/office/word/2006/wordml" xmlns:wps="http://schemas.microsoft.com/office/word/2010/wordprocessingShape" mc:Ignorable="w14 w15 w16se w16cid w16 w16cex w16sdtdh wp14">
+<w:document xmlns:wpc="http://schemas.microsoft.com/office/word/2010/wordprocessingCanvas" xmlns:cx="http://schemas.microsoft.com/office/drawing/2014/chartex" xmlns:cx1="http://schemas.microsoft.com/office/drawing/2015/9/8/chartex" xmlns:cx2="http://schemas.microsoft.com/office/drawing/2015/10/21/chartex" xmlns:cx3="http://schemas.microsoft.com/office/drawing/2016/5/9/chartex" xmlns:cx4="http://schemas.microsoft.com/office/drawing/2016/5/10/chartex" xmlns:cx5="http://schemas.microsoft.com/office/drawing/2016/5/11/chartex" xmlns:cx6="http://schemas.microsoft.com/office/drawing/2016/5/12/chartex" xmlns:cx7="http://schemas.microsoft.com/office/drawing/2016/5/13/chartex" xmlns:cx8="http://schemas.microsoft.com/office/drawing/2016/5/14/chartex" xmlns:mc="http://schemas.openxmlformats.org/markup-compatibility/2006" xmlns:aink="http://schemas.microsoft.com/office/drawing/2016/ink" xmlns:am3d="http://schemas.microsoft.com/office/drawing/2017/model3d" xmlns:o="urn:schemas-microsoft-com:office:office" xmlns:oel="http://schemas.microsoft.com/office/2019/extlst" xmlns:r="http://schemas.openxmlformats.org/officeDocument/2006/relationships" xmlns:m="http://schemas.openxmlformats.org/officeDocument/2006/math" xmlns:v="urn:schemas-microsoft-com:vml" xmlns:wp14="http://schemas.microsoft.com/office/word/2010/wordprocessingDrawing" xmlns:wp="http://schemas.openxmlformats.org/drawingml/2006/wordprocessingDrawing" xmlns:w10="urn:schemas-microsoft-com:office:word" xmlns:w="http://schemas.openxmlformats.org/wordprocessingml/2006/main" xmlns:w14="http://schemas.microsoft.com/office/word/2010/wordml" xmlns:w15="http://schemas.microsoft.com/office/word/2012/wordml" xmlns:w16cex="http://schemas.microsoft.com/office/word/2018/wordml/cex" xmlns:w16cid="http://schemas.microsoft.com/office/word/2016/wordml/cid" xmlns:w16="http://schemas.microsoft.com/office/word/2018/wordml" xmlns:w16du="http://schemas.microsoft.com/office/word/2023/wordml/word16du" xmlns:w16sdtdh="http://schemas.microsoft.com/office/word/2020/wordml/sdtdatahash" xmlns:w16se="http://schemas.microsoft.com/office/word/2015/wordml/symex" xmlns:wpg="http://schemas.microsoft.com/office/word/2010/wordprocessingGroup" xmlns:wpi="http://schemas.microsoft.com/office/word/2010/wordprocessingInk" xmlns:wne="http://schemas.microsoft.com/office/word/2006/wordml" xmlns:wps="http://schemas.microsoft.com/office/word/2010/wordprocessingShape" mc:Ignorable="w14 w15 w16se w16cid w16 w16cex w16sdtdh wp14">
   <w:body>
     <w:p>
       <w:pPr>
-        <w:pStyle w:val="1"/>
+        <w:pStyle w:val="Heading1"/>
         <w:spacing w:before="80" w:after="120" w:line="240" w:lineRule="auto"/>
         <w:jc w:val="center"/>
         <w:rPr>
@@ -52,7 +52,7 @@
       <w:hyperlink r:id="rId8" w:history="1">
         <w:r>
           <w:rPr>
-            <w:rStyle w:val="a9"/>
+            <w:rStyle w:val="Hyperlink"/>
           </w:rPr>
           <w:t>https://judge.softuni.bg/Contests/3188/Sorting-Searching-Algorithms</w:t>
         </w:r>
@@ -63,8 +63,7 @@
     </w:p>
     <w:p>
       <w:pPr>
-        <w:pStyle w:val="1"/>
-        <w:spacing w:before="80" w:after="120" w:line="240" w:lineRule="auto"/>
+        <w:pStyle w:val="Heading1"/>
       </w:pPr>
       <w:r>
         <w:t>Част</w:t>
@@ -78,7 +77,8 @@
     </w:p>
     <w:p>
       <w:pPr>
-        <w:pStyle w:val="2"/>
+        <w:pStyle w:val="Heading2"/>
+        <w:spacing w:before="200"/>
       </w:pPr>
       <w:r>
         <w:t>Сортиране</w:t>
@@ -180,7 +180,7 @@
     </w:p>
     <w:p>
       <w:pPr>
-        <w:pStyle w:val="3"/>
+        <w:pStyle w:val="Heading3"/>
         <w:spacing w:before="80" w:after="120" w:line="240" w:lineRule="auto"/>
       </w:pPr>
       <w:r>
@@ -189,7 +189,7 @@
     </w:p>
     <w:tbl>
       <w:tblPr>
-        <w:tblStyle w:val="af"/>
+        <w:tblStyle w:val="TableGrid"/>
         <w:tblW w:w="0" w:type="auto"/>
         <w:tblInd w:w="108" w:type="dxa"/>
         <w:tblCellMar>
@@ -356,7 +356,7 @@
     </w:tbl>
     <w:p>
       <w:pPr>
-        <w:pStyle w:val="2"/>
+        <w:pStyle w:val="Heading2"/>
       </w:pPr>
       <w:r>
         <w:t>Merge Sort</w:t>
@@ -387,7 +387,7 @@
     </w:p>
     <w:p>
       <w:pPr>
-        <w:pStyle w:val="3"/>
+        <w:pStyle w:val="Heading3"/>
         <w:spacing w:before="80" w:after="120" w:line="240" w:lineRule="auto"/>
         <w:jc w:val="both"/>
         <w:rPr>
@@ -405,8 +405,8 @@
     </w:p>
     <w:tbl>
       <w:tblPr>
-        <w:tblStyle w:val="af"/>
-        <w:tblW w:w="3667" w:type="dxa"/>
+        <w:tblStyle w:val="TableGrid"/>
+        <w:tblW w:w="3346" w:type="dxa"/>
         <w:tblInd w:w="108" w:type="dxa"/>
         <w:tblCellMar>
           <w:top w:w="86" w:type="dxa"/>
@@ -417,16 +417,16 @@
         <w:tblLook w:val="04A0" w:firstRow="1" w:lastRow="0" w:firstColumn="1" w:lastColumn="0" w:noHBand="0" w:noVBand="1"/>
       </w:tblPr>
       <w:tblGrid>
-        <w:gridCol w:w="1687"/>
-        <w:gridCol w:w="1980"/>
+        <w:gridCol w:w="1539"/>
+        <w:gridCol w:w="1807"/>
       </w:tblGrid>
       <w:tr>
         <w:trPr>
-          <w:trHeight w:val="357"/>
+          <w:trHeight w:val="447"/>
         </w:trPr>
         <w:tc>
           <w:tcPr>
-            <w:tcW w:w="1687" w:type="dxa"/>
+            <w:tcW w:w="1539" w:type="dxa"/>
             <w:shd w:val="clear" w:color="auto" w:fill="D9D9D9" w:themeFill="background1" w:themeFillShade="D9"/>
             <w:vAlign w:val="center"/>
           </w:tcPr>
@@ -448,7 +448,7 @@
         </w:tc>
         <w:tc>
           <w:tcPr>
-            <w:tcW w:w="1980" w:type="dxa"/>
+            <w:tcW w:w="1807" w:type="dxa"/>
             <w:shd w:val="clear" w:color="auto" w:fill="D9D9D9" w:themeFill="background1" w:themeFillShade="D9"/>
             <w:vAlign w:val="center"/>
           </w:tcPr>
@@ -471,11 +471,11 @@
       </w:tr>
       <w:tr>
         <w:trPr>
-          <w:trHeight w:val="357"/>
+          <w:trHeight w:val="447"/>
         </w:trPr>
         <w:tc>
           <w:tcPr>
-            <w:tcW w:w="1687" w:type="dxa"/>
+            <w:tcW w:w="1539" w:type="dxa"/>
           </w:tcPr>
           <w:p>
             <w:pPr>
@@ -498,7 +498,7 @@
         </w:tc>
         <w:tc>
           <w:tcPr>
-            <w:tcW w:w="1980" w:type="dxa"/>
+            <w:tcW w:w="1807" w:type="dxa"/>
           </w:tcPr>
           <w:p>
             <w:pPr>
@@ -524,7 +524,7 @@
     </w:tbl>
     <w:p>
       <w:pPr>
-        <w:pStyle w:val="3"/>
+        <w:pStyle w:val="Heading3"/>
         <w:spacing w:before="80" w:after="120" w:line="240" w:lineRule="auto"/>
         <w:jc w:val="both"/>
         <w:rPr>
@@ -542,6 +542,11 @@
     </w:p>
     <w:p>
       <w:pPr>
+        <w:pStyle w:val="ListParagraph"/>
+        <w:numPr>
+          <w:ilvl w:val="0"/>
+          <w:numId w:val="51"/>
+        </w:numPr>
         <w:spacing w:line="240" w:lineRule="auto"/>
         <w:jc w:val="both"/>
       </w:pPr>
@@ -555,12 +560,16 @@
         <w:t>Mergesort</w:t>
       </w:r>
       <w:r>
-        <w:t xml:space="preserve"> с един методи за сортиране</w:t>
+        <w:t xml:space="preserve"> с един метод за сортиране</w:t>
+      </w:r>
+      <w:r>
+        <w:t>:</w:t>
       </w:r>
     </w:p>
     <w:p>
       <w:pPr>
         <w:spacing w:line="240" w:lineRule="auto"/>
+        <w:ind w:firstLine="360"/>
         <w:jc w:val="both"/>
       </w:pPr>
       <w:r>
@@ -614,6 +623,11 @@
     </w:p>
     <w:p>
       <w:pPr>
+        <w:pStyle w:val="ListParagraph"/>
+        <w:numPr>
+          <w:ilvl w:val="0"/>
+          <w:numId w:val="51"/>
+        </w:numPr>
         <w:spacing w:line="240" w:lineRule="auto"/>
         <w:jc w:val="both"/>
       </w:pPr>
@@ -630,10 +644,14 @@
       <w:r>
         <w:t>, който ще помогне за обединяването на подмасивите</w:t>
       </w:r>
+      <w:r>
+        <w:t>:</w:t>
+      </w:r>
     </w:p>
     <w:p>
       <w:pPr>
         <w:spacing w:line="240" w:lineRule="auto"/>
+        <w:ind w:firstLine="360"/>
         <w:jc w:val="both"/>
       </w:pPr>
       <w:r>
@@ -641,6 +659,7 @@
           <w:noProof/>
           <w:lang w:eastAsia="bg-BG"/>
         </w:rPr>
+        <w:lastRenderedPageBreak/>
         <w:drawing>
           <wp:inline distT="0" distB="0" distL="0" distR="0" wp14:anchorId="12778B8F" wp14:editId="0F31AC0B">
             <wp:extent cx="2251710" cy="303523"/>
@@ -687,6 +706,11 @@
     </w:p>
     <w:p>
       <w:pPr>
+        <w:pStyle w:val="ListParagraph"/>
+        <w:numPr>
+          <w:ilvl w:val="0"/>
+          <w:numId w:val="51"/>
+        </w:numPr>
         <w:spacing w:line="240" w:lineRule="auto"/>
         <w:jc w:val="both"/>
       </w:pPr>
@@ -699,10 +723,20 @@
         </w:rPr>
         <w:t>Merge()</w:t>
       </w:r>
+      <w:r>
+        <w:rPr>
+          <w:rStyle w:val="CodeChar"/>
+          <w:rFonts w:ascii="Calibri" w:hAnsi="Calibri" w:cs="Calibri"/>
+          <w:b w:val="0"/>
+          <w:bCs/>
+        </w:rPr>
+        <w:t>:</w:t>
+      </w:r>
     </w:p>
     <w:p>
       <w:pPr>
         <w:spacing w:line="240" w:lineRule="auto"/>
+        <w:ind w:firstLine="360"/>
         <w:jc w:val="both"/>
       </w:pPr>
       <w:r>
@@ -710,7 +744,6 @@
           <w:noProof/>
           <w:lang w:eastAsia="bg-BG"/>
         </w:rPr>
-        <w:lastRenderedPageBreak/>
         <w:drawing>
           <wp:inline distT="0" distB="0" distL="0" distR="0" wp14:anchorId="7FA1D338" wp14:editId="7E311881">
             <wp:extent cx="6626225" cy="232410"/>
@@ -757,6 +790,11 @@
     </w:p>
     <w:p>
       <w:pPr>
+        <w:pStyle w:val="ListParagraph"/>
+        <w:numPr>
+          <w:ilvl w:val="0"/>
+          <w:numId w:val="51"/>
+        </w:numPr>
         <w:spacing w:line="240" w:lineRule="auto"/>
         <w:jc w:val="both"/>
         <w:rPr>
@@ -808,6 +846,7 @@
     <w:p>
       <w:pPr>
         <w:spacing w:line="240" w:lineRule="auto"/>
+        <w:ind w:firstLine="360"/>
         <w:jc w:val="both"/>
       </w:pPr>
       <w:r>
@@ -861,6 +900,11 @@
     </w:p>
     <w:p>
       <w:pPr>
+        <w:pStyle w:val="ListParagraph"/>
+        <w:numPr>
+          <w:ilvl w:val="0"/>
+          <w:numId w:val="51"/>
+        </w:numPr>
         <w:spacing w:line="240" w:lineRule="auto"/>
         <w:jc w:val="both"/>
         <w:rPr>
@@ -895,6 +939,7 @@
     <w:p>
       <w:pPr>
         <w:spacing w:line="240" w:lineRule="auto"/>
+        <w:ind w:firstLine="360"/>
         <w:jc w:val="both"/>
       </w:pPr>
       <w:r>
@@ -948,6 +993,11 @@
     </w:p>
     <w:p>
       <w:pPr>
+        <w:pStyle w:val="ListParagraph"/>
+        <w:numPr>
+          <w:ilvl w:val="0"/>
+          <w:numId w:val="51"/>
+        </w:numPr>
         <w:spacing w:line="240" w:lineRule="auto"/>
         <w:jc w:val="both"/>
       </w:pPr>
@@ -968,6 +1018,7 @@
     <w:p>
       <w:pPr>
         <w:spacing w:line="240" w:lineRule="auto"/>
+        <w:ind w:firstLine="360"/>
         <w:jc w:val="both"/>
       </w:pPr>
       <w:r>
@@ -1021,6 +1072,11 @@
     </w:p>
     <w:p>
       <w:pPr>
+        <w:pStyle w:val="ListParagraph"/>
+        <w:numPr>
+          <w:ilvl w:val="0"/>
+          <w:numId w:val="51"/>
+        </w:numPr>
         <w:spacing w:line="240" w:lineRule="auto"/>
         <w:jc w:val="both"/>
       </w:pPr>
@@ -1037,6 +1093,7 @@
     <w:p>
       <w:pPr>
         <w:spacing w:line="240" w:lineRule="auto"/>
+        <w:ind w:firstLine="360"/>
         <w:jc w:val="both"/>
       </w:pPr>
       <w:r>
@@ -1090,6 +1147,11 @@
     </w:p>
     <w:p>
       <w:pPr>
+        <w:pStyle w:val="ListParagraph"/>
+        <w:numPr>
+          <w:ilvl w:val="0"/>
+          <w:numId w:val="51"/>
+        </w:numPr>
         <w:spacing w:line="240" w:lineRule="auto"/>
         <w:jc w:val="both"/>
         <w:rPr>
@@ -1112,6 +1174,7 @@
     <w:p>
       <w:pPr>
         <w:spacing w:line="240" w:lineRule="auto"/>
+        <w:ind w:firstLine="360"/>
         <w:jc w:val="both"/>
       </w:pPr>
       <w:r>
@@ -1165,6 +1228,11 @@
     </w:p>
     <w:p>
       <w:pPr>
+        <w:pStyle w:val="ListParagraph"/>
+        <w:numPr>
+          <w:ilvl w:val="0"/>
+          <w:numId w:val="51"/>
+        </w:numPr>
         <w:spacing w:line="240" w:lineRule="auto"/>
         <w:jc w:val="both"/>
       </w:pPr>
@@ -1260,6 +1328,7 @@
     <w:p>
       <w:pPr>
         <w:spacing w:line="240" w:lineRule="auto"/>
+        <w:ind w:firstLine="360"/>
         <w:jc w:val="both"/>
       </w:pPr>
       <w:r>
@@ -1267,6 +1336,7 @@
           <w:noProof/>
           <w:lang w:eastAsia="bg-BG"/>
         </w:rPr>
+        <w:lastRenderedPageBreak/>
         <w:drawing>
           <wp:inline distT="0" distB="0" distL="0" distR="0" wp14:anchorId="0769F70C" wp14:editId="0737312C">
             <wp:extent cx="3188970" cy="591767"/>
@@ -1313,11 +1383,15 @@
     </w:p>
     <w:p>
       <w:pPr>
+        <w:pStyle w:val="ListParagraph"/>
+        <w:numPr>
+          <w:ilvl w:val="0"/>
+          <w:numId w:val="51"/>
+        </w:numPr>
         <w:spacing w:line="240" w:lineRule="auto"/>
         <w:jc w:val="both"/>
       </w:pPr>
       <w:r>
-        <w:lastRenderedPageBreak/>
         <w:t xml:space="preserve">Сега можем да извикаме метода </w:t>
       </w:r>
       <w:r>
@@ -1330,6 +1404,7 @@
     <w:p>
       <w:pPr>
         <w:spacing w:line="240" w:lineRule="auto"/>
+        <w:ind w:firstLine="360"/>
         <w:jc w:val="both"/>
       </w:pPr>
       <w:r>
@@ -1383,7 +1458,7 @@
     </w:p>
     <w:p>
       <w:pPr>
-        <w:pStyle w:val="2"/>
+        <w:pStyle w:val="Heading2"/>
       </w:pPr>
       <w:r>
         <w:t>Quicksort</w:t>
@@ -1398,6 +1473,10 @@
         <w:t xml:space="preserve">Сортирайте масив от числа чрез известния алгоритъм </w:t>
       </w:r>
       <w:r>
+        <w:rPr>
+          <w:b/>
+          <w:bCs/>
+        </w:rPr>
         <w:t>Quicksort</w:t>
       </w:r>
       <w:r>
@@ -1406,25 +1485,18 @@
     </w:p>
     <w:p>
       <w:pPr>
-        <w:pStyle w:val="3"/>
-        <w:spacing w:before="80" w:after="120" w:line="240" w:lineRule="auto"/>
-        <w:jc w:val="both"/>
-        <w:rPr>
-          <w:rFonts w:eastAsia="MS Mincho"/>
+        <w:pStyle w:val="Heading3"/>
+        <w:rPr>
           <w:lang w:eastAsia="ja-JP"/>
         </w:rPr>
       </w:pPr>
       <w:r>
-        <w:rPr>
-          <w:rFonts w:eastAsia="MS Mincho"/>
-          <w:lang w:eastAsia="ja-JP"/>
-        </w:rPr>
         <w:t>Примери</w:t>
       </w:r>
     </w:p>
     <w:tbl>
       <w:tblPr>
-        <w:tblStyle w:val="af"/>
+        <w:tblStyle w:val="TableGrid"/>
         <w:tblW w:w="3757" w:type="dxa"/>
         <w:tblInd w:w="108" w:type="dxa"/>
         <w:tblCellMar>
@@ -1537,19 +1609,12 @@
     </w:tbl>
     <w:p>
       <w:pPr>
-        <w:pStyle w:val="3"/>
-        <w:spacing w:before="80" w:after="120" w:line="240" w:lineRule="auto"/>
-        <w:jc w:val="both"/>
-        <w:rPr>
-          <w:rFonts w:eastAsia="MS Mincho"/>
+        <w:pStyle w:val="Heading3"/>
+        <w:rPr>
           <w:lang w:eastAsia="ja-JP"/>
         </w:rPr>
       </w:pPr>
       <w:r>
-        <w:rPr>
-          <w:rFonts w:eastAsia="MS Mincho"/>
-          <w:lang w:eastAsia="ja-JP"/>
-        </w:rPr>
         <w:t>Насоки</w:t>
       </w:r>
     </w:p>
@@ -1573,14 +1638,14 @@
       <w:hyperlink r:id="rId19" w:history="1">
         <w:r>
           <w:rPr>
-            <w:rStyle w:val="a9"/>
+            <w:rStyle w:val="Hyperlink"/>
           </w:rPr>
           <w:t>Wikipedia</w:t>
         </w:r>
       </w:hyperlink>
       <w:r>
         <w:rPr>
-          <w:rStyle w:val="a9"/>
+          <w:rStyle w:val="Hyperlink"/>
         </w:rPr>
         <w:t>.</w:t>
       </w:r>
@@ -1596,7 +1661,7 @@
       <w:hyperlink r:id="rId20" w:history="1">
         <w:r>
           <w:rPr>
-            <w:rStyle w:val="a9"/>
+            <w:rStyle w:val="Hyperlink"/>
           </w:rPr>
           <w:t>Visualgo.net</w:t>
         </w:r>
@@ -1619,7 +1684,7 @@
     </w:p>
     <w:p>
       <w:pPr>
-        <w:pStyle w:val="ac"/>
+        <w:pStyle w:val="ListParagraph"/>
         <w:numPr>
           <w:ilvl w:val="0"/>
           <w:numId w:val="40"/>
@@ -1654,7 +1719,7 @@
     </w:p>
     <w:p>
       <w:pPr>
-        <w:pStyle w:val="ac"/>
+        <w:pStyle w:val="ListParagraph"/>
         <w:numPr>
           <w:ilvl w:val="0"/>
           <w:numId w:val="40"/>
@@ -1680,7 +1745,7 @@
     </w:p>
     <w:p>
       <w:pPr>
-        <w:pStyle w:val="ac"/>
+        <w:pStyle w:val="ListParagraph"/>
         <w:numPr>
           <w:ilvl w:val="1"/>
           <w:numId w:val="40"/>
@@ -1688,6 +1753,8 @@
         <w:spacing w:line="240" w:lineRule="auto"/>
         <w:jc w:val="both"/>
         <w:rPr>
+          <w:b/>
+          <w:bCs/>
           <w:noProof/>
         </w:rPr>
       </w:pPr>
@@ -1719,15 +1786,52 @@
         <w:t xml:space="preserve">, така </w:t>
       </w:r>
       <w:r>
-        <w:t>че всички по-малки елементи да са отляво, а всички по-големи отдясно</w:t>
-      </w:r>
-      <w:r>
-        <w:t xml:space="preserve">  </w:t>
+        <w:t xml:space="preserve">че всички </w:t>
+      </w:r>
+      <w:r>
+        <w:rPr>
+          <w:b/>
+          <w:bCs/>
+        </w:rPr>
+        <w:t>по-малки</w:t>
+      </w:r>
+      <w:r>
+        <w:t xml:space="preserve"> елементи да са </w:t>
+      </w:r>
+      <w:r>
+        <w:rPr>
+          <w:b/>
+          <w:bCs/>
+        </w:rPr>
+        <w:t>отляво</w:t>
+      </w:r>
+      <w:r>
+        <w:t xml:space="preserve">, а всички </w:t>
+      </w:r>
+      <w:r>
+        <w:rPr>
+          <w:b/>
+          <w:bCs/>
+        </w:rPr>
+        <w:t xml:space="preserve">по-големи </w:t>
+      </w:r>
+      <w:r>
+        <w:rPr>
+          <w:lang w:val="en-US"/>
+        </w:rPr>
+        <w:t xml:space="preserve">- </w:t>
+      </w:r>
+      <w:r>
+        <w:rPr>
+          <w:b/>
+          <w:bCs/>
+        </w:rPr>
+        <w:t xml:space="preserve">отдясно  </w:t>
       </w:r>
     </w:p>
     <w:p>
       <w:pPr>
-        <w:pStyle w:val="ac"/>
+        <w:pStyle w:val="ListParagraph"/>
         <w:numPr>
           <w:ilvl w:val="0"/>
           <w:numId w:val="40"/>
@@ -1742,12 +1846,22 @@
         <w:t>пивота</w:t>
       </w:r>
       <w:r>
-        <w:t xml:space="preserve"> е преместен на правилното си място, вече имаме два несортирани дяла - един вляво от него и един вдясно.</w:t>
+        <w:t xml:space="preserve"> е преместен на правилното си място, вече имаме </w:t>
+      </w:r>
+      <w:r>
+        <w:rPr>
+          <w:b/>
+          <w:bCs/>
+        </w:rPr>
+        <w:t>два несортирани дяла</w:t>
+      </w:r>
+      <w:r>
+        <w:t xml:space="preserve"> - един вляво от него и един вдясно.</w:t>
       </w:r>
     </w:p>
     <w:p>
       <w:pPr>
-        <w:pStyle w:val="ac"/>
+        <w:pStyle w:val="ListParagraph"/>
         <w:numPr>
           <w:ilvl w:val="0"/>
           <w:numId w:val="40"/>
@@ -1770,7 +1884,7 @@
     </w:p>
     <w:p>
       <w:pPr>
-        <w:pStyle w:val="ac"/>
+        <w:pStyle w:val="ListParagraph"/>
         <w:numPr>
           <w:ilvl w:val="0"/>
           <w:numId w:val="40"/>
@@ -1779,7 +1893,24 @@
         <w:jc w:val="both"/>
       </w:pPr>
       <w:r>
-        <w:t>Дъното на рекурсията е, когато размерът на частта е 1,</w:t>
+        <w:rPr>
+          <w:b/>
+          <w:bCs/>
+        </w:rPr>
+        <w:t>Дъното</w:t>
+      </w:r>
+      <w:r>
+        <w:t xml:space="preserve"> на рекурсията е, когато </w:t>
+      </w:r>
+      <w:r>
+        <w:rPr>
+          <w:b/>
+          <w:bCs/>
+        </w:rPr>
+        <w:t>размерът на частта е 1</w:t>
+      </w:r>
+      <w:r>
+        <w:t>,</w:t>
       </w:r>
       <w:r>
         <w:t xml:space="preserve"> ко</w:t>
@@ -1799,7 +1930,14 @@
     </w:p>
     <w:p>
       <w:pPr>
-        <w:spacing w:line="240" w:lineRule="auto"/>
+        <w:pStyle w:val="ListParagraph"/>
+        <w:numPr>
+          <w:ilvl w:val="0"/>
+          <w:numId w:val="52"/>
+        </w:numPr>
+        <w:spacing w:before="300" w:line="240" w:lineRule="auto"/>
+        <w:ind w:left="714" w:hanging="357"/>
+        <w:contextualSpacing w:val="0"/>
         <w:jc w:val="both"/>
         <w:rPr>
           <w:noProof/>
@@ -1831,20 +1969,13 @@
           <w:bCs/>
           <w:noProof/>
         </w:rPr>
-        <w:t>метода за сортиране</w:t>
-      </w:r>
-      <w:r>
-        <w:rPr>
-          <w:b/>
-          <w:bCs/>
-          <w:noProof/>
-        </w:rPr>
-        <w:t>:</w:t>
+        <w:t>метода за сортиране:</w:t>
       </w:r>
     </w:p>
     <w:p>
       <w:pPr>
         <w:spacing w:line="240" w:lineRule="auto"/>
+        <w:ind w:firstLine="357"/>
         <w:rPr>
           <w:noProof/>
         </w:rPr>
@@ -1904,7 +2035,14 @@
     </w:p>
     <w:p>
       <w:pPr>
+        <w:pStyle w:val="ListParagraph"/>
+        <w:numPr>
+          <w:ilvl w:val="0"/>
+          <w:numId w:val="52"/>
+        </w:numPr>
         <w:spacing w:line="240" w:lineRule="auto"/>
+        <w:ind w:left="714" w:hanging="357"/>
+        <w:contextualSpacing w:val="0"/>
         <w:jc w:val="both"/>
         <w:rPr>
           <w:noProof/>
@@ -1914,6 +2052,7 @@
         <w:rPr>
           <w:noProof/>
         </w:rPr>
+        <w:lastRenderedPageBreak/>
         <w:t xml:space="preserve">Сега трябва да имплементираме частния метод </w:t>
       </w:r>
       <w:r>
@@ -1940,6 +2079,7 @@
     <w:p>
       <w:pPr>
         <w:spacing w:line="240" w:lineRule="auto"/>
+        <w:ind w:firstLine="360"/>
         <w:rPr>
           <w:noProof/>
         </w:rPr>
@@ -1949,7 +2089,6 @@
           <w:noProof/>
           <w:lang w:eastAsia="bg-BG"/>
         </w:rPr>
-        <w:lastRenderedPageBreak/>
         <w:drawing>
           <wp:inline distT="0" distB="0" distL="0" distR="0" wp14:anchorId="729EDE57" wp14:editId="53C492F6">
             <wp:extent cx="4354830" cy="1118860"/>
@@ -1996,6 +2135,11 @@
     </w:p>
     <w:p>
       <w:pPr>
+        <w:pStyle w:val="ListParagraph"/>
+        <w:numPr>
+          <w:ilvl w:val="0"/>
+          <w:numId w:val="52"/>
+        </w:numPr>
         <w:spacing w:line="240" w:lineRule="auto"/>
         <w:jc w:val="both"/>
         <w:rPr>
@@ -2012,6 +2156,7 @@
     <w:p>
       <w:pPr>
         <w:spacing w:line="240" w:lineRule="auto"/>
+        <w:ind w:firstLine="360"/>
         <w:rPr>
           <w:noProof/>
         </w:rPr>
@@ -2067,6 +2212,11 @@
     </w:p>
     <w:p>
       <w:pPr>
+        <w:pStyle w:val="ListParagraph"/>
+        <w:numPr>
+          <w:ilvl w:val="0"/>
+          <w:numId w:val="52"/>
+        </w:numPr>
         <w:spacing w:line="240" w:lineRule="auto"/>
         <w:jc w:val="both"/>
         <w:rPr>
@@ -2095,6 +2245,7 @@
     <w:p>
       <w:pPr>
         <w:spacing w:line="240" w:lineRule="auto"/>
+        <w:ind w:firstLine="360"/>
         <w:jc w:val="both"/>
         <w:rPr>
           <w:noProof/>
@@ -2155,6 +2306,11 @@
     </w:p>
     <w:p>
       <w:pPr>
+        <w:pStyle w:val="ListParagraph"/>
+        <w:numPr>
+          <w:ilvl w:val="0"/>
+          <w:numId w:val="52"/>
+        </w:numPr>
         <w:spacing w:line="240" w:lineRule="auto"/>
         <w:rPr>
           <w:noProof/>
@@ -2182,6 +2338,7 @@
     <w:p>
       <w:pPr>
         <w:spacing w:line="240" w:lineRule="auto"/>
+        <w:ind w:firstLine="360"/>
         <w:rPr>
           <w:noProof/>
         </w:rPr>
@@ -2237,6 +2394,11 @@
     </w:p>
     <w:p>
       <w:pPr>
+        <w:pStyle w:val="ListParagraph"/>
+        <w:numPr>
+          <w:ilvl w:val="0"/>
+          <w:numId w:val="52"/>
+        </w:numPr>
         <w:spacing w:line="240" w:lineRule="auto"/>
         <w:rPr>
           <w:noProof/>
@@ -2276,18 +2438,43 @@
         <w:rPr>
           <w:noProof/>
         </w:rPr>
-        <w:t>павиот</w:t>
+        <w:t>п</w:t>
       </w:r>
       <w:r>
         <w:rPr>
           <w:noProof/>
         </w:rPr>
-        <w:t xml:space="preserve"> да са по-малки от нея, а всички елементи в дясната й част да са по-големи от нея.</w:t>
+        <w:t>и</w:t>
+      </w:r>
+      <w:r>
+        <w:rPr>
+          <w:noProof/>
+        </w:rPr>
+        <w:t>вот</w:t>
+      </w:r>
+      <w:r>
+        <w:rPr>
+          <w:noProof/>
+        </w:rPr>
+        <w:t xml:space="preserve"> да са по-малки от нея, а всички елементи в дясната </w:t>
+      </w:r>
+      <w:r>
+        <w:rPr>
+          <w:noProof/>
+        </w:rPr>
+        <w:t>ѝ</w:t>
+      </w:r>
+      <w:r>
+        <w:rPr>
+          <w:noProof/>
+        </w:rPr>
+        <w:t xml:space="preserve"> част да са по-големи от нея.</w:t>
       </w:r>
     </w:p>
     <w:p>
       <w:pPr>
         <w:spacing w:line="240" w:lineRule="auto"/>
+        <w:ind w:firstLine="360"/>
         <w:rPr>
           <w:noProof/>
         </w:rPr>
@@ -2343,7 +2530,7 @@
     </w:p>
     <w:p>
       <w:pPr>
-        <w:pStyle w:val="2"/>
+        <w:pStyle w:val="Heading2"/>
       </w:pPr>
       <w:r>
         <w:lastRenderedPageBreak/>
@@ -2374,7 +2561,17 @@
         <w:t xml:space="preserve"> на</w:t>
       </w:r>
       <w:r>
-        <w:t xml:space="preserve"> стъпките, с които</w:t>
+        <w:t xml:space="preserve"> </w:t>
+      </w:r>
+      <w:r>
+        <w:rPr>
+          <w:b/>
+          <w:bCs/>
+        </w:rPr>
+        <w:t>стъпките</w:t>
+      </w:r>
+      <w:r>
+        <w:t>, с които</w:t>
       </w:r>
       <w:r>
         <w:t xml:space="preserve"> е </w:t>
@@ -2395,10 +2592,65 @@
         <w:t>приближен</w:t>
       </w:r>
       <w:r>
-        <w:t>) до неговото сортирането. Ако масива е сортиран, броят на обръщанията е равен на 0. Ако масива е сортиран</w:t>
-      </w:r>
-      <w:r>
-        <w:t xml:space="preserve"> в обратен, броят на обръщанията е равен на дължината на масива.</w:t>
+        <w:t>) до неговото сортирането. Ако масив</w:t>
+      </w:r>
+      <w:r>
+        <w:t>ът</w:t>
+      </w:r>
+      <w:r>
+        <w:t xml:space="preserve"> е сортиран, броят на обръщанията е </w:t>
+      </w:r>
+      <w:r>
+        <w:t>равен на</w:t>
+      </w:r>
+      <w:r>
+        <w:rPr>
+          <w:b/>
+          <w:bCs/>
+        </w:rPr>
+        <w:t xml:space="preserve"> 0</w:t>
+      </w:r>
+      <w:r>
+        <w:t>. Ако масив</w:t>
+      </w:r>
+      <w:r>
+        <w:t>ът</w:t>
+      </w:r>
+      <w:r>
+        <w:t xml:space="preserve"> е сортиран</w:t>
+      </w:r>
+      <w:r>
+        <w:t xml:space="preserve"> в </w:t>
+      </w:r>
+      <w:r>
+        <w:rPr>
+          <w:b/>
+          <w:bCs/>
+        </w:rPr>
+        <w:t>обратен</w:t>
+      </w:r>
+      <w:r>
+        <w:t xml:space="preserve"> </w:t>
+      </w:r>
+      <w:r>
+        <w:rPr>
+          <w:b/>
+          <w:bCs/>
+        </w:rPr>
+        <w:t>ред</w:t>
+      </w:r>
+      <w:r>
+        <w:t xml:space="preserve">, броят на обръщанията е равен на </w:t>
+      </w:r>
+      <w:r>
+        <w:rPr>
+          <w:b/>
+          <w:bCs/>
+        </w:rPr>
+        <w:t>дължината на масива</w:t>
+      </w:r>
+      <w:r>
+        <w:t>.</w:t>
       </w:r>
     </w:p>
     <w:p>
@@ -2496,7 +2748,7 @@
     </w:p>
     <w:p>
       <w:pPr>
-        <w:pStyle w:val="3"/>
+        <w:pStyle w:val="Heading3"/>
         <w:spacing w:before="80" w:after="120" w:line="240" w:lineRule="auto"/>
       </w:pPr>
       <w:r>
@@ -2505,7 +2757,7 @@
     </w:p>
     <w:tbl>
       <w:tblPr>
-        <w:tblStyle w:val="af"/>
+        <w:tblStyle w:val="TableGrid"/>
         <w:tblW w:w="0" w:type="auto"/>
         <w:tblInd w:w="108" w:type="dxa"/>
         <w:tblCellMar>
@@ -2895,7 +3147,7 @@
     </w:tbl>
     <w:p>
       <w:pPr>
-        <w:pStyle w:val="3"/>
+        <w:pStyle w:val="Heading3"/>
         <w:spacing w:before="80" w:after="120" w:line="240" w:lineRule="auto"/>
       </w:pPr>
       <w:r>
@@ -2904,7 +3156,7 @@
     </w:p>
     <w:p>
       <w:pPr>
-        <w:pStyle w:val="ac"/>
+        <w:pStyle w:val="ListParagraph"/>
         <w:numPr>
           <w:ilvl w:val="0"/>
           <w:numId w:val="41"/>
@@ -2930,7 +3182,7 @@
     </w:p>
     <w:p>
       <w:pPr>
-        <w:pStyle w:val="ac"/>
+        <w:pStyle w:val="ListParagraph"/>
         <w:numPr>
           <w:ilvl w:val="0"/>
           <w:numId w:val="41"/>
@@ -2946,7 +3198,7 @@
       <w:hyperlink r:id="rId27" w:history="1">
         <w:r>
           <w:rPr>
-            <w:rStyle w:val="a9"/>
+            <w:rStyle w:val="Hyperlink"/>
           </w:rPr>
           <w:t>http://www.geeksforgeeks.org/counting-inversions</w:t>
         </w:r>
@@ -2957,10 +3209,13 @@
     </w:p>
     <w:p>
       <w:pPr>
-        <w:pStyle w:val="2"/>
-      </w:pPr>
-      <w:r>
-        <w:t>Сортиране на числа по име</w:t>
+        <w:pStyle w:val="Heading2"/>
+      </w:pPr>
+      <w:r>
+        <w:t xml:space="preserve">Сортиране на числа по </w:t>
+      </w:r>
+      <w:r>
+        <w:t>име</w:t>
       </w:r>
     </w:p>
     <w:p>
@@ -3209,7 +3464,7 @@
     </w:p>
     <w:p>
       <w:pPr>
-        <w:pStyle w:val="3"/>
+        <w:pStyle w:val="Heading3"/>
         <w:spacing w:before="80" w:after="120" w:line="240" w:lineRule="auto"/>
         <w:jc w:val="both"/>
         <w:rPr>
@@ -3225,7 +3480,7 @@
     </w:p>
     <w:p>
       <w:pPr>
-        <w:pStyle w:val="ac"/>
+        <w:pStyle w:val="ListParagraph"/>
         <w:numPr>
           <w:ilvl w:val="0"/>
           <w:numId w:val="43"/>
@@ -3235,7 +3490,13 @@
         <w:jc w:val="both"/>
       </w:pPr>
       <w:r>
-        <w:t xml:space="preserve">Входа ще бъде на един ред – числа разделение със </w:t>
+        <w:t>Входа ще бъде на един ред – числа</w:t>
+      </w:r>
+      <w:r>
+        <w:t>,</w:t>
+      </w:r>
+      <w:r>
+        <w:t xml:space="preserve"> разделени със </w:t>
       </w:r>
       <w:r>
         <w:rPr>
@@ -3252,7 +3513,7 @@
           <w:b/>
           <w:bCs/>
         </w:rPr>
-        <w:t>интервали</w:t>
+        <w:t>интервал</w:t>
       </w:r>
       <w:r>
         <w:t xml:space="preserve"> </w:t>
@@ -3260,7 +3521,7 @@
     </w:p>
     <w:p>
       <w:pPr>
-        <w:pStyle w:val="3"/>
+        <w:pStyle w:val="Heading3"/>
         <w:spacing w:before="80" w:after="120" w:line="240" w:lineRule="auto"/>
         <w:jc w:val="both"/>
         <w:rPr>
@@ -3278,7 +3539,7 @@
     </w:p>
     <w:p>
       <w:pPr>
-        <w:pStyle w:val="ac"/>
+        <w:pStyle w:val="ListParagraph"/>
         <w:numPr>
           <w:ilvl w:val="0"/>
           <w:numId w:val="43"/>
@@ -3317,7 +3578,7 @@
     </w:p>
     <w:p>
       <w:pPr>
-        <w:pStyle w:val="3"/>
+        <w:pStyle w:val="Heading3"/>
         <w:spacing w:before="80" w:after="120" w:line="240" w:lineRule="auto"/>
         <w:jc w:val="both"/>
         <w:rPr>
@@ -3330,12 +3591,12 @@
           <w:rFonts w:eastAsia="MS Mincho"/>
           <w:lang w:eastAsia="ja-JP"/>
         </w:rPr>
-        <w:t>Ограничения</w:t>
+        <w:t>Бележки</w:t>
       </w:r>
     </w:p>
     <w:p>
       <w:pPr>
-        <w:pStyle w:val="ac"/>
+        <w:pStyle w:val="ListParagraph"/>
         <w:numPr>
           <w:ilvl w:val="0"/>
           <w:numId w:val="44"/>
@@ -3352,12 +3613,21 @@
           <w:rFonts w:eastAsia="MS Mincho"/>
           <w:lang w:eastAsia="ja-JP"/>
         </w:rPr>
-        <w:t>Числа ще бъдат позитивни</w:t>
+        <w:t xml:space="preserve">Числа ще бъдат </w:t>
+      </w:r>
+      <w:r>
+        <w:rPr>
+          <w:rFonts w:eastAsia="MS Mincho"/>
+          <w:b/>
+          <w:bCs/>
+          <w:lang w:eastAsia="ja-JP"/>
+        </w:rPr>
+        <w:t>неотрицателни</w:t>
       </w:r>
     </w:p>
     <w:p>
       <w:pPr>
-        <w:pStyle w:val="ac"/>
+        <w:pStyle w:val="ListParagraph"/>
         <w:numPr>
           <w:ilvl w:val="0"/>
           <w:numId w:val="44"/>
@@ -3372,14 +3642,46 @@
       <w:r>
         <w:rPr>
           <w:rFonts w:eastAsia="MS Mincho"/>
+          <w:b/>
+          <w:bCs/>
           <w:lang w:eastAsia="ja-JP"/>
         </w:rPr>
-        <w:t>Няма да има повече от 50 чисал</w:t>
+        <w:t>Няма</w:t>
+      </w:r>
+      <w:r>
+        <w:rPr>
+          <w:rFonts w:eastAsia="MS Mincho"/>
+          <w:lang w:eastAsia="ja-JP"/>
+        </w:rPr>
+        <w:t xml:space="preserve"> да има </w:t>
+      </w:r>
+      <w:r>
+        <w:rPr>
+          <w:rFonts w:eastAsia="MS Mincho"/>
+          <w:b/>
+          <w:bCs/>
+          <w:lang w:eastAsia="ja-JP"/>
+        </w:rPr>
+        <w:t>повече от 50</w:t>
+      </w:r>
+      <w:r>
+        <w:rPr>
+          <w:rFonts w:eastAsia="MS Mincho"/>
+          <w:lang w:eastAsia="ja-JP"/>
+        </w:rPr>
+        <w:t xml:space="preserve"> чис</w:t>
+      </w:r>
+      <w:r>
+        <w:rPr>
+          <w:rFonts w:eastAsia="MS Mincho"/>
+          <w:lang w:eastAsia="ja-JP"/>
+        </w:rPr>
+        <w:t>ла</w:t>
       </w:r>
     </w:p>
     <w:p>
       <w:pPr>
-        <w:pStyle w:val="ac"/>
+        <w:pStyle w:val="ListParagraph"/>
         <w:numPr>
           <w:ilvl w:val="0"/>
           <w:numId w:val="44"/>
@@ -3396,6 +3698,7 @@
           <w:rFonts w:eastAsia="MS Mincho"/>
           <w:lang w:eastAsia="ja-JP"/>
         </w:rPr>
+        <w:lastRenderedPageBreak/>
         <w:t>Позволено</w:t>
       </w:r>
       <w:r>
@@ -3444,7 +3747,7 @@
     </w:p>
     <w:p>
       <w:pPr>
-        <w:pStyle w:val="3"/>
+        <w:pStyle w:val="Heading3"/>
         <w:rPr>
           <w:lang w:eastAsia="ja-JP"/>
         </w:rPr>
@@ -3453,7 +3756,6 @@
         <w:rPr>
           <w:lang w:eastAsia="ja-JP"/>
         </w:rPr>
-        <w:lastRenderedPageBreak/>
         <w:t xml:space="preserve"> Примери</w:t>
       </w:r>
     </w:p>
@@ -3503,14 +3805,14 @@
               <w:spacing w:before="40" w:after="40" w:line="240" w:lineRule="auto"/>
               <w:jc w:val="center"/>
               <w:rPr>
-                <w:rStyle w:val="ab"/>
+                <w:rStyle w:val="Strong"/>
                 <w:sz w:val="24"/>
                 <w:szCs w:val="24"/>
               </w:rPr>
             </w:pPr>
             <w:r>
               <w:rPr>
-                <w:rStyle w:val="ab"/>
+                <w:rStyle w:val="Strong"/>
                 <w:sz w:val="24"/>
                 <w:szCs w:val="24"/>
               </w:rPr>
@@ -3535,14 +3837,14 @@
               <w:spacing w:before="40" w:after="40" w:line="240" w:lineRule="auto"/>
               <w:jc w:val="center"/>
               <w:rPr>
-                <w:rStyle w:val="ab"/>
+                <w:rStyle w:val="Strong"/>
                 <w:sz w:val="24"/>
                 <w:szCs w:val="24"/>
               </w:rPr>
             </w:pPr>
             <w:r>
               <w:rPr>
-                <w:rStyle w:val="ab"/>
+                <w:rStyle w:val="Strong"/>
                 <w:sz w:val="24"/>
                 <w:szCs w:val="24"/>
               </w:rPr>
@@ -3771,7 +4073,7 @@
     </w:p>
     <w:p>
       <w:pPr>
-        <w:pStyle w:val="3"/>
+        <w:pStyle w:val="Heading3"/>
         <w:spacing w:before="80" w:after="120" w:line="240" w:lineRule="auto"/>
         <w:rPr>
           <w:noProof/>
@@ -3786,7 +4088,7 @@
     </w:p>
     <w:p>
       <w:pPr>
-        <w:pStyle w:val="ac"/>
+        <w:pStyle w:val="ListParagraph"/>
         <w:numPr>
           <w:ilvl w:val="0"/>
           <w:numId w:val="45"/>
@@ -3814,7 +4116,7 @@
     </w:p>
     <w:p>
       <w:pPr>
-        <w:pStyle w:val="ac"/>
+        <w:pStyle w:val="ListParagraph"/>
         <w:numPr>
           <w:ilvl w:val="0"/>
           <w:numId w:val="45"/>
@@ -3837,7 +4139,7 @@
         <w:rPr>
           <w:noProof/>
         </w:rPr>
-        <w:t xml:space="preserve"> </w:t>
+        <w:t xml:space="preserve">, </w:t>
       </w:r>
       <w:r>
         <w:rPr>
@@ -3863,7 +4165,15 @@
         <w:rPr>
           <w:noProof/>
         </w:rPr>
-        <w:t xml:space="preserve"> имена</w:t>
+        <w:t xml:space="preserve"> </w:t>
+      </w:r>
+      <w:r>
+        <w:rPr>
+          <w:b/>
+          <w:bCs/>
+          <w:noProof/>
+        </w:rPr>
+        <w:t>имена</w:t>
       </w:r>
       <w:r>
         <w:rPr>
@@ -3889,7 +4199,7 @@
     </w:p>
     <w:p>
       <w:pPr>
-        <w:pStyle w:val="2"/>
+        <w:pStyle w:val="Heading1"/>
       </w:pPr>
       <w:r>
         <w:t>Част</w:t>
@@ -3912,7 +4222,8 @@
     </w:p>
     <w:p>
       <w:pPr>
-        <w:pStyle w:val="2"/>
+        <w:pStyle w:val="Heading2"/>
+        <w:spacing w:before="200"/>
       </w:pPr>
       <w:r>
         <w:t>Имплементиране на двоично търсене</w:t>
@@ -3923,12 +4234,38 @@
         <w:spacing w:line="240" w:lineRule="auto"/>
       </w:pPr>
       <w:r>
-        <w:t>Имплементирайте алгоритъм, които намира индекс в сортиран масив от числа за логаритмично време.</w:t>
+        <w:t>Имплементирайте алгоритъм, ко</w:t>
+      </w:r>
+      <w:r>
+        <w:t>й</w:t>
+      </w:r>
+      <w:r>
+        <w:t xml:space="preserve">то намира </w:t>
+      </w:r>
+      <w:r>
+        <w:rPr>
+          <w:b/>
+          <w:bCs/>
+        </w:rPr>
+        <w:t>индекс</w:t>
+      </w:r>
+      <w:r>
+        <w:t xml:space="preserve"> в сортиран масив от числа за </w:t>
+      </w:r>
+      <w:r>
+        <w:rPr>
+          <w:b/>
+          <w:bCs/>
+        </w:rPr>
+        <w:t>логаритмично време</w:t>
+      </w:r>
+      <w:r>
+        <w:t>.</w:t>
       </w:r>
     </w:p>
     <w:p>
       <w:pPr>
-        <w:pStyle w:val="3"/>
+        <w:pStyle w:val="Heading3"/>
         <w:spacing w:before="80" w:after="120" w:line="240" w:lineRule="auto"/>
         <w:jc w:val="both"/>
         <w:rPr>
@@ -3946,9 +4283,9 @@
     </w:p>
     <w:tbl>
       <w:tblPr>
-        <w:tblStyle w:val="af"/>
+        <w:tblStyle w:val="TableGrid"/>
         <w:tblW w:w="6923" w:type="dxa"/>
-        <w:tblInd w:w="108" w:type="dxa"/>
+        <w:tblInd w:w="-5" w:type="dxa"/>
         <w:tblCellMar>
           <w:top w:w="86" w:type="dxa"/>
           <w:left w:w="144" w:type="dxa"/>
@@ -4078,6 +4415,7 @@
           <w:p>
             <w:pPr>
               <w:spacing w:before="40" w:after="40"/>
+              <w:ind w:left="-58" w:firstLine="58"/>
               <w:rPr>
                 <w:rFonts w:ascii="Consolas" w:hAnsi="Consolas" w:cs="Consolas"/>
                 <w:bCs/>
@@ -4388,17 +4726,10 @@
     </w:tbl>
     <w:p>
       <w:pPr>
-        <w:pStyle w:val="3"/>
-        <w:spacing w:before="80" w:after="120" w:line="240" w:lineRule="auto"/>
-        <w:jc w:val="both"/>
-        <w:rPr>
-          <w:rFonts w:eastAsia="MS Mincho"/>
-          <w:lang w:eastAsia="ja-JP"/>
-        </w:rPr>
-      </w:pPr>
-      <w:r>
-        <w:rPr>
-          <w:rFonts w:eastAsia="MS Mincho"/>
+        <w:pStyle w:val="Heading3"/>
+      </w:pPr>
+      <w:r>
+        <w:rPr>
           <w:lang w:eastAsia="ja-JP"/>
         </w:rPr>
         <w:t>Насоки</w:t>
@@ -4406,6 +4737,11 @@
     </w:p>
     <w:p>
       <w:pPr>
+        <w:pStyle w:val="ListParagraph"/>
+        <w:numPr>
+          <w:ilvl w:val="0"/>
+          <w:numId w:val="45"/>
+        </w:numPr>
         <w:spacing w:line="240" w:lineRule="auto"/>
         <w:jc w:val="both"/>
       </w:pPr>
@@ -4415,7 +4751,7 @@
       <w:hyperlink r:id="rId28" w:history="1">
         <w:r>
           <w:rPr>
-            <w:rStyle w:val="a9"/>
+            <w:rStyle w:val="Hyperlink"/>
           </w:rPr>
           <w:t>Wikipedia</w:t>
         </w:r>
@@ -4423,81 +4759,126 @@
     </w:p>
     <w:p>
       <w:pPr>
+        <w:pStyle w:val="ListParagraph"/>
+        <w:numPr>
+          <w:ilvl w:val="0"/>
+          <w:numId w:val="45"/>
+        </w:numPr>
         <w:spacing w:line="240" w:lineRule="auto"/>
         <w:jc w:val="both"/>
       </w:pPr>
-      <w:hyperlink r:id="rId29" w:history="1">
-        <w:r>
-          <w:rPr>
-            <w:rStyle w:val="a9"/>
-          </w:rPr>
-          <w:t>Тук</w:t>
-        </w:r>
-      </w:hyperlink>
+      <w:r>
+        <w:fldChar w:fldCharType="begin"/>
+      </w:r>
+      <w:r>
+        <w:instrText>HYPERLINK "https://www.cs.usfca.edu/~galles/visualization/Search.html"</w:instrText>
+      </w:r>
+      <w:r>
+        <w:fldChar w:fldCharType="separate"/>
+      </w:r>
+      <w:r>
+        <w:rPr>
+          <w:rStyle w:val="Hyperlink"/>
+        </w:rPr>
+        <w:t>Тук</w:t>
+      </w:r>
+      <w:r>
+        <w:rPr>
+          <w:rStyle w:val="Hyperlink"/>
+        </w:rPr>
+        <w:fldChar w:fldCharType="end"/>
+      </w:r>
       <w:r>
         <w:t xml:space="preserve"> можете да намерете инструмент, които показва визуализация на търсенето.</w:t>
       </w:r>
     </w:p>
     <w:p>
       <w:pPr>
+        <w:pStyle w:val="ListParagraph"/>
+        <w:numPr>
+          <w:ilvl w:val="0"/>
+          <w:numId w:val="45"/>
+        </w:numPr>
         <w:spacing w:line="240" w:lineRule="auto"/>
         <w:jc w:val="both"/>
       </w:pPr>
       <w:r>
-        <w:t>На кратко, ако има</w:t>
+        <w:t>Накратко, ако има</w:t>
       </w:r>
       <w:r>
         <w:t>те</w:t>
       </w:r>
       <w:r>
-        <w:t xml:space="preserve"> сортирана колекция със сравнителни елементи, може да използваме двоичното търсене. Така може да елиминираме половината елементи и да приключим за логаритмично време.</w:t>
+        <w:t xml:space="preserve"> </w:t>
+      </w:r>
+      <w:r>
+        <w:rPr>
+          <w:b/>
+          <w:bCs/>
+        </w:rPr>
+        <w:t>сортирана</w:t>
+      </w:r>
+      <w:r>
+        <w:t xml:space="preserve"> колекция със </w:t>
+      </w:r>
+      <w:r>
+        <w:rPr>
+          <w:b/>
+          <w:bCs/>
+        </w:rPr>
+        <w:t>сравними</w:t>
+      </w:r>
+      <w:r>
+        <w:rPr>
+          <w:b/>
+          <w:bCs/>
+        </w:rPr>
+        <w:t xml:space="preserve"> елементи</w:t>
+      </w:r>
+      <w:r>
+        <w:t xml:space="preserve">, може да използваме </w:t>
+      </w:r>
+      <w:r>
+        <w:rPr>
+          <w:b/>
+          <w:bCs/>
+        </w:rPr>
+        <w:t>двоичното търсене</w:t>
+      </w:r>
+      <w:r>
+        <w:t xml:space="preserve">. Така може да елиминираме </w:t>
+      </w:r>
+      <w:r>
+        <w:rPr>
+          <w:b/>
+          <w:bCs/>
+        </w:rPr>
+        <w:t>половината</w:t>
+      </w:r>
+      <w:r>
+        <w:t xml:space="preserve"> елементи и да приключим за </w:t>
+      </w:r>
+      <w:r>
+        <w:rPr>
+          <w:b/>
+          <w:bCs/>
+        </w:rPr>
+        <w:t>л</w:t>
+      </w:r>
+      <w:r>
+        <w:rPr>
+          <w:b/>
+          <w:bCs/>
+        </w:rPr>
+        <w:t>огаритмично време</w:t>
+      </w:r>
+      <w:r>
+        <w:t>.</w:t>
       </w:r>
     </w:p>
     <w:p>
       <w:pPr>
-        <w:spacing w:line="240" w:lineRule="auto"/>
-        <w:jc w:val="both"/>
-      </w:pPr>
-      <w:r>
-        <w:rPr>
-          <w:b/>
-          <w:bCs/>
-        </w:rPr>
-        <w:t>Двоичното търсене</w:t>
-      </w:r>
-      <w:r>
-        <w:rPr>
-          <w:b/>
-          <w:bCs/>
-        </w:rPr>
-        <w:t xml:space="preserve"> </w:t>
-      </w:r>
-      <w:r>
-        <w:t>е</w:t>
-      </w:r>
-      <w:r>
-        <w:t xml:space="preserve"> разделяй и владей алгоритъм; Започваме от </w:t>
-      </w:r>
-      <w:r>
-        <w:rPr>
-          <w:b/>
-          <w:bCs/>
-        </w:rPr>
-        <w:t>средата</w:t>
-      </w:r>
-      <w:r>
-        <w:t xml:space="preserve"> на колекцията. Ако не сме намерили елемент</w:t>
-      </w:r>
-      <w:r>
-        <w:t>,</w:t>
-      </w:r>
-      <w:r>
-        <w:t xml:space="preserve"> имаме три възможни опции:</w:t>
-      </w:r>
-    </w:p>
-    <w:p>
-      <w:pPr>
-        <w:pStyle w:val="ac"/>
+        <w:pStyle w:val="ListParagraph"/>
         <w:numPr>
           <w:ilvl w:val="0"/>
           <w:numId w:val="46"/>
@@ -4507,50 +4888,114 @@
       </w:pPr>
       <w:r>
         <w:rPr>
-          <w:rFonts w:cstheme="minorHAnsi"/>
-        </w:rPr>
-        <w:t>Ако е елемента</w:t>
-      </w:r>
-      <w:r>
-        <w:rPr>
-          <w:rFonts w:cstheme="minorHAnsi"/>
-        </w:rPr>
-        <w:t xml:space="preserve"> </w:t>
-      </w:r>
-      <w:r>
-        <w:rPr>
-          <w:rFonts w:cstheme="minorHAnsi"/>
-        </w:rPr>
+          <w:b/>
+          <w:bCs/>
+        </w:rPr>
+        <w:t xml:space="preserve">Двоичното търсене </w:t>
+      </w:r>
+      <w:r>
         <w:t>е</w:t>
       </w:r>
       <w:r>
-        <w:rPr>
-          <w:rFonts w:cstheme="minorHAnsi"/>
-        </w:rPr>
-        <w:t xml:space="preserve"> </w:t>
-      </w:r>
-      <w:r>
-        <w:t xml:space="preserve">по-малък – започваме да разглеждаме левите елементи отляво, </w:t>
-      </w:r>
-      <w:r>
-        <w:t>защото елементите отдясно са по-големи</w:t>
-      </w:r>
-      <w:r>
-        <w:t xml:space="preserve"> </w:t>
+        <w:t xml:space="preserve"> разделяй и владей алгоритъм</w:t>
+      </w:r>
+      <w:r>
+        <w:t>.</w:t>
+      </w:r>
+      <w:r>
+        <w:t xml:space="preserve"> Започваме от </w:t>
+      </w:r>
+      <w:r>
+        <w:rPr>
+          <w:b/>
+          <w:bCs/>
+        </w:rPr>
+        <w:t>средата</w:t>
+      </w:r>
+      <w:r>
+        <w:t xml:space="preserve"> на колекцията. Ако не сме намерили елемент</w:t>
+      </w:r>
+      <w:r>
+        <w:t>,</w:t>
+      </w:r>
+      <w:r>
+        <w:t xml:space="preserve"> имаме три възможни опции:</w:t>
       </w:r>
     </w:p>
     <w:p>
       <w:pPr>
-        <w:pStyle w:val="ac"/>
+        <w:pStyle w:val="ListParagraph"/>
         <w:numPr>
-          <w:ilvl w:val="0"/>
+          <w:ilvl w:val="1"/>
           <w:numId w:val="46"/>
         </w:numPr>
         <w:spacing w:line="240" w:lineRule="auto"/>
         <w:jc w:val="both"/>
       </w:pPr>
       <w:r>
-        <w:t>Ако елемента е по-голям – започваме да разглеждаме елементите отдясно</w:t>
+        <w:rPr>
+          <w:rFonts w:cstheme="minorHAnsi"/>
+        </w:rPr>
+        <w:t>Ако е елемент</w:t>
+      </w:r>
+      <w:r>
+        <w:rPr>
+          <w:rFonts w:cstheme="minorHAnsi"/>
+        </w:rPr>
+        <w:t>ът</w:t>
+      </w:r>
+      <w:r>
+        <w:rPr>
+          <w:rFonts w:cstheme="minorHAnsi"/>
+        </w:rPr>
+        <w:t xml:space="preserve"> </w:t>
+      </w:r>
+      <w:r>
+        <w:rPr>
+          <w:rFonts w:cstheme="minorHAnsi"/>
+        </w:rPr>
+        <w:t>е</w:t>
+      </w:r>
+      <w:r>
+        <w:rPr>
+          <w:rFonts w:cstheme="minorHAnsi"/>
+        </w:rPr>
+        <w:t xml:space="preserve"> </w:t>
+      </w:r>
+      <w:r>
+        <w:rPr>
+          <w:b/>
+          <w:bCs/>
+        </w:rPr>
+        <w:t>по-малък</w:t>
+      </w:r>
+      <w:r>
+        <w:t xml:space="preserve"> – започваме да разглеждаме</w:t>
+      </w:r>
+      <w:r>
+        <w:t xml:space="preserve"> </w:t>
+      </w:r>
+      <w:r>
+        <w:t>елементи</w:t>
+      </w:r>
+      <w:r>
+        <w:t>те</w:t>
+      </w:r>
+      <w:r>
+        <w:t xml:space="preserve"> </w:t>
+      </w:r>
+      <w:r>
+        <w:rPr>
+          <w:b/>
+          <w:bCs/>
+        </w:rPr>
+        <w:t>отляво</w:t>
+      </w:r>
+      <w:r>
+        <w:t xml:space="preserve">, </w:t>
+      </w:r>
+      <w:r>
+        <w:t>защото елементите отдясно са по-големи</w:t>
       </w:r>
       <w:r>
         <w:t xml:space="preserve"> </w:t>
@@ -4558,77 +5003,128 @@
     </w:p>
     <w:p>
       <w:pPr>
-        <w:pStyle w:val="ac"/>
+        <w:pStyle w:val="ListParagraph"/>
         <w:numPr>
-          <w:ilvl w:val="0"/>
+          <w:ilvl w:val="1"/>
           <w:numId w:val="46"/>
         </w:numPr>
         <w:spacing w:line="240" w:lineRule="auto"/>
         <w:jc w:val="both"/>
       </w:pPr>
       <w:r>
-        <w:t xml:space="preserve">Ако елементът </w:t>
+        <w:t>Ако елемент</w:t>
+      </w:r>
+      <w:r>
+        <w:t>ът</w:t>
+      </w:r>
+      <w:r>
+        <w:t xml:space="preserve"> е </w:t>
       </w:r>
       <w:r>
         <w:rPr>
           <w:b/>
           <w:bCs/>
         </w:rPr>
-        <w:t>не е наличен</w:t>
-      </w:r>
-      <w:r>
-        <w:t xml:space="preserve"> връщаме </w:t>
+        <w:t>по-голям</w:t>
+      </w:r>
+      <w:r>
+        <w:t xml:space="preserve"> – започваме да разглеждаме елементите </w:t>
       </w:r>
       <w:r>
         <w:rPr>
           <w:b/>
           <w:bCs/>
         </w:rPr>
-        <w:t>-1</w:t>
-      </w:r>
-      <w:r>
-        <w:t>.</w:t>
+        <w:t>отдясно</w:t>
+      </w:r>
+      <w:r>
+        <w:t xml:space="preserve"> </w:t>
       </w:r>
     </w:p>
     <w:p>
       <w:pPr>
+        <w:pStyle w:val="ListParagraph"/>
+        <w:numPr>
+          <w:ilvl w:val="1"/>
+          <w:numId w:val="46"/>
+        </w:numPr>
         <w:spacing w:line="240" w:lineRule="auto"/>
         <w:jc w:val="both"/>
       </w:pPr>
       <w:r>
-        <w:t xml:space="preserve">Започваме като създаваме </w:t>
+        <w:t xml:space="preserve">Ако елементът </w:t>
       </w:r>
       <w:r>
         <w:rPr>
           <w:b/>
           <w:bCs/>
         </w:rPr>
-        <w:t>клас</w:t>
-      </w:r>
-      <w:r>
-        <w:t xml:space="preserve"> с </w:t>
+        <w:t>не е наличен</w:t>
+      </w:r>
+      <w:r>
+        <w:t>,</w:t>
+      </w:r>
+      <w:r>
+        <w:t xml:space="preserve"> връщаме </w:t>
       </w:r>
       <w:r>
         <w:rPr>
           <w:b/>
           <w:bCs/>
         </w:rPr>
-        <w:t>метод</w:t>
-      </w:r>
-      <w:r>
-        <w:t>:</w:t>
+        <w:t>-1</w:t>
+      </w:r>
+      <w:r>
+        <w:t>.</w:t>
       </w:r>
     </w:p>
     <w:p>
       <w:pPr>
+        <w:pStyle w:val="ListParagraph"/>
+        <w:numPr>
+          <w:ilvl w:val="0"/>
+          <w:numId w:val="53"/>
+        </w:numPr>
+        <w:spacing w:before="700" w:line="240" w:lineRule="auto"/>
+        <w:ind w:left="714" w:hanging="357"/>
+        <w:contextualSpacing w:val="0"/>
+        <w:jc w:val="both"/>
+      </w:pPr>
+      <w:r>
+        <w:lastRenderedPageBreak/>
+        <w:t xml:space="preserve">Започваме като създаваме </w:t>
+      </w:r>
+      <w:r>
+        <w:rPr>
+          <w:b/>
+          <w:bCs/>
+        </w:rPr>
+        <w:t>клас</w:t>
+      </w:r>
+      <w:r>
+        <w:t xml:space="preserve"> с </w:t>
+      </w:r>
+      <w:r>
+        <w:rPr>
+          <w:b/>
+          <w:bCs/>
+        </w:rPr>
+        <w:t>метод</w:t>
+      </w:r>
+      <w:r>
+        <w:t>:</w:t>
+      </w:r>
+    </w:p>
+    <w:p>
+      <w:pPr>
         <w:spacing w:line="240" w:lineRule="auto"/>
+        <w:ind w:firstLine="357"/>
       </w:pPr>
       <w:r>
         <w:rPr>
           <w:noProof/>
           <w:lang w:eastAsia="bg-BG"/>
         </w:rPr>
-        <w:lastRenderedPageBreak/>
         <w:drawing>
           <wp:inline distT="0" distB="0" distL="0" distR="0" wp14:anchorId="2427AD84" wp14:editId="213878B2">
             <wp:extent cx="3196590" cy="931518"/>
@@ -4645,7 +5141,7 @@
                     <pic:cNvPicPr/>
                   </pic:nvPicPr>
                   <pic:blipFill rotWithShape="1">
-                    <a:blip r:embed="rId30"/>
+                    <a:blip r:embed="rId29"/>
                     <a:srcRect l="3095" t="3610" r="2592" b="10934"/>
                     <a:stretch/>
                   </pic:blipFill>
@@ -4679,6 +5175,11 @@
     </w:p>
     <w:p>
       <w:pPr>
+        <w:pStyle w:val="ListParagraph"/>
+        <w:numPr>
+          <w:ilvl w:val="0"/>
+          <w:numId w:val="53"/>
+        </w:numPr>
         <w:spacing w:line="240" w:lineRule="auto"/>
         <w:rPr>
           <w:lang w:val="en-US"/>
@@ -4701,6 +5202,7 @@
     <w:p>
       <w:pPr>
         <w:spacing w:line="240" w:lineRule="auto"/>
+        <w:ind w:firstLine="360"/>
       </w:pPr>
       <w:r>
         <w:rPr>
@@ -4723,7 +5225,7 @@
                     <pic:cNvPicPr/>
                   </pic:nvPicPr>
                   <pic:blipFill>
-                    <a:blip r:embed="rId31"/>
+                    <a:blip r:embed="rId30"/>
                     <a:stretch>
                       <a:fillRect/>
                     </a:stretch>
@@ -4753,6 +5255,11 @@
     </w:p>
     <w:p>
       <w:pPr>
+        <w:pStyle w:val="ListParagraph"/>
+        <w:numPr>
+          <w:ilvl w:val="0"/>
+          <w:numId w:val="53"/>
+        </w:numPr>
         <w:spacing w:line="240" w:lineRule="auto"/>
       </w:pPr>
       <w:r>
@@ -4766,19 +5273,13 @@
           <w:b/>
           <w:bCs/>
         </w:rPr>
-        <w:t>средата</w:t>
-      </w:r>
-      <w:r>
-        <w:rPr>
-          <w:b/>
-          <w:bCs/>
-        </w:rPr>
-        <w:t>:</w:t>
+        <w:t>средата:</w:t>
       </w:r>
     </w:p>
     <w:p>
       <w:pPr>
         <w:spacing w:line="240" w:lineRule="auto"/>
+        <w:ind w:firstLine="360"/>
       </w:pPr>
       <w:r>
         <w:rPr>
@@ -4801,7 +5302,7 @@
                     <pic:cNvPicPr/>
                   </pic:nvPicPr>
                   <pic:blipFill>
-                    <a:blip r:embed="rId32"/>
+                    <a:blip r:embed="rId31"/>
                     <a:stretch>
                       <a:fillRect/>
                     </a:stretch>
@@ -4831,6 +5332,11 @@
     </w:p>
     <w:p>
       <w:pPr>
+        <w:pStyle w:val="ListParagraph"/>
+        <w:numPr>
+          <w:ilvl w:val="0"/>
+          <w:numId w:val="53"/>
+        </w:numPr>
         <w:spacing w:line="240" w:lineRule="auto"/>
       </w:pPr>
       <w:r>
@@ -4841,31 +5347,17 @@
           <w:b/>
           <w:bCs/>
         </w:rPr>
-        <w:t>ключ</w:t>
+        <w:t>ключът</w:t>
+      </w:r>
+      <w:r>
+        <w:t xml:space="preserve"> е вляво от средата, премества дясната граница. Ако </w:t>
       </w:r>
       <w:r>
         <w:rPr>
           <w:b/>
           <w:bCs/>
         </w:rPr>
-        <w:t>ът</w:t>
-      </w:r>
-      <w:r>
-        <w:t xml:space="preserve"> е вляво от средата, премества дясната граница. Ако </w:t>
-      </w:r>
-      <w:r>
-        <w:rPr>
-          <w:b/>
-          <w:bCs/>
-        </w:rPr>
-        <w:t>ключ</w:t>
-      </w:r>
-      <w:r>
-        <w:rPr>
-          <w:b/>
-          <w:bCs/>
-        </w:rPr>
-        <w:t>ът</w:t>
+        <w:t>ключът</w:t>
       </w:r>
       <w:r>
         <w:t xml:space="preserve"> е вдясно от средата, преместваме дясната граница</w:t>
@@ -4874,6 +5366,7 @@
     <w:p>
       <w:pPr>
         <w:spacing w:line="240" w:lineRule="auto"/>
+        <w:ind w:firstLine="360"/>
       </w:pPr>
       <w:r>
         <w:rPr>
@@ -4896,7 +5389,7 @@
                     <pic:cNvPicPr/>
                   </pic:nvPicPr>
                   <pic:blipFill>
-                    <a:blip r:embed="rId33"/>
+                    <a:blip r:embed="rId32"/>
                     <a:stretch>
                       <a:fillRect/>
                     </a:stretch>
@@ -4927,6 +5420,7 @@
     <w:p>
       <w:pPr>
         <w:spacing w:line="240" w:lineRule="auto"/>
+        <w:ind w:firstLine="357"/>
       </w:pPr>
       <w:r>
         <w:t>Това е! Добра работа!</w:t>
@@ -4934,7 +5428,7 @@
     </w:p>
     <w:p>
       <w:pPr>
-        <w:pStyle w:val="2"/>
+        <w:pStyle w:val="Heading2"/>
       </w:pPr>
       <w:r>
         <w:t>Търсене</w:t>
@@ -4946,7 +5440,13 @@
         <w:jc w:val="both"/>
       </w:pPr>
       <w:r>
-        <w:t>Имплементирайте един или няколко от следните алгоритми за сортиране:</w:t>
+        <w:t xml:space="preserve">Имплементирайте един или няколко от следните алгоритми за </w:t>
+      </w:r>
+      <w:r>
+        <w:t>търсене</w:t>
+      </w:r>
+      <w:r>
+        <w:t>:</w:t>
       </w:r>
     </w:p>
     <w:p>
@@ -4978,45 +5478,88 @@
         <w:spacing w:line="240" w:lineRule="auto"/>
       </w:pPr>
       <w:r>
-        <w:t>Търсенето на фибоначи</w:t>
+        <w:t>Търсене на фибоначи</w:t>
       </w:r>
     </w:p>
     <w:p>
       <w:pPr>
         <w:spacing w:line="240" w:lineRule="auto"/>
         <w:jc w:val="both"/>
-      </w:pPr>
-      <w:r>
         <w:rPr>
           <w:b/>
           <w:bCs/>
         </w:rPr>
-        <w:t>Прочетете</w:t>
-      </w:r>
-      <w:r>
-        <w:t xml:space="preserve"> редица от числа на първия ред. На следващият ще получите число. Намерете индекса на </w:t>
-      </w:r>
-      <w:r>
-        <w:t xml:space="preserve">числото от масива. Ако няма такова число, върнете </w:t>
-      </w:r>
+      </w:pPr>
       <w:r>
         <w:rPr>
           <w:b/>
           <w:bCs/>
         </w:rPr>
-        <w:t>-1</w:t>
+        <w:t>Ще п</w:t>
       </w:r>
       <w:r>
         <w:rPr>
           <w:b/>
           <w:bCs/>
         </w:rPr>
+        <w:t>рочетете</w:t>
+      </w:r>
+      <w:r>
+        <w:t xml:space="preserve"> редица от числа на първия ред. На следващия ще получите </w:t>
+      </w:r>
+      <w:r>
+        <w:rPr>
+          <w:b/>
+          <w:bCs/>
+        </w:rPr>
+        <w:t>число</w:t>
+      </w:r>
+      <w:r>
+        <w:t xml:space="preserve">. Намерете индекса на </w:t>
+      </w:r>
+      <w:r>
+        <w:t xml:space="preserve">числото от масива. Ако няма такова число, върнете </w:t>
+      </w:r>
+      <w:r>
+        <w:rPr>
+          <w:b/>
+          <w:bCs/>
+        </w:rPr>
+        <w:t>-1</w:t>
+      </w:r>
+      <w:r>
+        <w:rPr>
+          <w:b/>
+          <w:bCs/>
+        </w:rPr>
         <w:t>.</w:t>
       </w:r>
     </w:p>
     <w:p>
       <w:pPr>
-        <w:pStyle w:val="3"/>
+        <w:spacing w:before="0" w:after="200"/>
+        <w:rPr>
+          <w:b/>
+          <w:bCs/>
+        </w:rPr>
+      </w:pPr>
+      <w:r>
+        <w:rPr>
+          <w:b/>
+          <w:bCs/>
+        </w:rPr>
+        <w:br w:type="page"/>
+      </w:r>
+    </w:p>
+    <w:p>
+      <w:pPr>
+        <w:spacing w:line="240" w:lineRule="auto"/>
+        <w:jc w:val="both"/>
+      </w:pPr>
+    </w:p>
+    <w:p>
+      <w:pPr>
+        <w:pStyle w:val="Heading3"/>
         <w:spacing w:before="80" w:after="120" w:line="240" w:lineRule="auto"/>
         <w:rPr>
           <w:lang w:val="en-US"/>
@@ -5024,16 +5567,13 @@
       </w:pPr>
       <w:r>
         <w:t>Примери</w:t>
-      </w:r>
-      <w:r>
-        <w:br w:type="page"/>
       </w:r>
     </w:p>
     <w:tbl>
       <w:tblPr>
-        <w:tblStyle w:val="af"/>
+        <w:tblStyle w:val="TableGrid"/>
         <w:tblW w:w="0" w:type="auto"/>
-        <w:tblInd w:w="108" w:type="dxa"/>
+        <w:tblInd w:w="-5" w:type="dxa"/>
         <w:tblCellMar>
           <w:top w:w="86" w:type="dxa"/>
           <w:left w:w="144" w:type="dxa"/>
@@ -5064,7 +5604,6 @@
               <w:rPr>
                 <w:b/>
               </w:rPr>
-              <w:lastRenderedPageBreak/>
               <w:t>Вход</w:t>
             </w:r>
           </w:p>
@@ -5166,7 +5705,7 @@
     </w:tbl>
     <w:p>
       <w:pPr>
-        <w:pStyle w:val="2"/>
+        <w:pStyle w:val="Heading2"/>
       </w:pPr>
       <w:r>
         <w:t xml:space="preserve">* </w:t>
@@ -5260,40 +5799,83 @@
         <w:t xml:space="preserve">– числа, който трябва да </w:t>
       </w:r>
       <w:r>
-        <w:t>вмъкните</w:t>
+        <w:rPr>
+          <w:b/>
+          <w:bCs/>
+        </w:rPr>
+        <w:t>вмъкн</w:t>
+      </w:r>
+      <w:r>
+        <w:rPr>
+          <w:b/>
+          <w:bCs/>
+        </w:rPr>
+        <w:t>е</w:t>
+      </w:r>
+      <w:r>
+        <w:rPr>
+          <w:b/>
+          <w:bCs/>
+        </w:rPr>
+        <w:t>те</w:t>
       </w:r>
       <w:r>
         <w:t xml:space="preserve"> в редицата,</w:t>
       </w:r>
       <w:r>
+        <w:t xml:space="preserve"> така че тя да остане </w:t>
+      </w:r>
+      <w:r>
+        <w:rPr>
+          <w:b/>
+          <w:bCs/>
+        </w:rPr>
+        <w:t>ненамаляваща</w:t>
+      </w:r>
+      <w:r>
+        <w:t xml:space="preserve"> (без "дупки").</w:t>
+      </w:r>
+      <w:r>
+        <w:t xml:space="preserve"> За всяка дупка намерете </w:t>
+      </w:r>
+      <w:r>
+        <w:rPr>
+          <w:b/>
+          <w:bCs/>
+        </w:rPr>
+        <w:t>най-левия</w:t>
+      </w:r>
+      <w:r>
         <w:t xml:space="preserve"> </w:t>
       </w:r>
       <w:r>
-        <w:t>така че тя да остане ненамаляваща (без "дупки").</w:t>
-      </w:r>
-      <w:r>
-        <w:t xml:space="preserve"> За всяка дупка намерете най-левия индекс, където може да бъде добавен.</w:t>
+        <w:rPr>
+          <w:b/>
+          <w:bCs/>
+        </w:rPr>
+        <w:t>индекс</w:t>
+      </w:r>
+      <w:r>
+        <w:t>, където може да бъде добавен</w:t>
+      </w:r>
+      <w:r>
+        <w:t>а игла</w:t>
+      </w:r>
+      <w:r>
+        <w:t>.</w:t>
       </w:r>
     </w:p>
     <w:p>
       <w:pPr>
-        <w:pStyle w:val="3"/>
-        <w:spacing w:before="80" w:after="120" w:line="240" w:lineRule="auto"/>
-        <w:jc w:val="both"/>
-        <w:rPr>
-          <w:rFonts w:eastAsia="MS Mincho"/>
-        </w:rPr>
-      </w:pPr>
-      <w:r>
-        <w:rPr>
-          <w:rFonts w:eastAsia="MS Mincho"/>
-        </w:rPr>
+        <w:pStyle w:val="Heading3"/>
+      </w:pPr>
+      <w:r>
         <w:t>Вход</w:t>
       </w:r>
     </w:p>
     <w:p>
       <w:pPr>
-        <w:pStyle w:val="ac"/>
+        <w:pStyle w:val="ListParagraph"/>
         <w:numPr>
           <w:ilvl w:val="0"/>
           <w:numId w:val="49"/>
@@ -5307,12 +5889,24 @@
         <w:rPr>
           <w:noProof/>
         </w:rPr>
-        <w:t>Входа ще се чете от конзолата.</w:t>
+        <w:t>Вход</w:t>
+      </w:r>
+      <w:r>
+        <w:rPr>
+          <w:noProof/>
+        </w:rPr>
+        <w:t>ът</w:t>
+      </w:r>
+      <w:r>
+        <w:rPr>
+          <w:noProof/>
+        </w:rPr>
+        <w:t xml:space="preserve"> ще се чете от конзолата.</w:t>
       </w:r>
     </w:p>
     <w:p>
       <w:pPr>
-        <w:pStyle w:val="ac"/>
+        <w:pStyle w:val="ListParagraph"/>
         <w:numPr>
           <w:ilvl w:val="0"/>
           <w:numId w:val="49"/>
@@ -5362,7 +5956,13 @@
         <w:rPr>
           <w:noProof/>
         </w:rPr>
-        <w:t xml:space="preserve"> разделени с </w:t>
+        <w:t xml:space="preserve">, </w:t>
+      </w:r>
+      <w:r>
+        <w:rPr>
+          <w:noProof/>
+        </w:rPr>
+        <w:t xml:space="preserve">разделени с </w:t>
       </w:r>
       <w:r>
         <w:rPr>
@@ -5381,7 +5981,7 @@
     </w:p>
     <w:p>
       <w:pPr>
-        <w:pStyle w:val="ac"/>
+        <w:pStyle w:val="ListParagraph"/>
         <w:numPr>
           <w:ilvl w:val="0"/>
           <w:numId w:val="49"/>
@@ -5395,7 +5995,19 @@
         <w:rPr>
           <w:noProof/>
         </w:rPr>
-        <w:t xml:space="preserve">На следващия ред получите </w:t>
+        <w:t xml:space="preserve">На следващия ред </w:t>
+      </w:r>
+      <w:r>
+        <w:rPr>
+          <w:noProof/>
+        </w:rPr>
+        <w:t xml:space="preserve">ще </w:t>
+      </w:r>
+      <w:r>
+        <w:rPr>
+          <w:noProof/>
+        </w:rPr>
+        <w:t xml:space="preserve">получите </w:t>
       </w:r>
       <w:r>
         <w:rPr>
@@ -5403,13 +6015,41 @@
           <w:bCs/>
           <w:noProof/>
         </w:rPr>
-        <w:t>C позитивни числа</w:t>
-      </w:r>
-      <w:r>
-        <w:rPr>
+        <w:t xml:space="preserve">C </w:t>
+      </w:r>
+      <w:r>
+        <w:rPr>
+          <w:b/>
+          <w:bCs/>
           <w:noProof/>
         </w:rPr>
-        <w:t>, образуващи неподредена позиция (</w:t>
+        <w:t>положителни</w:t>
+      </w:r>
+      <w:r>
+        <w:rPr>
+          <w:b/>
+          <w:bCs/>
+          <w:noProof/>
+        </w:rPr>
+        <w:t xml:space="preserve"> числа</w:t>
+      </w:r>
+      <w:r>
+        <w:rPr>
+          <w:noProof/>
+        </w:rPr>
+        <w:t xml:space="preserve">, образуващи неподредена </w:t>
+      </w:r>
+      <w:r>
+        <w:rPr>
+          <w:noProof/>
+        </w:rPr>
+        <w:t>редица</w:t>
+      </w:r>
+      <w:r>
+        <w:rPr>
+          <w:noProof/>
+        </w:rPr>
+        <w:t xml:space="preserve"> (</w:t>
       </w:r>
       <w:r>
         <w:rPr>
@@ -5426,7 +6066,7 @@
     </w:p>
     <w:p>
       <w:pPr>
-        <w:pStyle w:val="ac"/>
+        <w:pStyle w:val="ListParagraph"/>
         <w:numPr>
           <w:ilvl w:val="0"/>
           <w:numId w:val="49"/>
@@ -5448,13 +6088,7 @@
           <w:bCs/>
           <w:noProof/>
         </w:rPr>
-        <w:t>N позитивни числа</w:t>
-      </w:r>
-      <w:r>
-        <w:rPr>
-          <w:noProof/>
-        </w:rPr>
-        <w:t xml:space="preserve">, </w:t>
+        <w:t xml:space="preserve">N </w:t>
       </w:r>
       <w:r>
         <w:rPr>
@@ -5462,12 +6096,46 @@
           <w:bCs/>
           <w:noProof/>
         </w:rPr>
+        <w:t>положителни</w:t>
+      </w:r>
+      <w:r>
+        <w:rPr>
+          <w:b/>
+          <w:bCs/>
+          <w:noProof/>
+        </w:rPr>
+        <w:t xml:space="preserve"> числа</w:t>
+      </w:r>
+      <w:r>
+        <w:rPr>
+          <w:noProof/>
+        </w:rPr>
+        <w:t xml:space="preserve"> </w:t>
+      </w:r>
+      <w:r>
+        <w:rPr>
+          <w:noProof/>
+        </w:rPr>
+        <w:t>–</w:t>
+      </w:r>
+      <w:r>
+        <w:rPr>
+          <w:noProof/>
+        </w:rPr>
+        <w:t xml:space="preserve"> </w:t>
+      </w:r>
+      <w:r>
+        <w:rPr>
+          <w:b/>
+          <w:bCs/>
+          <w:noProof/>
+        </w:rPr>
         <w:t>иглите</w:t>
       </w:r>
     </w:p>
     <w:p>
       <w:pPr>
-        <w:pStyle w:val="ac"/>
+        <w:pStyle w:val="ListParagraph"/>
         <w:numPr>
           <w:ilvl w:val="0"/>
           <w:numId w:val="49"/>
@@ -5481,32 +6149,36 @@
         <w:rPr>
           <w:noProof/>
         </w:rPr>
-        <w:t>Входа винаги ще бъде валиден и във формата по-горе. Няма нужда от допълнителни проверки.</w:t>
+        <w:t>Вход</w:t>
+      </w:r>
+      <w:r>
+        <w:rPr>
+          <w:noProof/>
+        </w:rPr>
+        <w:t>ът</w:t>
+      </w:r>
+      <w:r>
+        <w:rPr>
+          <w:noProof/>
+        </w:rPr>
+        <w:t xml:space="preserve"> винаги ще бъде валиден и във формата по-горе. Няма нужда от допълнителни проверки.</w:t>
       </w:r>
     </w:p>
     <w:p>
       <w:pPr>
-        <w:pStyle w:val="3"/>
-        <w:spacing w:before="80" w:after="120" w:line="240" w:lineRule="auto"/>
-        <w:jc w:val="both"/>
-        <w:rPr>
-          <w:rFonts w:eastAsia="MS Mincho"/>
+        <w:pStyle w:val="Heading3"/>
+      </w:pPr>
+      <w:r>
+        <w:rPr>
           <w:noProof/>
           <w:lang w:eastAsia="ja-JP"/>
         </w:rPr>
-      </w:pPr>
-      <w:r>
-        <w:rPr>
-          <w:rFonts w:eastAsia="MS Mincho"/>
-          <w:noProof/>
-          <w:lang w:eastAsia="ja-JP"/>
-        </w:rPr>
         <w:t>Изход</w:t>
       </w:r>
     </w:p>
     <w:p>
       <w:pPr>
-        <w:pStyle w:val="ac"/>
+        <w:pStyle w:val="ListParagraph"/>
         <w:numPr>
           <w:ilvl w:val="0"/>
           <w:numId w:val="47"/>
@@ -5530,7 +6202,7 @@
     </w:p>
     <w:p>
       <w:pPr>
-        <w:pStyle w:val="ac"/>
+        <w:pStyle w:val="ListParagraph"/>
         <w:numPr>
           <w:ilvl w:val="0"/>
           <w:numId w:val="47"/>
@@ -5539,37 +6211,63 @@
         <w:jc w:val="both"/>
       </w:pPr>
       <w:r>
-        <w:t xml:space="preserve">На изходът трябва да принтирате </w:t>
-      </w:r>
-      <w:r>
-        <w:t xml:space="preserve">N </w:t>
-      </w:r>
-      <w:r>
-        <w:t xml:space="preserve">числа разделени с интервал. </w:t>
-      </w:r>
-      <w:r>
-        <w:t>Всяка цифра представлява най-левия индекс, в който може да се постави съответната игла.</w:t>
+        <w:t>На изход</w:t>
+      </w:r>
+      <w:r>
+        <w:t>а</w:t>
+      </w:r>
+      <w:r>
+        <w:t xml:space="preserve"> трябва да принтирате </w:t>
+      </w:r>
+      <w:r>
+        <w:rPr>
+          <w:b/>
+          <w:bCs/>
+        </w:rPr>
+        <w:t>N числа</w:t>
+      </w:r>
+      <w:r>
+        <w:t xml:space="preserve">, </w:t>
+      </w:r>
+      <w:r>
+        <w:t>разделени с интервал. Всяка цифра представлява н</w:t>
+      </w:r>
+      <w:r>
+        <w:rPr>
+          <w:b/>
+          <w:bCs/>
+        </w:rPr>
+        <w:t>ай-левия</w:t>
+      </w:r>
+      <w:r>
+        <w:rPr>
+          <w:b/>
+          <w:bCs/>
+        </w:rPr>
+        <w:t>т</w:t>
+      </w:r>
+      <w:r>
+        <w:rPr>
+          <w:b/>
+          <w:bCs/>
+        </w:rPr>
+        <w:t xml:space="preserve"> индекс</w:t>
+      </w:r>
+      <w:r>
+        <w:t>, в който може да се постави съответната игла.</w:t>
       </w:r>
     </w:p>
     <w:p>
       <w:pPr>
-        <w:pStyle w:val="3"/>
-        <w:spacing w:before="80" w:after="120" w:line="240" w:lineRule="auto"/>
-        <w:jc w:val="both"/>
-        <w:rPr>
-          <w:rFonts w:eastAsia="MS Mincho"/>
-        </w:rPr>
-      </w:pPr>
-      <w:r>
-        <w:rPr>
-          <w:rFonts w:eastAsia="MS Mincho"/>
-        </w:rPr>
-        <w:t>Ограничения</w:t>
+        <w:pStyle w:val="Heading3"/>
+      </w:pPr>
+      <w:r>
+        <w:t>Бележки</w:t>
       </w:r>
     </w:p>
     <w:p>
       <w:pPr>
-        <w:pStyle w:val="ac"/>
+        <w:pStyle w:val="ListParagraph"/>
         <w:numPr>
           <w:ilvl w:val="0"/>
           <w:numId w:val="50"/>
@@ -5597,7 +6295,7 @@
     </w:p>
     <w:p>
       <w:pPr>
-        <w:pStyle w:val="ac"/>
+        <w:pStyle w:val="ListParagraph"/>
         <w:numPr>
           <w:ilvl w:val="0"/>
           <w:numId w:val="50"/>
@@ -5628,7 +6326,7 @@
     </w:p>
     <w:p>
       <w:pPr>
-        <w:pStyle w:val="ac"/>
+        <w:pStyle w:val="ListParagraph"/>
         <w:numPr>
           <w:ilvl w:val="0"/>
           <w:numId w:val="50"/>
@@ -5647,17 +6345,10 @@
     </w:p>
     <w:p>
       <w:pPr>
-        <w:pStyle w:val="3"/>
-        <w:spacing w:before="80" w:after="120" w:line="240" w:lineRule="auto"/>
-        <w:jc w:val="both"/>
-        <w:rPr>
-          <w:rFonts w:eastAsia="MS Mincho"/>
-          <w:lang w:eastAsia="ja-JP"/>
-        </w:rPr>
-      </w:pPr>
-      <w:r>
-        <w:rPr>
-          <w:rFonts w:eastAsia="MS Mincho"/>
+        <w:pStyle w:val="Heading3"/>
+      </w:pPr>
+      <w:r>
+        <w:rPr>
           <w:lang w:eastAsia="ja-JP"/>
         </w:rPr>
         <w:t>Примери</w:t>
@@ -5665,7 +6356,7 @@
     </w:p>
     <w:tbl>
       <w:tblPr>
-        <w:tblStyle w:val="af"/>
+        <w:tblStyle w:val="TableGrid"/>
         <w:tblW w:w="0" w:type="auto"/>
         <w:tblCellMar>
           <w:top w:w="86" w:type="dxa"/>
@@ -5837,6 +6528,7 @@
                 <w:b/>
                 <w:bCs/>
               </w:rPr>
+              <w:lastRenderedPageBreak/>
               <w:t>Коментар</w:t>
             </w:r>
           </w:p>
@@ -6138,7 +6830,6 @@
                 <w:noProof/>
                 <w:lang w:eastAsia="ja-JP"/>
               </w:rPr>
-              <w:lastRenderedPageBreak/>
               <w:t>И т.н</w:t>
             </w:r>
             <w:r>
@@ -6164,7 +6855,7 @@
     </w:p>
     <w:tbl>
       <w:tblPr>
-        <w:tblStyle w:val="af"/>
+        <w:tblStyle w:val="TableGrid"/>
         <w:tblW w:w="0" w:type="auto"/>
         <w:tblCellMar>
           <w:top w:w="86" w:type="dxa"/>
@@ -6316,103 +7007,118 @@
     </w:tbl>
     <w:p>
       <w:pPr>
-        <w:spacing w:line="240" w:lineRule="auto"/>
-      </w:pPr>
+        <w:pStyle w:val="Heading1"/>
+      </w:pPr>
+      <w:r>
+        <w:t>Част</w:t>
+      </w:r>
+      <w:r>
+        <w:t xml:space="preserve"> </w:t>
+      </w:r>
+      <w:r>
+        <w:rPr>
+          <w:noProof/>
+        </w:rPr>
+        <w:t xml:space="preserve">III </w:t>
+      </w:r>
+      <w:r>
+        <w:t xml:space="preserve">– </w:t>
+      </w:r>
+      <w:r>
+        <w:t>Shuffling</w:t>
+      </w:r>
     </w:p>
     <w:p>
       <w:pPr>
-        <w:pStyle w:val="1"/>
-        <w:spacing w:before="80" w:after="120" w:line="240" w:lineRule="auto"/>
-      </w:pPr>
-      <w:r>
-        <w:t>Част</w:t>
-      </w:r>
-      <w:r>
-        <w:t xml:space="preserve"> </w:t>
-      </w:r>
-      <w:r>
-        <w:rPr>
-          <w:noProof/>
-        </w:rPr>
-        <w:t xml:space="preserve">III </w:t>
-      </w:r>
-      <w:r>
-        <w:t>– Shuffling</w:t>
+        <w:pStyle w:val="Heading2"/>
+      </w:pPr>
+      <w:r>
+        <w:t>Shuffle Words</w:t>
       </w:r>
     </w:p>
     <w:p>
       <w:pPr>
-        <w:pStyle w:val="2"/>
-      </w:pPr>
-      <w:r>
-        <w:t>Shuffle Words</w:t>
+        <w:spacing w:line="240" w:lineRule="auto"/>
+        <w:rPr>
+          <w:lang w:val="en-US"/>
+        </w:rPr>
+      </w:pPr>
+      <w:r>
+        <w:t>Ще прочетете</w:t>
+      </w:r>
+      <w:r>
+        <w:t xml:space="preserve"> </w:t>
+      </w:r>
+      <w:r>
+        <w:t>от конзолата</w:t>
+      </w:r>
+      <w:r>
+        <w:rPr>
+          <w:b/>
+          <w:bCs/>
+        </w:rPr>
+        <w:t xml:space="preserve"> </w:t>
+      </w:r>
+      <w:r>
+        <w:rPr>
+          <w:b/>
+          <w:bCs/>
+        </w:rPr>
+        <w:t>думи</w:t>
+      </w:r>
+      <w:r>
+        <w:t xml:space="preserve">, разделени с </w:t>
+      </w:r>
+      <w:r>
+        <w:rPr>
+          <w:b/>
+          <w:bCs/>
+        </w:rPr>
+        <w:t>интервал</w:t>
+      </w:r>
+      <w:r>
+        <w:t xml:space="preserve">. Използвайте алгоритъма </w:t>
+      </w:r>
+      <w:r>
+        <w:rPr>
+          <w:b/>
+          <w:bCs/>
+        </w:rPr>
+        <w:t>Fisher-Yates Shuffle</w:t>
+      </w:r>
+      <w:r>
+        <w:t xml:space="preserve">, за да </w:t>
+      </w:r>
+      <w:r>
+        <w:rPr>
+          <w:b/>
+          <w:bCs/>
+        </w:rPr>
+        <w:t>разбъркате</w:t>
+      </w:r>
+      <w:r>
+        <w:t xml:space="preserve"> думите. </w:t>
+      </w:r>
+      <w:r>
+        <w:t>Отпечатайте</w:t>
+      </w:r>
+      <w:r>
+        <w:t xml:space="preserve"> разбърканите думи, всяка </w:t>
+      </w:r>
+      <w:r>
+        <w:rPr>
+          <w:b/>
+          <w:bCs/>
+        </w:rPr>
+        <w:t>на нов ред</w:t>
+      </w:r>
+      <w:r>
+        <w:t>.</w:t>
       </w:r>
     </w:p>
     <w:p>
       <w:pPr>
-        <w:spacing w:line="240" w:lineRule="auto"/>
-        <w:rPr>
-          <w:lang w:val="en-US"/>
-        </w:rPr>
-      </w:pPr>
-      <w:r>
-        <w:t xml:space="preserve">Прочетете </w:t>
-      </w:r>
-      <w:r>
-        <w:rPr>
-          <w:b/>
-          <w:bCs/>
-        </w:rPr>
-        <w:t>думи</w:t>
-      </w:r>
-      <w:r>
-        <w:t xml:space="preserve"> от конзолата, разделени с </w:t>
-      </w:r>
-      <w:r>
-        <w:rPr>
-          <w:b/>
-          <w:bCs/>
-        </w:rPr>
-        <w:t>интервал</w:t>
-      </w:r>
-      <w:r>
-        <w:t xml:space="preserve">. Използвайте алгоритъма </w:t>
-      </w:r>
-      <w:r>
-        <w:rPr>
-          <w:b/>
-          <w:bCs/>
-        </w:rPr>
-        <w:t>Fisher-Yates Shuffle</w:t>
-      </w:r>
-      <w:r>
-        <w:t xml:space="preserve">, за да </w:t>
-      </w:r>
-      <w:r>
-        <w:rPr>
-          <w:b/>
-          <w:bCs/>
-        </w:rPr>
-        <w:t>разбъркате</w:t>
-      </w:r>
-      <w:r>
-        <w:t xml:space="preserve"> думите. Изведете разбърканите думи, всяка </w:t>
-      </w:r>
-      <w:r>
-        <w:rPr>
-          <w:b/>
-          <w:bCs/>
-        </w:rPr>
-        <w:t>на нов ред</w:t>
-      </w:r>
-      <w:r>
-        <w:t>.</w:t>
-      </w:r>
-    </w:p>
-    <w:p>
-      <w:pPr>
-        <w:pStyle w:val="3"/>
-        <w:spacing w:before="80" w:after="120" w:line="240" w:lineRule="auto"/>
+        <w:pStyle w:val="Heading3"/>
       </w:pPr>
       <w:r>
         <w:t>Примери</w:t>
@@ -6438,7 +7144,7 @@
     </w:p>
     <w:tbl>
       <w:tblPr>
-        <w:tblStyle w:val="af"/>
+        <w:tblStyle w:val="TableGrid"/>
         <w:tblW w:w="0" w:type="auto"/>
         <w:tblInd w:w="108" w:type="dxa"/>
         <w:tblCellMar>
@@ -6450,13 +7156,16 @@
         <w:tblLook w:val="04A0" w:firstRow="1" w:lastRow="0" w:firstColumn="1" w:lastColumn="0" w:noHBand="0" w:noVBand="1"/>
       </w:tblPr>
       <w:tblGrid>
-        <w:gridCol w:w="4050"/>
-        <w:gridCol w:w="4050"/>
+        <w:gridCol w:w="3996"/>
+        <w:gridCol w:w="3996"/>
       </w:tblGrid>
       <w:tr>
+        <w:trPr>
+          <w:trHeight w:val="355"/>
+        </w:trPr>
         <w:tc>
           <w:tcPr>
-            <w:tcW w:w="4050" w:type="dxa"/>
+            <w:tcW w:w="3996" w:type="dxa"/>
             <w:shd w:val="clear" w:color="auto" w:fill="D9D9D9" w:themeFill="background1" w:themeFillShade="D9"/>
           </w:tcPr>
           <w:p>
@@ -6477,7 +7186,7 @@
         </w:tc>
         <w:tc>
           <w:tcPr>
-            <w:tcW w:w="4050" w:type="dxa"/>
+            <w:tcW w:w="3996" w:type="dxa"/>
             <w:shd w:val="clear" w:color="auto" w:fill="D9D9D9" w:themeFill="background1" w:themeFillShade="D9"/>
           </w:tcPr>
           <w:p>
@@ -6516,9 +7225,12 @@
         </w:tc>
       </w:tr>
       <w:tr>
+        <w:trPr>
+          <w:trHeight w:val="1542"/>
+        </w:trPr>
         <w:tc>
           <w:tcPr>
-            <w:tcW w:w="4050" w:type="dxa"/>
+            <w:tcW w:w="3996" w:type="dxa"/>
           </w:tcPr>
           <w:p>
             <w:pPr>
@@ -6540,7 +7252,7 @@
         </w:tc>
         <w:tc>
           <w:tcPr>
-            <w:tcW w:w="4050" w:type="dxa"/>
+            <w:tcW w:w="3996" w:type="dxa"/>
           </w:tcPr>
           <w:p>
             <w:pPr>
@@ -6647,12 +7359,12 @@
     </w:p>
     <w:p/>
     <w:sectPr>
-      <w:headerReference w:type="even" r:id="rId34"/>
-      <w:headerReference w:type="default" r:id="rId35"/>
-      <w:footerReference w:type="even" r:id="rId36"/>
-      <w:footerReference w:type="default" r:id="rId37"/>
-      <w:headerReference w:type="first" r:id="rId38"/>
-      <w:footerReference w:type="first" r:id="rId39"/>
+      <w:headerReference w:type="even" r:id="rId33"/>
+      <w:headerReference w:type="default" r:id="rId34"/>
+      <w:footerReference w:type="even" r:id="rId35"/>
+      <w:footerReference w:type="default" r:id="rId36"/>
+      <w:headerReference w:type="first" r:id="rId37"/>
+      <w:footerReference w:type="first" r:id="rId38"/>
       <w:pgSz w:w="11909" w:h="16834" w:code="9"/>
       <w:pgMar w:top="567" w:right="737" w:bottom="1077" w:left="737" w:header="567" w:footer="794" w:gutter="0"/>
       <w:cols w:space="720"/>
@@ -6663,7 +7375,7 @@
 </file>
 
 <file path=word/endnotes.xml><?xml version="1.0" encoding="utf-8"?>
-<w:endnotes xmlns:wpc="http://schemas.microsoft.com/office/word/2010/wordprocessingCanvas" xmlns:cx="http://schemas.microsoft.com/office/drawing/2014/chartex" xmlns:cx1="http://schemas.microsoft.com/office/drawing/2015/9/8/chartex" xmlns:cx2="http://schemas.microsoft.com/office/drawing/2015/10/21/chartex" xmlns:cx3="http://schemas.microsoft.com/office/drawing/2016/5/9/chartex" xmlns:cx4="http://schemas.microsoft.com/office/drawing/2016/5/10/chartex" xmlns:cx5="http://schemas.microsoft.com/office/drawing/2016/5/11/chartex" xmlns:cx6="http://schemas.microsoft.com/office/drawing/2016/5/12/chartex" xmlns:cx7="http://schemas.microsoft.com/office/drawing/2016/5/13/chartex" xmlns:cx8="http://schemas.microsoft.com/office/drawing/2016/5/14/chartex" xmlns:mc="http://schemas.openxmlformats.org/markup-compatibility/2006" xmlns:aink="http://schemas.microsoft.com/office/drawing/2016/ink" xmlns:am3d="http://schemas.microsoft.com/office/drawing/2017/model3d" xmlns:o="urn:schemas-microsoft-com:office:office" xmlns:oel="http://schemas.microsoft.com/office/2019/extlst" xmlns:r="http://schemas.openxmlformats.org/officeDocument/2006/relationships" xmlns:m="http://schemas.openxmlformats.org/officeDocument/2006/math" xmlns:v="urn:schemas-microsoft-com:vml" xmlns:wp14="http://schemas.microsoft.com/office/word/2010/wordprocessingDrawing" xmlns:wp="http://schemas.openxmlformats.org/drawingml/2006/wordprocessingDrawing" xmlns:w10="urn:schemas-microsoft-com:office:word" xmlns:w="http://schemas.openxmlformats.org/wordprocessingml/2006/main" xmlns:w14="http://schemas.microsoft.com/office/word/2010/wordml" xmlns:w15="http://schemas.microsoft.com/office/word/2012/wordml" xmlns:w16cex="http://schemas.microsoft.com/office/word/2018/wordml/cex" xmlns:w16cid="http://schemas.microsoft.com/office/word/2016/wordml/cid" xmlns:w16="http://schemas.microsoft.com/office/word/2018/wordml" xmlns:w16sdtdh="http://schemas.microsoft.com/office/word/2020/wordml/sdtdatahash" xmlns:w16se="http://schemas.microsoft.com/office/word/2015/wordml/symex" xmlns:wpg="http://schemas.microsoft.com/office/word/2010/wordprocessingGroup" xmlns:wpi="http://schemas.microsoft.com/office/word/2010/wordprocessingInk" xmlns:wne="http://schemas.microsoft.com/office/word/2006/wordml" xmlns:wps="http://schemas.microsoft.com/office/word/2010/wordprocessingShape" mc:Ignorable="w14 w15 w16se w16cid w16 w16cex w16sdtdh wp14">
+<w:endnotes xmlns:wpc="http://schemas.microsoft.com/office/word/2010/wordprocessingCanvas" xmlns:cx="http://schemas.microsoft.com/office/drawing/2014/chartex" xmlns:cx1="http://schemas.microsoft.com/office/drawing/2015/9/8/chartex" xmlns:cx2="http://schemas.microsoft.com/office/drawing/2015/10/21/chartex" xmlns:cx3="http://schemas.microsoft.com/office/drawing/2016/5/9/chartex" xmlns:cx4="http://schemas.microsoft.com/office/drawing/2016/5/10/chartex" xmlns:cx5="http://schemas.microsoft.com/office/drawing/2016/5/11/chartex" xmlns:cx6="http://schemas.microsoft.com/office/drawing/2016/5/12/chartex" xmlns:cx7="http://schemas.microsoft.com/office/drawing/2016/5/13/chartex" xmlns:cx8="http://schemas.microsoft.com/office/drawing/2016/5/14/chartex" xmlns:mc="http://schemas.openxmlformats.org/markup-compatibility/2006" xmlns:aink="http://schemas.microsoft.com/office/drawing/2016/ink" xmlns:am3d="http://schemas.microsoft.com/office/drawing/2017/model3d" xmlns:o="urn:schemas-microsoft-com:office:office" xmlns:oel="http://schemas.microsoft.com/office/2019/extlst" xmlns:r="http://schemas.openxmlformats.org/officeDocument/2006/relationships" xmlns:m="http://schemas.openxmlformats.org/officeDocument/2006/math" xmlns:v="urn:schemas-microsoft-com:vml" xmlns:wp14="http://schemas.microsoft.com/office/word/2010/wordprocessingDrawing" xmlns:wp="http://schemas.openxmlformats.org/drawingml/2006/wordprocessingDrawing" xmlns:w10="urn:schemas-microsoft-com:office:word" xmlns:w="http://schemas.openxmlformats.org/wordprocessingml/2006/main" xmlns:w14="http://schemas.microsoft.com/office/word/2010/wordml" xmlns:w15="http://schemas.microsoft.com/office/word/2012/wordml" xmlns:w16cex="http://schemas.microsoft.com/office/word/2018/wordml/cex" xmlns:w16cid="http://schemas.microsoft.com/office/word/2016/wordml/cid" xmlns:w16="http://schemas.microsoft.com/office/word/2018/wordml" xmlns:w16du="http://schemas.microsoft.com/office/word/2023/wordml/word16du" xmlns:w16sdtdh="http://schemas.microsoft.com/office/word/2020/wordml/sdtdatahash" xmlns:w16se="http://schemas.microsoft.com/office/word/2015/wordml/symex" xmlns:wpg="http://schemas.microsoft.com/office/word/2010/wordprocessingGroup" xmlns:wpi="http://schemas.microsoft.com/office/word/2010/wordprocessingInk" xmlns:wne="http://schemas.microsoft.com/office/word/2006/wordml" xmlns:wps="http://schemas.microsoft.com/office/word/2010/wordprocessingShape" mc:Ignorable="w14 w15 w16se w16cid w16 w16cex w16sdtdh wp14">
   <w:endnote w:type="separator" w:id="-1">
     <w:p>
       <w:pPr>
@@ -6688,20 +7400,20 @@
 </file>
 
 <file path=word/footer1.xml><?xml version="1.0" encoding="utf-8"?>
-<w:ftr xmlns:wpc="http://schemas.microsoft.com/office/word/2010/wordprocessingCanvas" xmlns:cx="http://schemas.microsoft.com/office/drawing/2014/chartex" xmlns:cx1="http://schemas.microsoft.com/office/drawing/2015/9/8/chartex" xmlns:cx2="http://schemas.microsoft.com/office/drawing/2015/10/21/chartex" xmlns:cx3="http://schemas.microsoft.com/office/drawing/2016/5/9/chartex" xmlns:cx4="http://schemas.microsoft.com/office/drawing/2016/5/10/chartex" xmlns:cx5="http://schemas.microsoft.com/office/drawing/2016/5/11/chartex" xmlns:cx6="http://schemas.microsoft.com/office/drawing/2016/5/12/chartex" xmlns:cx7="http://schemas.microsoft.com/office/drawing/2016/5/13/chartex" xmlns:cx8="http://schemas.microsoft.com/office/drawing/2016/5/14/chartex" xmlns:mc="http://schemas.openxmlformats.org/markup-compatibility/2006" xmlns:aink="http://schemas.microsoft.com/office/drawing/2016/ink" xmlns:am3d="http://schemas.microsoft.com/office/drawing/2017/model3d" xmlns:o="urn:schemas-microsoft-com:office:office" xmlns:oel="http://schemas.microsoft.com/office/2019/extlst" xmlns:r="http://schemas.openxmlformats.org/officeDocument/2006/relationships" xmlns:m="http://schemas.openxmlformats.org/officeDocument/2006/math" xmlns:v="urn:schemas-microsoft-com:vml" xmlns:wp14="http://schemas.microsoft.com/office/word/2010/wordprocessingDrawing" xmlns:wp="http://schemas.openxmlformats.org/drawingml/2006/wordprocessingDrawing" xmlns:w10="urn:schemas-microsoft-com:office:word" xmlns:w="http://schemas.openxmlformats.org/wordprocessingml/2006/main" xmlns:w14="http://schemas.microsoft.com/office/word/2010/wordml" xmlns:w15="http://schemas.microsoft.com/office/word/2012/wordml" xmlns:w16cex="http://schemas.microsoft.com/office/word/2018/wordml/cex" xmlns:w16cid="http://schemas.microsoft.com/office/word/2016/wordml/cid" xmlns:w16="http://schemas.microsoft.com/office/word/2018/wordml" xmlns:w16sdtdh="http://schemas.microsoft.com/office/word/2020/wordml/sdtdatahash" xmlns:w16se="http://schemas.microsoft.com/office/word/2015/wordml/symex" xmlns:wpg="http://schemas.microsoft.com/office/word/2010/wordprocessingGroup" xmlns:wpi="http://schemas.microsoft.com/office/word/2010/wordprocessingInk" xmlns:wne="http://schemas.microsoft.com/office/word/2006/wordml" xmlns:wps="http://schemas.microsoft.com/office/word/2010/wordprocessingShape" mc:Ignorable="w14 w15 w16se w16cid w16 w16cex w16sdtdh wp14">
+<w:ftr xmlns:wpc="http://schemas.microsoft.com/office/word/2010/wordprocessingCanvas" xmlns:cx="http://schemas.microsoft.com/office/drawing/2014/chartex" xmlns:cx1="http://schemas.microsoft.com/office/drawing/2015/9/8/chartex" xmlns:cx2="http://schemas.microsoft.com/office/drawing/2015/10/21/chartex" xmlns:cx3="http://schemas.microsoft.com/office/drawing/2016/5/9/chartex" xmlns:cx4="http://schemas.microsoft.com/office/drawing/2016/5/10/chartex" xmlns:cx5="http://schemas.microsoft.com/office/drawing/2016/5/11/chartex" xmlns:cx6="http://schemas.microsoft.com/office/drawing/2016/5/12/chartex" xmlns:cx7="http://schemas.microsoft.com/office/drawing/2016/5/13/chartex" xmlns:cx8="http://schemas.microsoft.com/office/drawing/2016/5/14/chartex" xmlns:mc="http://schemas.openxmlformats.org/markup-compatibility/2006" xmlns:aink="http://schemas.microsoft.com/office/drawing/2016/ink" xmlns:am3d="http://schemas.microsoft.com/office/drawing/2017/model3d" xmlns:o="urn:schemas-microsoft-com:office:office" xmlns:oel="http://schemas.microsoft.com/office/2019/extlst" xmlns:r="http://schemas.openxmlformats.org/officeDocument/2006/relationships" xmlns:m="http://schemas.openxmlformats.org/officeDocument/2006/math" xmlns:v="urn:schemas-microsoft-com:vml" xmlns:wp14="http://schemas.microsoft.com/office/word/2010/wordprocessingDrawing" xmlns:wp="http://schemas.openxmlformats.org/drawingml/2006/wordprocessingDrawing" xmlns:w10="urn:schemas-microsoft-com:office:word" xmlns:w="http://schemas.openxmlformats.org/wordprocessingml/2006/main" xmlns:w14="http://schemas.microsoft.com/office/word/2010/wordml" xmlns:w15="http://schemas.microsoft.com/office/word/2012/wordml" xmlns:w16cex="http://schemas.microsoft.com/office/word/2018/wordml/cex" xmlns:w16cid="http://schemas.microsoft.com/office/word/2016/wordml/cid" xmlns:w16="http://schemas.microsoft.com/office/word/2018/wordml" xmlns:w16du="http://schemas.microsoft.com/office/word/2023/wordml/word16du" xmlns:w16sdtdh="http://schemas.microsoft.com/office/word/2020/wordml/sdtdatahash" xmlns:w16se="http://schemas.microsoft.com/office/word/2015/wordml/symex" xmlns:wpg="http://schemas.microsoft.com/office/word/2010/wordprocessingGroup" xmlns:wpi="http://schemas.microsoft.com/office/word/2010/wordprocessingInk" xmlns:wne="http://schemas.microsoft.com/office/word/2006/wordml" xmlns:wps="http://schemas.microsoft.com/office/word/2010/wordprocessingShape" mc:Ignorable="w14 w15 w16se w16cid w16 w16cex w16sdtdh wp14">
   <w:p>
     <w:pPr>
-      <w:pStyle w:val="a5"/>
+      <w:pStyle w:val="Footer"/>
     </w:pPr>
   </w:p>
 </w:ftr>
 </file>
 
 <file path=word/footer2.xml><?xml version="1.0" encoding="utf-8"?>
-<w:ftr xmlns:wpc="http://schemas.microsoft.com/office/word/2010/wordprocessingCanvas" xmlns:cx="http://schemas.microsoft.com/office/drawing/2014/chartex" xmlns:cx1="http://schemas.microsoft.com/office/drawing/2015/9/8/chartex" xmlns:cx2="http://schemas.microsoft.com/office/drawing/2015/10/21/chartex" xmlns:cx3="http://schemas.microsoft.com/office/drawing/2016/5/9/chartex" xmlns:cx4="http://schemas.microsoft.com/office/drawing/2016/5/10/chartex" xmlns:cx5="http://schemas.microsoft.com/office/drawing/2016/5/11/chartex" xmlns:cx6="http://schemas.microsoft.com/office/drawing/2016/5/12/chartex" xmlns:cx7="http://schemas.microsoft.com/office/drawing/2016/5/13/chartex" xmlns:cx8="http://schemas.microsoft.com/office/drawing/2016/5/14/chartex" xmlns:mc="http://schemas.openxmlformats.org/markup-compatibility/2006" xmlns:aink="http://schemas.microsoft.com/office/drawing/2016/ink" xmlns:am3d="http://schemas.microsoft.com/office/drawing/2017/model3d" xmlns:o="urn:schemas-microsoft-com:office:office" xmlns:oel="http://schemas.microsoft.com/office/2019/extlst" xmlns:r="http://schemas.openxmlformats.org/officeDocument/2006/relationships" xmlns:m="http://schemas.openxmlformats.org/officeDocument/2006/math" xmlns:v="urn:schemas-microsoft-com:vml" xmlns:wp14="http://schemas.microsoft.com/office/word/2010/wordprocessingDrawing" xmlns:wp="http://schemas.openxmlformats.org/drawingml/2006/wordprocessingDrawing" xmlns:w10="urn:schemas-microsoft-com:office:word" xmlns:w="http://schemas.openxmlformats.org/wordprocessingml/2006/main" xmlns:w14="http://schemas.microsoft.com/office/word/2010/wordml" xmlns:w15="http://schemas.microsoft.com/office/word/2012/wordml" xmlns:w16cex="http://schemas.microsoft.com/office/word/2018/wordml/cex" xmlns:w16cid="http://schemas.microsoft.com/office/word/2016/wordml/cid" xmlns:w16="http://schemas.microsoft.com/office/word/2018/wordml" xmlns:w16sdtdh="http://schemas.microsoft.com/office/word/2020/wordml/sdtdatahash" xmlns:w16se="http://schemas.microsoft.com/office/word/2015/wordml/symex" xmlns:wpg="http://schemas.microsoft.com/office/word/2010/wordprocessingGroup" xmlns:wpi="http://schemas.microsoft.com/office/word/2010/wordprocessingInk" xmlns:wne="http://schemas.microsoft.com/office/word/2006/wordml" xmlns:wps="http://schemas.microsoft.com/office/word/2010/wordprocessingShape" mc:Ignorable="w14 w15 w16se w16cid w16 w16cex w16sdtdh wp14">
+<w:ftr xmlns:wpc="http://schemas.microsoft.com/office/word/2010/wordprocessingCanvas" xmlns:cx="http://schemas.microsoft.com/office/drawing/2014/chartex" xmlns:cx1="http://schemas.microsoft.com/office/drawing/2015/9/8/chartex" xmlns:cx2="http://schemas.microsoft.com/office/drawing/2015/10/21/chartex" xmlns:cx3="http://schemas.microsoft.com/office/drawing/2016/5/9/chartex" xmlns:cx4="http://schemas.microsoft.com/office/drawing/2016/5/10/chartex" xmlns:cx5="http://schemas.microsoft.com/office/drawing/2016/5/11/chartex" xmlns:cx6="http://schemas.microsoft.com/office/drawing/2016/5/12/chartex" xmlns:cx7="http://schemas.microsoft.com/office/drawing/2016/5/13/chartex" xmlns:cx8="http://schemas.microsoft.com/office/drawing/2016/5/14/chartex" xmlns:mc="http://schemas.openxmlformats.org/markup-compatibility/2006" xmlns:aink="http://schemas.microsoft.com/office/drawing/2016/ink" xmlns:am3d="http://schemas.microsoft.com/office/drawing/2017/model3d" xmlns:o="urn:schemas-microsoft-com:office:office" xmlns:oel="http://schemas.microsoft.com/office/2019/extlst" xmlns:r="http://schemas.openxmlformats.org/officeDocument/2006/relationships" xmlns:m="http://schemas.openxmlformats.org/officeDocument/2006/math" xmlns:v="urn:schemas-microsoft-com:vml" xmlns:wp14="http://schemas.microsoft.com/office/word/2010/wordprocessingDrawing" xmlns:wp="http://schemas.openxmlformats.org/drawingml/2006/wordprocessingDrawing" xmlns:w10="urn:schemas-microsoft-com:office:word" xmlns:w="http://schemas.openxmlformats.org/wordprocessingml/2006/main" xmlns:w14="http://schemas.microsoft.com/office/word/2010/wordml" xmlns:w15="http://schemas.microsoft.com/office/word/2012/wordml" xmlns:w16cex="http://schemas.microsoft.com/office/word/2018/wordml/cex" xmlns:w16cid="http://schemas.microsoft.com/office/word/2016/wordml/cid" xmlns:w16="http://schemas.microsoft.com/office/word/2018/wordml" xmlns:w16du="http://schemas.microsoft.com/office/word/2023/wordml/word16du" xmlns:w16sdtdh="http://schemas.microsoft.com/office/word/2020/wordml/sdtdatahash" xmlns:w16se="http://schemas.microsoft.com/office/word/2015/wordml/symex" xmlns:wpg="http://schemas.microsoft.com/office/word/2010/wordprocessingGroup" xmlns:wpi="http://schemas.microsoft.com/office/word/2010/wordprocessingInk" xmlns:wne="http://schemas.microsoft.com/office/word/2006/wordml" xmlns:wps="http://schemas.microsoft.com/office/word/2010/wordprocessingShape" mc:Ignorable="w14 w15 w16se w16cid w16 w16cex w16sdtdh wp14">
   <w:p>
     <w:pPr>
-      <w:pStyle w:val="a5"/>
+      <w:pStyle w:val="Footer"/>
     </w:pPr>
     <w:r>
       <w:rPr>
@@ -6799,7 +7511,7 @@
               <v:stroke joinstyle="miter"/>
               <v:path gradientshapeok="t" o:connecttype="rect"/>
             </v:shapetype>
-            <v:shape id="Text Box 6" o:spid="_x0000_s1026" type="#_x0000_t202" style="position:absolute;margin-left:109.85pt;margin-top:28.05pt;width:40.15pt;height:13pt;z-index:251660288;visibility:visible;mso-wrap-style:square;mso-width-percent:0;mso-height-percent:0;mso-wrap-distance-left:9pt;mso-wrap-distance-top:0;mso-wrap-distance-right:9pt;mso-wrap-distance-bottom:0;mso-position-horizontal:absolute;mso-position-horizontal-relative:text;mso-position-vertical:absolute;mso-position-vertical-relative:text;mso-width-percent:0;mso-height-percent:0;mso-width-relative:page;mso-height-relative:page;v-text-anchor:middle" o:gfxdata="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" filled="f" stroked="f" strokeweight=".5pt">
+            <v:shape id="Text Box 6" o:spid="_x0000_s1026" type="#_x0000_t202" style="position:absolute;margin-left:109.85pt;margin-top:28.05pt;width:40.15pt;height:13pt;z-index:251660288;visibility:visible;mso-wrap-style:square;mso-width-percent:0;mso-height-percent:0;mso-wrap-distance-left:9pt;mso-wrap-distance-top:0;mso-wrap-distance-right:9pt;mso-wrap-distance-bottom:0;mso-position-horizontal:absolute;mso-position-horizontal-relative:text;mso-position-vertical:absolute;mso-position-vertical-relative:text;mso-width-percent:0;mso-height-percent:0;mso-width-relative:page;mso-height-relative:page;v-text-anchor:middle" o:gfxdata="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" filled="f" stroked="f" strokeweight=".5pt">
               <v:textbox inset=".5mm,0,0,0">
                 <w:txbxContent>
                   <w:p>
@@ -6897,7 +7609,7 @@
                           <w:hyperlink r:id="rId1" w:history="1">
                             <w:r>
                               <w:rPr>
-                                <w:rStyle w:val="a9"/>
+                                <w:rStyle w:val="Hyperlink"/>
                                 <w:color w:val="0882DE"/>
                                 <w:sz w:val="17"/>
                                 <w:szCs w:val="17"/>
@@ -7566,7 +8278,7 @@
         </mc:Choice>
         <mc:Fallback>
           <w:pict>
-            <v:shape w14:anchorId="2074F399" id="Text Box 16" o:spid="_x0000_s1027" type="#_x0000_t202" style="position:absolute;margin-left:109pt;margin-top:7pt;width:411.4pt;height:40.45pt;z-index:251657216;visibility:visible;mso-wrap-style:square;mso-width-percent:0;mso-height-percent:0;mso-wrap-distance-left:9pt;mso-wrap-distance-top:0;mso-wrap-distance-right:9pt;mso-wrap-distance-bottom:0;mso-position-horizontal:absolute;mso-position-horizontal-relative:text;mso-position-vertical:absolute;mso-position-vertical-relative:text;mso-width-percent:0;mso-height-percent:0;mso-width-relative:page;mso-height-relative:page;v-text-anchor:top" o:gfxdata="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" filled="f" stroked="f">
+            <v:shape w14:anchorId="2074F399" id="Text Box 16" o:spid="_x0000_s1027" type="#_x0000_t202" style="position:absolute;margin-left:109pt;margin-top:7pt;width:411.4pt;height:40.45pt;z-index:251657216;visibility:visible;mso-wrap-style:square;mso-width-percent:0;mso-height-percent:0;mso-wrap-distance-left:9pt;mso-wrap-distance-top:0;mso-wrap-distance-right:9pt;mso-wrap-distance-bottom:0;mso-position-horizontal:absolute;mso-position-horizontal-relative:text;mso-position-vertical:absolute;mso-position-vertical-relative:text;mso-width-percent:0;mso-height-percent:0;mso-width-relative:page;mso-height-relative:page;v-text-anchor:top" o:gfxdata="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" filled="f" stroked="f">
               <v:textbox inset=".5mm,1.2mm,.5mm,.5mm">
                 <w:txbxContent>
                   <w:p>
@@ -7595,7 +8307,7 @@
                     <w:hyperlink r:id="rId20" w:history="1">
                       <w:r>
                         <w:rPr>
-                          <w:rStyle w:val="a9"/>
+                          <w:rStyle w:val="Hyperlink"/>
                           <w:color w:val="0882DE"/>
                           <w:sz w:val="17"/>
                           <w:szCs w:val="17"/>
@@ -8279,7 +8991,7 @@
               <pic:pic xmlns:pic="http://schemas.openxmlformats.org/drawingml/2006/picture">
                 <pic:nvPicPr>
                   <pic:cNvPr id="1" name="Picture 1">
-                    <a:hlinkClick r:id="rId20"/>
+                    <a:hlinkClick r:id="rId1"/>
                   </pic:cNvPr>
                   <pic:cNvPicPr>
                     <a:picLocks noChangeAspect="1" noChangeArrowheads="1"/>
@@ -8571,7 +9283,7 @@
         </mc:Choice>
         <mc:Fallback>
           <w:pict>
-            <v:shape w14:anchorId="60DB5C39" id="Text Box 4" o:spid="_x0000_s1028" type="#_x0000_t202" style="position:absolute;margin-left:444.65pt;margin-top:26.95pt;width:70.9pt;height:15.9pt;z-index:251663360;visibility:visible;mso-wrap-style:square;mso-width-percent:0;mso-height-percent:0;mso-wrap-distance-left:9pt;mso-wrap-distance-top:0;mso-wrap-distance-right:9pt;mso-wrap-distance-bottom:0;mso-position-horizontal:absolute;mso-position-horizontal-relative:text;mso-position-vertical:absolute;mso-position-vertical-relative:text;mso-width-percent:0;mso-height-percent:0;mso-width-relative:page;mso-height-relative:page;v-text-anchor:middle" o:gfxdata="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" filled="f" stroked="f" strokeweight=".5pt">
+            <v:shape w14:anchorId="60DB5C39" id="Text Box 4" o:spid="_x0000_s1028" type="#_x0000_t202" style="position:absolute;margin-left:444.65pt;margin-top:26.95pt;width:70.9pt;height:15.9pt;z-index:251663360;visibility:visible;mso-wrap-style:square;mso-width-percent:0;mso-height-percent:0;mso-wrap-distance-left:9pt;mso-wrap-distance-top:0;mso-wrap-distance-right:9pt;mso-wrap-distance-bottom:0;mso-position-horizontal:absolute;mso-position-horizontal-relative:text;mso-position-vertical:absolute;mso-position-vertical-relative:text;mso-width-percent:0;mso-height-percent:0;mso-width-relative:page;mso-height-relative:page;v-text-anchor:middle" o:gfxdata="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" filled="f" stroked="f" strokeweight=".5pt">
               <v:textbox inset="0,0,0,0">
                 <w:txbxContent>
                   <w:p>
@@ -8682,17 +9394,17 @@
 </file>
 
 <file path=word/footer3.xml><?xml version="1.0" encoding="utf-8"?>
-<w:ftr xmlns:wpc="http://schemas.microsoft.com/office/word/2010/wordprocessingCanvas" xmlns:cx="http://schemas.microsoft.com/office/drawing/2014/chartex" xmlns:cx1="http://schemas.microsoft.com/office/drawing/2015/9/8/chartex" xmlns:cx2="http://schemas.microsoft.com/office/drawing/2015/10/21/chartex" xmlns:cx3="http://schemas.microsoft.com/office/drawing/2016/5/9/chartex" xmlns:cx4="http://schemas.microsoft.com/office/drawing/2016/5/10/chartex" xmlns:cx5="http://schemas.microsoft.com/office/drawing/2016/5/11/chartex" xmlns:cx6="http://schemas.microsoft.com/office/drawing/2016/5/12/chartex" xmlns:cx7="http://schemas.microsoft.com/office/drawing/2016/5/13/chartex" xmlns:cx8="http://schemas.microsoft.com/office/drawing/2016/5/14/chartex" xmlns:mc="http://schemas.openxmlformats.org/markup-compatibility/2006" xmlns:aink="http://schemas.microsoft.com/office/drawing/2016/ink" xmlns:am3d="http://schemas.microsoft.com/office/drawing/2017/model3d" xmlns:o="urn:schemas-microsoft-com:office:office" xmlns:oel="http://schemas.microsoft.com/office/2019/extlst" xmlns:r="http://schemas.openxmlformats.org/officeDocument/2006/relationships" xmlns:m="http://schemas.openxmlformats.org/officeDocument/2006/math" xmlns:v="urn:schemas-microsoft-com:vml" xmlns:wp14="http://schemas.microsoft.com/office/word/2010/wordprocessingDrawing" xmlns:wp="http://schemas.openxmlformats.org/drawingml/2006/wordprocessingDrawing" xmlns:w10="urn:schemas-microsoft-com:office:word" xmlns:w="http://schemas.openxmlformats.org/wordprocessingml/2006/main" xmlns:w14="http://schemas.microsoft.com/office/word/2010/wordml" xmlns:w15="http://schemas.microsoft.com/office/word/2012/wordml" xmlns:w16cex="http://schemas.microsoft.com/office/word/2018/wordml/cex" xmlns:w16cid="http://schemas.microsoft.com/office/word/2016/wordml/cid" xmlns:w16="http://schemas.microsoft.com/office/word/2018/wordml" xmlns:w16sdtdh="http://schemas.microsoft.com/office/word/2020/wordml/sdtdatahash" xmlns:w16se="http://schemas.microsoft.com/office/word/2015/wordml/symex" xmlns:wpg="http://schemas.microsoft.com/office/word/2010/wordprocessingGroup" xmlns:wpi="http://schemas.microsoft.com/office/word/2010/wordprocessingInk" xmlns:wne="http://schemas.microsoft.com/office/word/2006/wordml" xmlns:wps="http://schemas.microsoft.com/office/word/2010/wordprocessingShape" mc:Ignorable="w14 w15 w16se w16cid w16 w16cex w16sdtdh wp14">
+<w:ftr xmlns:wpc="http://schemas.microsoft.com/office/word/2010/wordprocessingCanvas" xmlns:cx="http://schemas.microsoft.com/office/drawing/2014/chartex" xmlns:cx1="http://schemas.microsoft.com/office/drawing/2015/9/8/chartex" xmlns:cx2="http://schemas.microsoft.com/office/drawing/2015/10/21/chartex" xmlns:cx3="http://schemas.microsoft.com/office/drawing/2016/5/9/chartex" xmlns:cx4="http://schemas.microsoft.com/office/drawing/2016/5/10/chartex" xmlns:cx5="http://schemas.microsoft.com/office/drawing/2016/5/11/chartex" xmlns:cx6="http://schemas.microsoft.com/office/drawing/2016/5/12/chartex" xmlns:cx7="http://schemas.microsoft.com/office/drawing/2016/5/13/chartex" xmlns:cx8="http://schemas.microsoft.com/office/drawing/2016/5/14/chartex" xmlns:mc="http://schemas.openxmlformats.org/markup-compatibility/2006" xmlns:aink="http://schemas.microsoft.com/office/drawing/2016/ink" xmlns:am3d="http://schemas.microsoft.com/office/drawing/2017/model3d" xmlns:o="urn:schemas-microsoft-com:office:office" xmlns:oel="http://schemas.microsoft.com/office/2019/extlst" xmlns:r="http://schemas.openxmlformats.org/officeDocument/2006/relationships" xmlns:m="http://schemas.openxmlformats.org/officeDocument/2006/math" xmlns:v="urn:schemas-microsoft-com:vml" xmlns:wp14="http://schemas.microsoft.com/office/word/2010/wordprocessingDrawing" xmlns:wp="http://schemas.openxmlformats.org/drawingml/2006/wordprocessingDrawing" xmlns:w10="urn:schemas-microsoft-com:office:word" xmlns:w="http://schemas.openxmlformats.org/wordprocessingml/2006/main" xmlns:w14="http://schemas.microsoft.com/office/word/2010/wordml" xmlns:w15="http://schemas.microsoft.com/office/word/2012/wordml" xmlns:w16cex="http://schemas.microsoft.com/office/word/2018/wordml/cex" xmlns:w16cid="http://schemas.microsoft.com/office/word/2016/wordml/cid" xmlns:w16="http://schemas.microsoft.com/office/word/2018/wordml" xmlns:w16du="http://schemas.microsoft.com/office/word/2023/wordml/word16du" xmlns:w16sdtdh="http://schemas.microsoft.com/office/word/2020/wordml/sdtdatahash" xmlns:w16se="http://schemas.microsoft.com/office/word/2015/wordml/symex" xmlns:wpg="http://schemas.microsoft.com/office/word/2010/wordprocessingGroup" xmlns:wpi="http://schemas.microsoft.com/office/word/2010/wordprocessingInk" xmlns:wne="http://schemas.microsoft.com/office/word/2006/wordml" xmlns:wps="http://schemas.microsoft.com/office/word/2010/wordprocessingShape" mc:Ignorable="w14 w15 w16se w16cid w16 w16cex w16sdtdh wp14">
   <w:p>
     <w:pPr>
-      <w:pStyle w:val="a5"/>
+      <w:pStyle w:val="Footer"/>
     </w:pPr>
   </w:p>
 </w:ftr>
 </file>
 
 <file path=word/footnotes.xml><?xml version="1.0" encoding="utf-8"?>
-<w:footnotes xmlns:wpc="http://schemas.microsoft.com/office/word/2010/wordprocessingCanvas" xmlns:cx="http://schemas.microsoft.com/office/drawing/2014/chartex" xmlns:cx1="http://schemas.microsoft.com/office/drawing/2015/9/8/chartex" xmlns:cx2="http://schemas.microsoft.com/office/drawing/2015/10/21/chartex" xmlns:cx3="http://schemas.microsoft.com/office/drawing/2016/5/9/chartex" xmlns:cx4="http://schemas.microsoft.com/office/drawing/2016/5/10/chartex" xmlns:cx5="http://schemas.microsoft.com/office/drawing/2016/5/11/chartex" xmlns:cx6="http://schemas.microsoft.com/office/drawing/2016/5/12/chartex" xmlns:cx7="http://schemas.microsoft.com/office/drawing/2016/5/13/chartex" xmlns:cx8="http://schemas.microsoft.com/office/drawing/2016/5/14/chartex" xmlns:mc="http://schemas.openxmlformats.org/markup-compatibility/2006" xmlns:aink="http://schemas.microsoft.com/office/drawing/2016/ink" xmlns:am3d="http://schemas.microsoft.com/office/drawing/2017/model3d" xmlns:o="urn:schemas-microsoft-com:office:office" xmlns:oel="http://schemas.microsoft.com/office/2019/extlst" xmlns:r="http://schemas.openxmlformats.org/officeDocument/2006/relationships" xmlns:m="http://schemas.openxmlformats.org/officeDocument/2006/math" xmlns:v="urn:schemas-microsoft-com:vml" xmlns:wp14="http://schemas.microsoft.com/office/word/2010/wordprocessingDrawing" xmlns:wp="http://schemas.openxmlformats.org/drawingml/2006/wordprocessingDrawing" xmlns:w10="urn:schemas-microsoft-com:office:word" xmlns:w="http://schemas.openxmlformats.org/wordprocessingml/2006/main" xmlns:w14="http://schemas.microsoft.com/office/word/2010/wordml" xmlns:w15="http://schemas.microsoft.com/office/word/2012/wordml" xmlns:w16cex="http://schemas.microsoft.com/office/word/2018/wordml/cex" xmlns:w16cid="http://schemas.microsoft.com/office/word/2016/wordml/cid" xmlns:w16="http://schemas.microsoft.com/office/word/2018/wordml" xmlns:w16sdtdh="http://schemas.microsoft.com/office/word/2020/wordml/sdtdatahash" xmlns:w16se="http://schemas.microsoft.com/office/word/2015/wordml/symex" xmlns:wpg="http://schemas.microsoft.com/office/word/2010/wordprocessingGroup" xmlns:wpi="http://schemas.microsoft.com/office/word/2010/wordprocessingInk" xmlns:wne="http://schemas.microsoft.com/office/word/2006/wordml" xmlns:wps="http://schemas.microsoft.com/office/word/2010/wordprocessingShape" mc:Ignorable="w14 w15 w16se w16cid w16 w16cex w16sdtdh wp14">
+<w:footnotes xmlns:wpc="http://schemas.microsoft.com/office/word/2010/wordprocessingCanvas" xmlns:cx="http://schemas.microsoft.com/office/drawing/2014/chartex" xmlns:cx1="http://schemas.microsoft.com/office/drawing/2015/9/8/chartex" xmlns:cx2="http://schemas.microsoft.com/office/drawing/2015/10/21/chartex" xmlns:cx3="http://schemas.microsoft.com/office/drawing/2016/5/9/chartex" xmlns:cx4="http://schemas.microsoft.com/office/drawing/2016/5/10/chartex" xmlns:cx5="http://schemas.microsoft.com/office/drawing/2016/5/11/chartex" xmlns:cx6="http://schemas.microsoft.com/office/drawing/2016/5/12/chartex" xmlns:cx7="http://schemas.microsoft.com/office/drawing/2016/5/13/chartex" xmlns:cx8="http://schemas.microsoft.com/office/drawing/2016/5/14/chartex" xmlns:mc="http://schemas.openxmlformats.org/markup-compatibility/2006" xmlns:aink="http://schemas.microsoft.com/office/drawing/2016/ink" xmlns:am3d="http://schemas.microsoft.com/office/drawing/2017/model3d" xmlns:o="urn:schemas-microsoft-com:office:office" xmlns:oel="http://schemas.microsoft.com/office/2019/extlst" xmlns:r="http://schemas.openxmlformats.org/officeDocument/2006/relationships" xmlns:m="http://schemas.openxmlformats.org/officeDocument/2006/math" xmlns:v="urn:schemas-microsoft-com:vml" xmlns:wp14="http://schemas.microsoft.com/office/word/2010/wordprocessingDrawing" xmlns:wp="http://schemas.openxmlformats.org/drawingml/2006/wordprocessingDrawing" xmlns:w10="urn:schemas-microsoft-com:office:word" xmlns:w="http://schemas.openxmlformats.org/wordprocessingml/2006/main" xmlns:w14="http://schemas.microsoft.com/office/word/2010/wordml" xmlns:w15="http://schemas.microsoft.com/office/word/2012/wordml" xmlns:w16cex="http://schemas.microsoft.com/office/word/2018/wordml/cex" xmlns:w16cid="http://schemas.microsoft.com/office/word/2016/wordml/cid" xmlns:w16="http://schemas.microsoft.com/office/word/2018/wordml" xmlns:w16du="http://schemas.microsoft.com/office/word/2023/wordml/word16du" xmlns:w16sdtdh="http://schemas.microsoft.com/office/word/2020/wordml/sdtdatahash" xmlns:w16se="http://schemas.microsoft.com/office/word/2015/wordml/symex" xmlns:wpg="http://schemas.microsoft.com/office/word/2010/wordprocessingGroup" xmlns:wpi="http://schemas.microsoft.com/office/word/2010/wordprocessingInk" xmlns:wne="http://schemas.microsoft.com/office/word/2006/wordml" xmlns:wps="http://schemas.microsoft.com/office/word/2010/wordprocessingShape" mc:Ignorable="w14 w15 w16se w16cid w16 w16cex w16sdtdh wp14">
   <w:footnote w:type="separator" w:id="-1">
     <w:p>
       <w:pPr>
@@ -8717,20 +9429,20 @@
 </file>
 
 <file path=word/header1.xml><?xml version="1.0" encoding="utf-8"?>
-<w:hdr xmlns:wpc="http://schemas.microsoft.com/office/word/2010/wordprocessingCanvas" xmlns:cx="http://schemas.microsoft.com/office/drawing/2014/chartex" xmlns:cx1="http://schemas.microsoft.com/office/drawing/2015/9/8/chartex" xmlns:cx2="http://schemas.microsoft.com/office/drawing/2015/10/21/chartex" xmlns:cx3="http://schemas.microsoft.com/office/drawing/2016/5/9/chartex" xmlns:cx4="http://schemas.microsoft.com/office/drawing/2016/5/10/chartex" xmlns:cx5="http://schemas.microsoft.com/office/drawing/2016/5/11/chartex" xmlns:cx6="http://schemas.microsoft.com/office/drawing/2016/5/12/chartex" xmlns:cx7="http://schemas.microsoft.com/office/drawing/2016/5/13/chartex" xmlns:cx8="http://schemas.microsoft.com/office/drawing/2016/5/14/chartex" xmlns:mc="http://schemas.openxmlformats.org/markup-compatibility/2006" xmlns:aink="http://schemas.microsoft.com/office/drawing/2016/ink" xmlns:am3d="http://schemas.microsoft.com/office/drawing/2017/model3d" xmlns:o="urn:schemas-microsoft-com:office:office" xmlns:oel="http://schemas.microsoft.com/office/2019/extlst" xmlns:r="http://schemas.openxmlformats.org/officeDocument/2006/relationships" xmlns:m="http://schemas.openxmlformats.org/officeDocument/2006/math" xmlns:v="urn:schemas-microsoft-com:vml" xmlns:wp14="http://schemas.microsoft.com/office/word/2010/wordprocessingDrawing" xmlns:wp="http://schemas.openxmlformats.org/drawingml/2006/wordprocessingDrawing" xmlns:w10="urn:schemas-microsoft-com:office:word" xmlns:w="http://schemas.openxmlformats.org/wordprocessingml/2006/main" xmlns:w14="http://schemas.microsoft.com/office/word/2010/wordml" xmlns:w15="http://schemas.microsoft.com/office/word/2012/wordml" xmlns:w16cex="http://schemas.microsoft.com/office/word/2018/wordml/cex" xmlns:w16cid="http://schemas.microsoft.com/office/word/2016/wordml/cid" xmlns:w16="http://schemas.microsoft.com/office/word/2018/wordml" xmlns:w16sdtdh="http://schemas.microsoft.com/office/word/2020/wordml/sdtdatahash" xmlns:w16se="http://schemas.microsoft.com/office/word/2015/wordml/symex" xmlns:wpg="http://schemas.microsoft.com/office/word/2010/wordprocessingGroup" xmlns:wpi="http://schemas.microsoft.com/office/word/2010/wordprocessingInk" xmlns:wne="http://schemas.microsoft.com/office/word/2006/wordml" xmlns:wps="http://schemas.microsoft.com/office/word/2010/wordprocessingShape" mc:Ignorable="w14 w15 w16se w16cid w16 w16cex w16sdtdh wp14">
+<w:hdr xmlns:wpc="http://schemas.microsoft.com/office/word/2010/wordprocessingCanvas" xmlns:cx="http://schemas.microsoft.com/office/drawing/2014/chartex" xmlns:cx1="http://schemas.microsoft.com/office/drawing/2015/9/8/chartex" xmlns:cx2="http://schemas.microsoft.com/office/drawing/2015/10/21/chartex" xmlns:cx3="http://schemas.microsoft.com/office/drawing/2016/5/9/chartex" xmlns:cx4="http://schemas.microsoft.com/office/drawing/2016/5/10/chartex" xmlns:cx5="http://schemas.microsoft.com/office/drawing/2016/5/11/chartex" xmlns:cx6="http://schemas.microsoft.com/office/drawing/2016/5/12/chartex" xmlns:cx7="http://schemas.microsoft.com/office/drawing/2016/5/13/chartex" xmlns:cx8="http://schemas.microsoft.com/office/drawing/2016/5/14/chartex" xmlns:mc="http://schemas.openxmlformats.org/markup-compatibility/2006" xmlns:aink="http://schemas.microsoft.com/office/drawing/2016/ink" xmlns:am3d="http://schemas.microsoft.com/office/drawing/2017/model3d" xmlns:o="urn:schemas-microsoft-com:office:office" xmlns:oel="http://schemas.microsoft.com/office/2019/extlst" xmlns:r="http://schemas.openxmlformats.org/officeDocument/2006/relationships" xmlns:m="http://schemas.openxmlformats.org/officeDocument/2006/math" xmlns:v="urn:schemas-microsoft-com:vml" xmlns:wp14="http://schemas.microsoft.com/office/word/2010/wordprocessingDrawing" xmlns:wp="http://schemas.openxmlformats.org/drawingml/2006/wordprocessingDrawing" xmlns:w10="urn:schemas-microsoft-com:office:word" xmlns:w="http://schemas.openxmlformats.org/wordprocessingml/2006/main" xmlns:w14="http://schemas.microsoft.com/office/word/2010/wordml" xmlns:w15="http://schemas.microsoft.com/office/word/2012/wordml" xmlns:w16cex="http://schemas.microsoft.com/office/word/2018/wordml/cex" xmlns:w16cid="http://schemas.microsoft.com/office/word/2016/wordml/cid" xmlns:w16="http://schemas.microsoft.com/office/word/2018/wordml" xmlns:w16du="http://schemas.microsoft.com/office/word/2023/wordml/word16du" xmlns:w16sdtdh="http://schemas.microsoft.com/office/word/2020/wordml/sdtdatahash" xmlns:w16se="http://schemas.microsoft.com/office/word/2015/wordml/symex" xmlns:wpg="http://schemas.microsoft.com/office/word/2010/wordprocessingGroup" xmlns:wpi="http://schemas.microsoft.com/office/word/2010/wordprocessingInk" xmlns:wne="http://schemas.microsoft.com/office/word/2006/wordml" xmlns:wps="http://schemas.microsoft.com/office/word/2010/wordprocessingShape" mc:Ignorable="w14 w15 w16se w16cid w16 w16cex w16sdtdh wp14">
   <w:p>
     <w:pPr>
-      <w:pStyle w:val="a3"/>
+      <w:pStyle w:val="Header"/>
     </w:pPr>
   </w:p>
 </w:hdr>
 </file>
 
 <file path=word/header2.xml><?xml version="1.0" encoding="utf-8"?>
-<w:hdr xmlns:wpc="http://schemas.microsoft.com/office/word/2010/wordprocessingCanvas" xmlns:cx="http://schemas.microsoft.com/office/drawing/2014/chartex" xmlns:cx1="http://schemas.microsoft.com/office/drawing/2015/9/8/chartex" xmlns:cx2="http://schemas.microsoft.com/office/drawing/2015/10/21/chartex" xmlns:cx3="http://schemas.microsoft.com/office/drawing/2016/5/9/chartex" xmlns:cx4="http://schemas.microsoft.com/office/drawing/2016/5/10/chartex" xmlns:cx5="http://schemas.microsoft.com/office/drawing/2016/5/11/chartex" xmlns:cx6="http://schemas.microsoft.com/office/drawing/2016/5/12/chartex" xmlns:cx7="http://schemas.microsoft.com/office/drawing/2016/5/13/chartex" xmlns:cx8="http://schemas.microsoft.com/office/drawing/2016/5/14/chartex" xmlns:mc="http://schemas.openxmlformats.org/markup-compatibility/2006" xmlns:aink="http://schemas.microsoft.com/office/drawing/2016/ink" xmlns:am3d="http://schemas.microsoft.com/office/drawing/2017/model3d" xmlns:o="urn:schemas-microsoft-com:office:office" xmlns:oel="http://schemas.microsoft.com/office/2019/extlst" xmlns:r="http://schemas.openxmlformats.org/officeDocument/2006/relationships" xmlns:m="http://schemas.openxmlformats.org/officeDocument/2006/math" xmlns:v="urn:schemas-microsoft-com:vml" xmlns:wp14="http://schemas.microsoft.com/office/word/2010/wordprocessingDrawing" xmlns:wp="http://schemas.openxmlformats.org/drawingml/2006/wordprocessingDrawing" xmlns:w10="urn:schemas-microsoft-com:office:word" xmlns:w="http://schemas.openxmlformats.org/wordprocessingml/2006/main" xmlns:w14="http://schemas.microsoft.com/office/word/2010/wordml" xmlns:w15="http://schemas.microsoft.com/office/word/2012/wordml" xmlns:w16cex="http://schemas.microsoft.com/office/word/2018/wordml/cex" xmlns:w16cid="http://schemas.microsoft.com/office/word/2016/wordml/cid" xmlns:w16="http://schemas.microsoft.com/office/word/2018/wordml" xmlns:w16sdtdh="http://schemas.microsoft.com/office/word/2020/wordml/sdtdatahash" xmlns:w16se="http://schemas.microsoft.com/office/word/2015/wordml/symex" xmlns:wpg="http://schemas.microsoft.com/office/word/2010/wordprocessingGroup" xmlns:wpi="http://schemas.microsoft.com/office/word/2010/wordprocessingInk" xmlns:wne="http://schemas.microsoft.com/office/word/2006/wordml" xmlns:wps="http://schemas.microsoft.com/office/word/2010/wordprocessingShape" mc:Ignorable="w14 w15 w16se w16cid w16 w16cex w16sdtdh wp14">
+<w:hdr xmlns:wpc="http://schemas.microsoft.com/office/word/2010/wordprocessingCanvas" xmlns:cx="http://schemas.microsoft.com/office/drawing/2014/chartex" xmlns:cx1="http://schemas.microsoft.com/office/drawing/2015/9/8/chartex" xmlns:cx2="http://schemas.microsoft.com/office/drawing/2015/10/21/chartex" xmlns:cx3="http://schemas.microsoft.com/office/drawing/2016/5/9/chartex" xmlns:cx4="http://schemas.microsoft.com/office/drawing/2016/5/10/chartex" xmlns:cx5="http://schemas.microsoft.com/office/drawing/2016/5/11/chartex" xmlns:cx6="http://schemas.microsoft.com/office/drawing/2016/5/12/chartex" xmlns:cx7="http://schemas.microsoft.com/office/drawing/2016/5/13/chartex" xmlns:cx8="http://schemas.microsoft.com/office/drawing/2016/5/14/chartex" xmlns:mc="http://schemas.openxmlformats.org/markup-compatibility/2006" xmlns:aink="http://schemas.microsoft.com/office/drawing/2016/ink" xmlns:am3d="http://schemas.microsoft.com/office/drawing/2017/model3d" xmlns:o="urn:schemas-microsoft-com:office:office" xmlns:oel="http://schemas.microsoft.com/office/2019/extlst" xmlns:r="http://schemas.openxmlformats.org/officeDocument/2006/relationships" xmlns:m="http://schemas.openxmlformats.org/officeDocument/2006/math" xmlns:v="urn:schemas-microsoft-com:vml" xmlns:wp14="http://schemas.microsoft.com/office/word/2010/wordprocessingDrawing" xmlns:wp="http://schemas.openxmlformats.org/drawingml/2006/wordprocessingDrawing" xmlns:w10="urn:schemas-microsoft-com:office:word" xmlns:w="http://schemas.openxmlformats.org/wordprocessingml/2006/main" xmlns:w14="http://schemas.microsoft.com/office/word/2010/wordml" xmlns:w15="http://schemas.microsoft.com/office/word/2012/wordml" xmlns:w16cex="http://schemas.microsoft.com/office/word/2018/wordml/cex" xmlns:w16cid="http://schemas.microsoft.com/office/word/2016/wordml/cid" xmlns:w16="http://schemas.microsoft.com/office/word/2018/wordml" xmlns:w16du="http://schemas.microsoft.com/office/word/2023/wordml/word16du" xmlns:w16sdtdh="http://schemas.microsoft.com/office/word/2020/wordml/sdtdatahash" xmlns:w16se="http://schemas.microsoft.com/office/word/2015/wordml/symex" xmlns:wpg="http://schemas.microsoft.com/office/word/2010/wordprocessingGroup" xmlns:wpi="http://schemas.microsoft.com/office/word/2010/wordprocessingInk" xmlns:wne="http://schemas.microsoft.com/office/word/2006/wordml" xmlns:wps="http://schemas.microsoft.com/office/word/2010/wordprocessingShape" mc:Ignorable="w14 w15 w16se w16cid w16 w16cex w16sdtdh wp14">
   <w:p>
     <w:pPr>
-      <w:pStyle w:val="a3"/>
+      <w:pStyle w:val="Header"/>
       <w:ind w:hanging="1134"/>
     </w:pPr>
   </w:p>
@@ -8738,17 +9450,17 @@
 </file>
 
 <file path=word/header3.xml><?xml version="1.0" encoding="utf-8"?>
-<w:hdr xmlns:wpc="http://schemas.microsoft.com/office/word/2010/wordprocessingCanvas" xmlns:cx="http://schemas.microsoft.com/office/drawing/2014/chartex" xmlns:cx1="http://schemas.microsoft.com/office/drawing/2015/9/8/chartex" xmlns:cx2="http://schemas.microsoft.com/office/drawing/2015/10/21/chartex" xmlns:cx3="http://schemas.microsoft.com/office/drawing/2016/5/9/chartex" xmlns:cx4="http://schemas.microsoft.com/office/drawing/2016/5/10/chartex" xmlns:cx5="http://schemas.microsoft.com/office/drawing/2016/5/11/chartex" xmlns:cx6="http://schemas.microsoft.com/office/drawing/2016/5/12/chartex" xmlns:cx7="http://schemas.microsoft.com/office/drawing/2016/5/13/chartex" xmlns:cx8="http://schemas.microsoft.com/office/drawing/2016/5/14/chartex" xmlns:mc="http://schemas.openxmlformats.org/markup-compatibility/2006" xmlns:aink="http://schemas.microsoft.com/office/drawing/2016/ink" xmlns:am3d="http://schemas.microsoft.com/office/drawing/2017/model3d" xmlns:o="urn:schemas-microsoft-com:office:office" xmlns:oel="http://schemas.microsoft.com/office/2019/extlst" xmlns:r="http://schemas.openxmlformats.org/officeDocument/2006/relationships" xmlns:m="http://schemas.openxmlformats.org/officeDocument/2006/math" xmlns:v="urn:schemas-microsoft-com:vml" xmlns:wp14="http://schemas.microsoft.com/office/word/2010/wordprocessingDrawing" xmlns:wp="http://schemas.openxmlformats.org/drawingml/2006/wordprocessingDrawing" xmlns:w10="urn:schemas-microsoft-com:office:word" xmlns:w="http://schemas.openxmlformats.org/wordprocessingml/2006/main" xmlns:w14="http://schemas.microsoft.com/office/word/2010/wordml" xmlns:w15="http://schemas.microsoft.com/office/word/2012/wordml" xmlns:w16cex="http://schemas.microsoft.com/office/word/2018/wordml/cex" xmlns:w16cid="http://schemas.microsoft.com/office/word/2016/wordml/cid" xmlns:w16="http://schemas.microsoft.com/office/word/2018/wordml" xmlns:w16sdtdh="http://schemas.microsoft.com/office/word/2020/wordml/sdtdatahash" xmlns:w16se="http://schemas.microsoft.com/office/word/2015/wordml/symex" xmlns:wpg="http://schemas.microsoft.com/office/word/2010/wordprocessingGroup" xmlns:wpi="http://schemas.microsoft.com/office/word/2010/wordprocessingInk" xmlns:wne="http://schemas.microsoft.com/office/word/2006/wordml" xmlns:wps="http://schemas.microsoft.com/office/word/2010/wordprocessingShape" mc:Ignorable="w14 w15 w16se w16cid w16 w16cex w16sdtdh wp14">
+<w:hdr xmlns:wpc="http://schemas.microsoft.com/office/word/2010/wordprocessingCanvas" xmlns:cx="http://schemas.microsoft.com/office/drawing/2014/chartex" xmlns:cx1="http://schemas.microsoft.com/office/drawing/2015/9/8/chartex" xmlns:cx2="http://schemas.microsoft.com/office/drawing/2015/10/21/chartex" xmlns:cx3="http://schemas.microsoft.com/office/drawing/2016/5/9/chartex" xmlns:cx4="http://schemas.microsoft.com/office/drawing/2016/5/10/chartex" xmlns:cx5="http://schemas.microsoft.com/office/drawing/2016/5/11/chartex" xmlns:cx6="http://schemas.microsoft.com/office/drawing/2016/5/12/chartex" xmlns:cx7="http://schemas.microsoft.com/office/drawing/2016/5/13/chartex" xmlns:cx8="http://schemas.microsoft.com/office/drawing/2016/5/14/chartex" xmlns:mc="http://schemas.openxmlformats.org/markup-compatibility/2006" xmlns:aink="http://schemas.microsoft.com/office/drawing/2016/ink" xmlns:am3d="http://schemas.microsoft.com/office/drawing/2017/model3d" xmlns:o="urn:schemas-microsoft-com:office:office" xmlns:oel="http://schemas.microsoft.com/office/2019/extlst" xmlns:r="http://schemas.openxmlformats.org/officeDocument/2006/relationships" xmlns:m="http://schemas.openxmlformats.org/officeDocument/2006/math" xmlns:v="urn:schemas-microsoft-com:vml" xmlns:wp14="http://schemas.microsoft.com/office/word/2010/wordprocessingDrawing" xmlns:wp="http://schemas.openxmlformats.org/drawingml/2006/wordprocessingDrawing" xmlns:w10="urn:schemas-microsoft-com:office:word" xmlns:w="http://schemas.openxmlformats.org/wordprocessingml/2006/main" xmlns:w14="http://schemas.microsoft.com/office/word/2010/wordml" xmlns:w15="http://schemas.microsoft.com/office/word/2012/wordml" xmlns:w16cex="http://schemas.microsoft.com/office/word/2018/wordml/cex" xmlns:w16cid="http://schemas.microsoft.com/office/word/2016/wordml/cid" xmlns:w16="http://schemas.microsoft.com/office/word/2018/wordml" xmlns:w16du="http://schemas.microsoft.com/office/word/2023/wordml/word16du" xmlns:w16sdtdh="http://schemas.microsoft.com/office/word/2020/wordml/sdtdatahash" xmlns:w16se="http://schemas.microsoft.com/office/word/2015/wordml/symex" xmlns:wpg="http://schemas.microsoft.com/office/word/2010/wordprocessingGroup" xmlns:wpi="http://schemas.microsoft.com/office/word/2010/wordprocessingInk" xmlns:wne="http://schemas.microsoft.com/office/word/2006/wordml" xmlns:wps="http://schemas.microsoft.com/office/word/2010/wordprocessingShape" mc:Ignorable="w14 w15 w16se w16cid w16 w16cex w16sdtdh wp14">
   <w:p>
     <w:pPr>
-      <w:pStyle w:val="a3"/>
+      <w:pStyle w:val="Header"/>
     </w:pPr>
   </w:p>
 </w:hdr>
 </file>
 
 <file path=word/numbering.xml><?xml version="1.0" encoding="utf-8"?>
-<w:numbering xmlns:wpc="http://schemas.microsoft.com/office/word/2010/wordprocessingCanvas" xmlns:cx="http://schemas.microsoft.com/office/drawing/2014/chartex" xmlns:cx1="http://schemas.microsoft.com/office/drawing/2015/9/8/chartex" xmlns:cx2="http://schemas.microsoft.com/office/drawing/2015/10/21/chartex" xmlns:cx3="http://schemas.microsoft.com/office/drawing/2016/5/9/chartex" xmlns:cx4="http://schemas.microsoft.com/office/drawing/2016/5/10/chartex" xmlns:cx5="http://schemas.microsoft.com/office/drawing/2016/5/11/chartex" xmlns:cx6="http://schemas.microsoft.com/office/drawing/2016/5/12/chartex" xmlns:cx7="http://schemas.microsoft.com/office/drawing/2016/5/13/chartex" xmlns:cx8="http://schemas.microsoft.com/office/drawing/2016/5/14/chartex" xmlns:mc="http://schemas.openxmlformats.org/markup-compatibility/2006" xmlns:aink="http://schemas.microsoft.com/office/drawing/2016/ink" xmlns:am3d="http://schemas.microsoft.com/office/drawing/2017/model3d" xmlns:o="urn:schemas-microsoft-com:office:office" xmlns:oel="http://schemas.microsoft.com/office/2019/extlst" xmlns:r="http://schemas.openxmlformats.org/officeDocument/2006/relationships" xmlns:m="http://schemas.openxmlformats.org/officeDocument/2006/math" xmlns:v="urn:schemas-microsoft-com:vml" xmlns:wp14="http://schemas.microsoft.com/office/word/2010/wordprocessingDrawing" xmlns:wp="http://schemas.openxmlformats.org/drawingml/2006/wordprocessingDrawing" xmlns:w10="urn:schemas-microsoft-com:office:word" xmlns:w="http://schemas.openxmlformats.org/wordprocessingml/2006/main" xmlns:w14="http://schemas.microsoft.com/office/word/2010/wordml" xmlns:w15="http://schemas.microsoft.com/office/word/2012/wordml" xmlns:w16cex="http://schemas.microsoft.com/office/word/2018/wordml/cex" xmlns:w16cid="http://schemas.microsoft.com/office/word/2016/wordml/cid" xmlns:w16="http://schemas.microsoft.com/office/word/2018/wordml" xmlns:w16sdtdh="http://schemas.microsoft.com/office/word/2020/wordml/sdtdatahash" xmlns:w16se="http://schemas.microsoft.com/office/word/2015/wordml/symex" xmlns:wpg="http://schemas.microsoft.com/office/word/2010/wordprocessingGroup" xmlns:wpi="http://schemas.microsoft.com/office/word/2010/wordprocessingInk" xmlns:wne="http://schemas.microsoft.com/office/word/2006/wordml" xmlns:wps="http://schemas.microsoft.com/office/word/2010/wordprocessingShape" mc:Ignorable="w14 w15 w16se w16cid w16 w16cex w16sdtdh wp14">
+<w:numbering xmlns:wpc="http://schemas.microsoft.com/office/word/2010/wordprocessingCanvas" xmlns:cx="http://schemas.microsoft.com/office/drawing/2014/chartex" xmlns:cx1="http://schemas.microsoft.com/office/drawing/2015/9/8/chartex" xmlns:cx2="http://schemas.microsoft.com/office/drawing/2015/10/21/chartex" xmlns:cx3="http://schemas.microsoft.com/office/drawing/2016/5/9/chartex" xmlns:cx4="http://schemas.microsoft.com/office/drawing/2016/5/10/chartex" xmlns:cx5="http://schemas.microsoft.com/office/drawing/2016/5/11/chartex" xmlns:cx6="http://schemas.microsoft.com/office/drawing/2016/5/12/chartex" xmlns:cx7="http://schemas.microsoft.com/office/drawing/2016/5/13/chartex" xmlns:cx8="http://schemas.microsoft.com/office/drawing/2016/5/14/chartex" xmlns:mc="http://schemas.openxmlformats.org/markup-compatibility/2006" xmlns:aink="http://schemas.microsoft.com/office/drawing/2016/ink" xmlns:am3d="http://schemas.microsoft.com/office/drawing/2017/model3d" xmlns:o="urn:schemas-microsoft-com:office:office" xmlns:oel="http://schemas.microsoft.com/office/2019/extlst" xmlns:r="http://schemas.openxmlformats.org/officeDocument/2006/relationships" xmlns:m="http://schemas.openxmlformats.org/officeDocument/2006/math" xmlns:v="urn:schemas-microsoft-com:vml" xmlns:wp14="http://schemas.microsoft.com/office/word/2010/wordprocessingDrawing" xmlns:wp="http://schemas.openxmlformats.org/drawingml/2006/wordprocessingDrawing" xmlns:w10="urn:schemas-microsoft-com:office:word" xmlns:w="http://schemas.openxmlformats.org/wordprocessingml/2006/main" xmlns:w14="http://schemas.microsoft.com/office/word/2010/wordml" xmlns:w15="http://schemas.microsoft.com/office/word/2012/wordml" xmlns:w16cex="http://schemas.microsoft.com/office/word/2018/wordml/cex" xmlns:w16cid="http://schemas.microsoft.com/office/word/2016/wordml/cid" xmlns:w16="http://schemas.microsoft.com/office/word/2018/wordml" xmlns:w16du="http://schemas.microsoft.com/office/word/2023/wordml/word16du" xmlns:w16sdtdh="http://schemas.microsoft.com/office/word/2020/wordml/sdtdatahash" xmlns:w16se="http://schemas.microsoft.com/office/word/2015/wordml/symex" xmlns:wpg="http://schemas.microsoft.com/office/word/2010/wordprocessingGroup" xmlns:wpi="http://schemas.microsoft.com/office/word/2010/wordprocessingInk" xmlns:wne="http://schemas.microsoft.com/office/word/2006/wordml" xmlns:wps="http://schemas.microsoft.com/office/word/2010/wordprocessingShape" mc:Ignorable="w14 w15 w16se w16cid w16 w16cex w16sdtdh wp14">
   <w:abstractNum w:abstractNumId="0" w15:restartNumberingAfterBreak="0">
     <w:nsid w:val="028276F5"/>
     <w:multiLevelType w:val="hybridMultilevel"/>
@@ -9751,7 +10463,7 @@
     <w:lvl w:ilvl="0" w:tplc="850C8B5E">
       <w:start w:val="1"/>
       <w:numFmt w:val="decimal"/>
-      <w:pStyle w:val="2"/>
+      <w:pStyle w:val="Heading2"/>
       <w:lvlText w:val="%1."/>
       <w:lvlJc w:val="left"/>
       <w:pPr>
@@ -10275,7 +10987,7 @@
         <w:rFonts w:ascii="Symbol" w:hAnsi="Symbol" w:hint="default"/>
       </w:rPr>
     </w:lvl>
-    <w:lvl w:ilvl="1" w:tplc="08090003" w:tentative="1">
+    <w:lvl w:ilvl="1" w:tplc="08090003">
       <w:start w:val="1"/>
       <w:numFmt w:val="bullet"/>
       <w:lvlText w:val="o"/>
@@ -11428,6 +12140,97 @@
     </w:lvl>
   </w:abstractNum>
   <w:abstractNum w:abstractNumId="26" w15:restartNumberingAfterBreak="0">
+    <w:nsid w:val="34D4650E"/>
+    <w:multiLevelType w:val="hybridMultilevel"/>
+    <w:tmpl w:val="0CC2B7A8"/>
+    <w:lvl w:ilvl="0" w:tplc="203CF04C">
+      <w:start w:val="1"/>
+      <w:numFmt w:val="decimal"/>
+      <w:lvlText w:val="%1."/>
+      <w:lvlJc w:val="left"/>
+      <w:pPr>
+        <w:ind w:left="720" w:hanging="360"/>
+      </w:pPr>
+      <w:rPr>
+        <w:rFonts w:hint="default"/>
+        <w:b w:val="0"/>
+        <w:bCs w:val="0"/>
+      </w:rPr>
+    </w:lvl>
+    <w:lvl w:ilvl="1" w:tplc="08090019" w:tentative="1">
+      <w:start w:val="1"/>
+      <w:numFmt w:val="lowerLetter"/>
+      <w:lvlText w:val="%2."/>
+      <w:lvlJc w:val="left"/>
+      <w:pPr>
+        <w:ind w:left="1440" w:hanging="360"/>
+      </w:pPr>
+    </w:lvl>
+    <w:lvl w:ilvl="2" w:tplc="0809001B" w:tentative="1">
+      <w:start w:val="1"/>
+      <w:numFmt w:val="lowerRoman"/>
+      <w:lvlText w:val="%3."/>
+      <w:lvlJc w:val="right"/>
+      <w:pPr>
+        <w:ind w:left="2160" w:hanging="180"/>
+      </w:pPr>
+    </w:lvl>
+    <w:lvl w:ilvl="3" w:tplc="0809000F" w:tentative="1">
+      <w:start w:val="1"/>
+      <w:numFmt w:val="decimal"/>
+      <w:lvlText w:val="%4."/>
+      <w:lvlJc w:val="left"/>
+      <w:pPr>
+        <w:ind w:left="2880" w:hanging="360"/>
+      </w:pPr>
+    </w:lvl>
+    <w:lvl w:ilvl="4" w:tplc="08090019" w:tentative="1">
+      <w:start w:val="1"/>
+      <w:numFmt w:val="lowerLetter"/>
+      <w:lvlText w:val="%5."/>
+      <w:lvlJc w:val="left"/>
+      <w:pPr>
+        <w:ind w:left="3600" w:hanging="360"/>
+      </w:pPr>
+    </w:lvl>
+    <w:lvl w:ilvl="5" w:tplc="0809001B" w:tentative="1">
+      <w:start w:val="1"/>
+      <w:numFmt w:val="lowerRoman"/>
+      <w:lvlText w:val="%6."/>
+      <w:lvlJc w:val="right"/>
+      <w:pPr>
+        <w:ind w:left="4320" w:hanging="180"/>
+      </w:pPr>
+    </w:lvl>
+    <w:lvl w:ilvl="6" w:tplc="0809000F" w:tentative="1">
+      <w:start w:val="1"/>
+      <w:numFmt w:val="decimal"/>
+      <w:lvlText w:val="%7."/>
+      <w:lvlJc w:val="left"/>
+      <w:pPr>
+        <w:ind w:left="5040" w:hanging="360"/>
+      </w:pPr>
+    </w:lvl>
+    <w:lvl w:ilvl="7" w:tplc="08090019" w:tentative="1">
+      <w:start w:val="1"/>
+      <w:numFmt w:val="lowerLetter"/>
+      <w:lvlText w:val="%8."/>
+      <w:lvlJc w:val="left"/>
+      <w:pPr>
+        <w:ind w:left="5760" w:hanging="360"/>
+      </w:pPr>
+    </w:lvl>
+    <w:lvl w:ilvl="8" w:tplc="0809001B" w:tentative="1">
+      <w:start w:val="1"/>
+      <w:numFmt w:val="lowerRoman"/>
+      <w:lvlText w:val="%9."/>
+      <w:lvlJc w:val="right"/>
+      <w:pPr>
+        <w:ind w:left="6480" w:hanging="180"/>
+      </w:pPr>
+    </w:lvl>
+  </w:abstractNum>
+  <w:abstractNum w:abstractNumId="27" w15:restartNumberingAfterBreak="0">
     <w:nsid w:val="36F1759A"/>
     <w:multiLevelType w:val="hybridMultilevel"/>
     <w:tmpl w:val="AC4C80EA"/>
@@ -11540,7 +12343,7 @@
       </w:rPr>
     </w:lvl>
   </w:abstractNum>
-  <w:abstractNum w:abstractNumId="27" w15:restartNumberingAfterBreak="0">
+  <w:abstractNum w:abstractNumId="28" w15:restartNumberingAfterBreak="0">
     <w:nsid w:val="385C6CB3"/>
     <w:multiLevelType w:val="hybridMultilevel"/>
     <w:tmpl w:val="C1C67C5C"/>
@@ -11653,7 +12456,7 @@
       </w:rPr>
     </w:lvl>
   </w:abstractNum>
-  <w:abstractNum w:abstractNumId="28" w15:restartNumberingAfterBreak="0">
+  <w:abstractNum w:abstractNumId="29" w15:restartNumberingAfterBreak="0">
     <w:nsid w:val="40B63A43"/>
     <w:multiLevelType w:val="hybridMultilevel"/>
     <w:tmpl w:val="4D9EFB84"/>
@@ -11748,7 +12551,7 @@
       </w:pPr>
     </w:lvl>
   </w:abstractNum>
-  <w:abstractNum w:abstractNumId="29" w15:restartNumberingAfterBreak="0">
+  <w:abstractNum w:abstractNumId="30" w15:restartNumberingAfterBreak="0">
     <w:nsid w:val="44BC2519"/>
     <w:multiLevelType w:val="hybridMultilevel"/>
     <w:tmpl w:val="EEB2B3B6"/>
@@ -11837,7 +12640,96 @@
       </w:pPr>
     </w:lvl>
   </w:abstractNum>
-  <w:abstractNum w:abstractNumId="30" w15:restartNumberingAfterBreak="0">
+  <w:abstractNum w:abstractNumId="31" w15:restartNumberingAfterBreak="0">
+    <w:nsid w:val="45EC2C91"/>
+    <w:multiLevelType w:val="hybridMultilevel"/>
+    <w:tmpl w:val="649C12F0"/>
+    <w:lvl w:ilvl="0" w:tplc="0809000F">
+      <w:start w:val="1"/>
+      <w:numFmt w:val="decimal"/>
+      <w:lvlText w:val="%1."/>
+      <w:lvlJc w:val="left"/>
+      <w:pPr>
+        <w:ind w:left="720" w:hanging="360"/>
+      </w:pPr>
+      <w:rPr>
+        <w:rFonts w:hint="default"/>
+      </w:rPr>
+    </w:lvl>
+    <w:lvl w:ilvl="1" w:tplc="08090019" w:tentative="1">
+      <w:start w:val="1"/>
+      <w:numFmt w:val="lowerLetter"/>
+      <w:lvlText w:val="%2."/>
+      <w:lvlJc w:val="left"/>
+      <w:pPr>
+        <w:ind w:left="1440" w:hanging="360"/>
+      </w:pPr>
+    </w:lvl>
+    <w:lvl w:ilvl="2" w:tplc="0809001B" w:tentative="1">
+      <w:start w:val="1"/>
+      <w:numFmt w:val="lowerRoman"/>
+      <w:lvlText w:val="%3."/>
+      <w:lvlJc w:val="right"/>
+      <w:pPr>
+        <w:ind w:left="2160" w:hanging="180"/>
+      </w:pPr>
+    </w:lvl>
+    <w:lvl w:ilvl="3" w:tplc="0809000F" w:tentative="1">
+      <w:start w:val="1"/>
+      <w:numFmt w:val="decimal"/>
+      <w:lvlText w:val="%4."/>
+      <w:lvlJc w:val="left"/>
+      <w:pPr>
+        <w:ind w:left="2880" w:hanging="360"/>
+      </w:pPr>
+    </w:lvl>
+    <w:lvl w:ilvl="4" w:tplc="08090019" w:tentative="1">
+      <w:start w:val="1"/>
+      <w:numFmt w:val="lowerLetter"/>
+      <w:lvlText w:val="%5."/>
+      <w:lvlJc w:val="left"/>
+      <w:pPr>
+        <w:ind w:left="3600" w:hanging="360"/>
+      </w:pPr>
+    </w:lvl>
+    <w:lvl w:ilvl="5" w:tplc="0809001B" w:tentative="1">
+      <w:start w:val="1"/>
+      <w:numFmt w:val="lowerRoman"/>
+      <w:lvlText w:val="%6."/>
+      <w:lvlJc w:val="right"/>
+      <w:pPr>
+        <w:ind w:left="4320" w:hanging="180"/>
+      </w:pPr>
+    </w:lvl>
+    <w:lvl w:ilvl="6" w:tplc="0809000F" w:tentative="1">
+      <w:start w:val="1"/>
+      <w:numFmt w:val="decimal"/>
+      <w:lvlText w:val="%7."/>
+      <w:lvlJc w:val="left"/>
+      <w:pPr>
+        <w:ind w:left="5040" w:hanging="360"/>
+      </w:pPr>
+    </w:lvl>
+    <w:lvl w:ilvl="7" w:tplc="08090019" w:tentative="1">
+      <w:start w:val="1"/>
+      <w:numFmt w:val="lowerLetter"/>
+      <w:lvlText w:val="%8."/>
+      <w:lvlJc w:val="left"/>
+      <w:pPr>
+        <w:ind w:left="5760" w:hanging="360"/>
+      </w:pPr>
+    </w:lvl>
+    <w:lvl w:ilvl="8" w:tplc="0809001B" w:tentative="1">
+      <w:start w:val="1"/>
+      <w:numFmt w:val="lowerRoman"/>
+      <w:lvlText w:val="%9."/>
+      <w:lvlJc w:val="right"/>
+      <w:pPr>
+        <w:ind w:left="6480" w:hanging="180"/>
+      </w:pPr>
+    </w:lvl>
+  </w:abstractNum>
+  <w:abstractNum w:abstractNumId="32" w15:restartNumberingAfterBreak="0">
     <w:nsid w:val="4D796141"/>
     <w:multiLevelType w:val="hybridMultilevel"/>
     <w:tmpl w:val="91D04A66"/>
@@ -11950,7 +12842,7 @@
       </w:rPr>
     </w:lvl>
   </w:abstractNum>
-  <w:abstractNum w:abstractNumId="31" w15:restartNumberingAfterBreak="0">
+  <w:abstractNum w:abstractNumId="33" w15:restartNumberingAfterBreak="0">
     <w:nsid w:val="4F5B2890"/>
     <w:multiLevelType w:val="hybridMultilevel"/>
     <w:tmpl w:val="9FAE4850"/>
@@ -12063,7 +12955,7 @@
       </w:rPr>
     </w:lvl>
   </w:abstractNum>
-  <w:abstractNum w:abstractNumId="32" w15:restartNumberingAfterBreak="0">
+  <w:abstractNum w:abstractNumId="34" w15:restartNumberingAfterBreak="0">
     <w:nsid w:val="50F62E8C"/>
     <w:multiLevelType w:val="hybridMultilevel"/>
     <w:tmpl w:val="E78C85C0"/>
@@ -12176,7 +13068,7 @@
       </w:rPr>
     </w:lvl>
   </w:abstractNum>
-  <w:abstractNum w:abstractNumId="33" w15:restartNumberingAfterBreak="0">
+  <w:abstractNum w:abstractNumId="35" w15:restartNumberingAfterBreak="0">
     <w:nsid w:val="5507266E"/>
     <w:multiLevelType w:val="hybridMultilevel"/>
     <w:tmpl w:val="22522E3A"/>
@@ -12289,7 +13181,7 @@
       </w:rPr>
     </w:lvl>
   </w:abstractNum>
-  <w:abstractNum w:abstractNumId="34" w15:restartNumberingAfterBreak="0">
+  <w:abstractNum w:abstractNumId="36" w15:restartNumberingAfterBreak="0">
     <w:nsid w:val="55990837"/>
     <w:multiLevelType w:val="hybridMultilevel"/>
     <w:tmpl w:val="960254F8"/>
@@ -12402,7 +13294,7 @@
       </w:rPr>
     </w:lvl>
   </w:abstractNum>
-  <w:abstractNum w:abstractNumId="35" w15:restartNumberingAfterBreak="0">
+  <w:abstractNum w:abstractNumId="37" w15:restartNumberingAfterBreak="0">
     <w:nsid w:val="55BC60FF"/>
     <w:multiLevelType w:val="hybridMultilevel"/>
     <w:tmpl w:val="C1FC87D6"/>
@@ -12491,7 +13383,7 @@
       </w:pPr>
     </w:lvl>
   </w:abstractNum>
-  <w:abstractNum w:abstractNumId="36" w15:restartNumberingAfterBreak="0">
+  <w:abstractNum w:abstractNumId="38" w15:restartNumberingAfterBreak="0">
     <w:nsid w:val="57FD43D1"/>
     <w:multiLevelType w:val="hybridMultilevel"/>
     <w:tmpl w:val="A36A9E3E"/>
@@ -12579,7 +13471,7 @@
       </w:pPr>
     </w:lvl>
   </w:abstractNum>
-  <w:abstractNum w:abstractNumId="37" w15:restartNumberingAfterBreak="0">
+  <w:abstractNum w:abstractNumId="39" w15:restartNumberingAfterBreak="0">
     <w:nsid w:val="5A8D27E8"/>
     <w:multiLevelType w:val="hybridMultilevel"/>
     <w:tmpl w:val="44503A18"/>
@@ -12692,7 +13584,7 @@
       </w:rPr>
     </w:lvl>
   </w:abstractNum>
-  <w:abstractNum w:abstractNumId="38" w15:restartNumberingAfterBreak="0">
+  <w:abstractNum w:abstractNumId="40" w15:restartNumberingAfterBreak="0">
     <w:nsid w:val="5E7757B2"/>
     <w:multiLevelType w:val="multilevel"/>
     <w:tmpl w:val="0E203B02"/>
@@ -12778,7 +13670,7 @@
       </w:pPr>
     </w:lvl>
   </w:abstractNum>
-  <w:abstractNum w:abstractNumId="39" w15:restartNumberingAfterBreak="0">
+  <w:abstractNum w:abstractNumId="41" w15:restartNumberingAfterBreak="0">
     <w:nsid w:val="5F9A715F"/>
     <w:multiLevelType w:val="hybridMultilevel"/>
     <w:tmpl w:val="4B26630C"/>
@@ -12891,7 +13783,7 @@
       </w:rPr>
     </w:lvl>
   </w:abstractNum>
-  <w:abstractNum w:abstractNumId="40" w15:restartNumberingAfterBreak="0">
+  <w:abstractNum w:abstractNumId="42" w15:restartNumberingAfterBreak="0">
     <w:nsid w:val="609D235C"/>
     <w:multiLevelType w:val="hybridMultilevel"/>
     <w:tmpl w:val="848696AC"/>
@@ -13004,7 +13896,7 @@
       </w:rPr>
     </w:lvl>
   </w:abstractNum>
-  <w:abstractNum w:abstractNumId="41" w15:restartNumberingAfterBreak="0">
+  <w:abstractNum w:abstractNumId="43" w15:restartNumberingAfterBreak="0">
     <w:nsid w:val="60FC6BB4"/>
     <w:multiLevelType w:val="hybridMultilevel"/>
     <w:tmpl w:val="671E692E"/>
@@ -13117,7 +14009,96 @@
       </w:rPr>
     </w:lvl>
   </w:abstractNum>
-  <w:abstractNum w:abstractNumId="42" w15:restartNumberingAfterBreak="0">
+  <w:abstractNum w:abstractNumId="44" w15:restartNumberingAfterBreak="0">
+    <w:nsid w:val="62691F3C"/>
+    <w:multiLevelType w:val="hybridMultilevel"/>
+    <w:tmpl w:val="B4D6F868"/>
+    <w:lvl w:ilvl="0" w:tplc="0809000F">
+      <w:start w:val="1"/>
+      <w:numFmt w:val="decimal"/>
+      <w:lvlText w:val="%1."/>
+      <w:lvlJc w:val="left"/>
+      <w:pPr>
+        <w:ind w:left="720" w:hanging="360"/>
+      </w:pPr>
+      <w:rPr>
+        <w:rFonts w:hint="default"/>
+      </w:rPr>
+    </w:lvl>
+    <w:lvl w:ilvl="1" w:tplc="08090019" w:tentative="1">
+      <w:start w:val="1"/>
+      <w:numFmt w:val="lowerLetter"/>
+      <w:lvlText w:val="%2."/>
+      <w:lvlJc w:val="left"/>
+      <w:pPr>
+        <w:ind w:left="1440" w:hanging="360"/>
+      </w:pPr>
+    </w:lvl>
+    <w:lvl w:ilvl="2" w:tplc="0809001B" w:tentative="1">
+      <w:start w:val="1"/>
+      <w:numFmt w:val="lowerRoman"/>
+      <w:lvlText w:val="%3."/>
+      <w:lvlJc w:val="right"/>
+      <w:pPr>
+        <w:ind w:left="2160" w:hanging="180"/>
+      </w:pPr>
+    </w:lvl>
+    <w:lvl w:ilvl="3" w:tplc="0809000F" w:tentative="1">
+      <w:start w:val="1"/>
+      <w:numFmt w:val="decimal"/>
+      <w:lvlText w:val="%4."/>
+      <w:lvlJc w:val="left"/>
+      <w:pPr>
+        <w:ind w:left="2880" w:hanging="360"/>
+      </w:pPr>
+    </w:lvl>
+    <w:lvl w:ilvl="4" w:tplc="08090019" w:tentative="1">
+      <w:start w:val="1"/>
+      <w:numFmt w:val="lowerLetter"/>
+      <w:lvlText w:val="%5."/>
+      <w:lvlJc w:val="left"/>
+      <w:pPr>
+        <w:ind w:left="3600" w:hanging="360"/>
+      </w:pPr>
+    </w:lvl>
+    <w:lvl w:ilvl="5" w:tplc="0809001B" w:tentative="1">
+      <w:start w:val="1"/>
+      <w:numFmt w:val="lowerRoman"/>
+      <w:lvlText w:val="%6."/>
+      <w:lvlJc w:val="right"/>
+      <w:pPr>
+        <w:ind w:left="4320" w:hanging="180"/>
+      </w:pPr>
+    </w:lvl>
+    <w:lvl w:ilvl="6" w:tplc="0809000F" w:tentative="1">
+      <w:start w:val="1"/>
+      <w:numFmt w:val="decimal"/>
+      <w:lvlText w:val="%7."/>
+      <w:lvlJc w:val="left"/>
+      <w:pPr>
+        <w:ind w:left="5040" w:hanging="360"/>
+      </w:pPr>
+    </w:lvl>
+    <w:lvl w:ilvl="7" w:tplc="08090019" w:tentative="1">
+      <w:start w:val="1"/>
+      <w:numFmt w:val="lowerLetter"/>
+      <w:lvlText w:val="%8."/>
+      <w:lvlJc w:val="left"/>
+      <w:pPr>
+        <w:ind w:left="5760" w:hanging="360"/>
+      </w:pPr>
+    </w:lvl>
+    <w:lvl w:ilvl="8" w:tplc="0809001B" w:tentative="1">
+      <w:start w:val="1"/>
+      <w:numFmt w:val="lowerRoman"/>
+      <w:lvlText w:val="%9."/>
+      <w:lvlJc w:val="right"/>
+      <w:pPr>
+        <w:ind w:left="6480" w:hanging="180"/>
+      </w:pPr>
+    </w:lvl>
+  </w:abstractNum>
+  <w:abstractNum w:abstractNumId="45" w15:restartNumberingAfterBreak="0">
     <w:nsid w:val="636274E2"/>
     <w:multiLevelType w:val="hybridMultilevel"/>
     <w:tmpl w:val="0732809A"/>
@@ -13206,7 +14187,7 @@
       </w:pPr>
     </w:lvl>
   </w:abstractNum>
-  <w:abstractNum w:abstractNumId="43" w15:restartNumberingAfterBreak="0">
+  <w:abstractNum w:abstractNumId="46" w15:restartNumberingAfterBreak="0">
     <w:nsid w:val="6B944EC9"/>
     <w:multiLevelType w:val="hybridMultilevel"/>
     <w:tmpl w:val="8076D1AC"/>
@@ -13319,7 +14300,7 @@
       </w:rPr>
     </w:lvl>
   </w:abstractNum>
-  <w:abstractNum w:abstractNumId="44" w15:restartNumberingAfterBreak="0">
+  <w:abstractNum w:abstractNumId="47" w15:restartNumberingAfterBreak="0">
     <w:nsid w:val="6EBD0C51"/>
     <w:multiLevelType w:val="hybridMultilevel"/>
     <w:tmpl w:val="5C28EE1A"/>
@@ -13432,7 +14413,7 @@
       </w:rPr>
     </w:lvl>
   </w:abstractNum>
-  <w:abstractNum w:abstractNumId="45" w15:restartNumberingAfterBreak="0">
+  <w:abstractNum w:abstractNumId="48" w15:restartNumberingAfterBreak="0">
     <w:nsid w:val="75F22415"/>
     <w:multiLevelType w:val="hybridMultilevel"/>
     <w:tmpl w:val="DB2EF382"/>
@@ -13518,7 +14499,7 @@
       </w:pPr>
     </w:lvl>
   </w:abstractNum>
-  <w:abstractNum w:abstractNumId="46" w15:restartNumberingAfterBreak="0">
+  <w:abstractNum w:abstractNumId="49" w15:restartNumberingAfterBreak="0">
     <w:nsid w:val="766D73FB"/>
     <w:multiLevelType w:val="hybridMultilevel"/>
     <w:tmpl w:val="646AC9A6"/>
@@ -13607,7 +14588,7 @@
       </w:pPr>
     </w:lvl>
   </w:abstractNum>
-  <w:abstractNum w:abstractNumId="47" w15:restartNumberingAfterBreak="0">
+  <w:abstractNum w:abstractNumId="50" w15:restartNumberingAfterBreak="0">
     <w:nsid w:val="771A7929"/>
     <w:multiLevelType w:val="hybridMultilevel"/>
     <w:tmpl w:val="B5EA489E"/>
@@ -13720,7 +14701,7 @@
       </w:rPr>
     </w:lvl>
   </w:abstractNum>
-  <w:abstractNum w:abstractNumId="48" w15:restartNumberingAfterBreak="0">
+  <w:abstractNum w:abstractNumId="51" w15:restartNumberingAfterBreak="0">
     <w:nsid w:val="7A0155B4"/>
     <w:multiLevelType w:val="hybridMultilevel"/>
     <w:tmpl w:val="581A57DA"/>
@@ -13833,7 +14814,7 @@
       </w:rPr>
     </w:lvl>
   </w:abstractNum>
-  <w:abstractNum w:abstractNumId="49" w15:restartNumberingAfterBreak="0">
+  <w:abstractNum w:abstractNumId="52" w15:restartNumberingAfterBreak="0">
     <w:nsid w:val="7B08431D"/>
     <w:multiLevelType w:val="hybridMultilevel"/>
     <w:tmpl w:val="D65E4EFA"/>
@@ -13950,19 +14931,19 @@
     <w:abstractNumId w:val="2"/>
   </w:num>
   <w:num w:numId="2" w16cid:durableId="1113403002">
-    <w:abstractNumId w:val="48"/>
+    <w:abstractNumId w:val="51"/>
   </w:num>
   <w:num w:numId="3" w16cid:durableId="1089472651">
     <w:abstractNumId w:val="15"/>
   </w:num>
   <w:num w:numId="4" w16cid:durableId="756096743">
-    <w:abstractNumId w:val="33"/>
+    <w:abstractNumId w:val="35"/>
   </w:num>
   <w:num w:numId="5" w16cid:durableId="942763388">
-    <w:abstractNumId w:val="34"/>
+    <w:abstractNumId w:val="36"/>
   </w:num>
   <w:num w:numId="6" w16cid:durableId="417869898">
-    <w:abstractNumId w:val="39"/>
+    <w:abstractNumId w:val="41"/>
   </w:num>
   <w:num w:numId="7" w16cid:durableId="1854569587">
     <w:abstractNumId w:val="8"/>
@@ -13971,7 +14952,7 @@
     <w:abstractNumId w:val="13"/>
   </w:num>
   <w:num w:numId="9" w16cid:durableId="1182012053">
-    <w:abstractNumId w:val="31"/>
+    <w:abstractNumId w:val="33"/>
   </w:num>
   <w:num w:numId="10" w16cid:durableId="1764187321">
     <w:abstractNumId w:val="19"/>
@@ -14007,34 +14988,34 @@
     <w:abstractNumId w:val="9"/>
   </w:num>
   <w:num w:numId="12" w16cid:durableId="1533689452">
-    <w:abstractNumId w:val="27"/>
+    <w:abstractNumId w:val="28"/>
   </w:num>
   <w:num w:numId="13" w16cid:durableId="443159064">
     <w:abstractNumId w:val="5"/>
   </w:num>
   <w:num w:numId="14" w16cid:durableId="1033573607">
-    <w:abstractNumId w:val="38"/>
+    <w:abstractNumId w:val="40"/>
   </w:num>
   <w:num w:numId="15" w16cid:durableId="843469248">
     <w:abstractNumId w:val="16"/>
   </w:num>
   <w:num w:numId="16" w16cid:durableId="99763970">
-    <w:abstractNumId w:val="43"/>
+    <w:abstractNumId w:val="46"/>
   </w:num>
   <w:num w:numId="17" w16cid:durableId="1664508005">
-    <w:abstractNumId w:val="32"/>
+    <w:abstractNumId w:val="34"/>
   </w:num>
   <w:num w:numId="18" w16cid:durableId="824316827">
-    <w:abstractNumId w:val="47"/>
+    <w:abstractNumId w:val="50"/>
   </w:num>
   <w:num w:numId="19" w16cid:durableId="1153906402">
-    <w:abstractNumId w:val="40"/>
+    <w:abstractNumId w:val="42"/>
   </w:num>
   <w:num w:numId="20" w16cid:durableId="837504921">
-    <w:abstractNumId w:val="26"/>
+    <w:abstractNumId w:val="27"/>
   </w:num>
   <w:num w:numId="21" w16cid:durableId="1012563836">
-    <w:abstractNumId w:val="36"/>
+    <w:abstractNumId w:val="38"/>
   </w:num>
   <w:num w:numId="22" w16cid:durableId="1118453637">
     <w:abstractNumId w:val="18"/>
@@ -14052,43 +15033,43 @@
     <w:abstractNumId w:val="23"/>
   </w:num>
   <w:num w:numId="27" w16cid:durableId="665327450">
-    <w:abstractNumId w:val="42"/>
+    <w:abstractNumId w:val="45"/>
   </w:num>
   <w:num w:numId="28" w16cid:durableId="1247033824">
     <w:abstractNumId w:val="25"/>
   </w:num>
   <w:num w:numId="29" w16cid:durableId="2046442565">
-    <w:abstractNumId w:val="46"/>
+    <w:abstractNumId w:val="49"/>
   </w:num>
   <w:num w:numId="30" w16cid:durableId="1319764744">
-    <w:abstractNumId w:val="28"/>
+    <w:abstractNumId w:val="29"/>
   </w:num>
   <w:num w:numId="31" w16cid:durableId="769546122">
     <w:abstractNumId w:val="17"/>
   </w:num>
   <w:num w:numId="32" w16cid:durableId="256401883">
-    <w:abstractNumId w:val="41"/>
+    <w:abstractNumId w:val="43"/>
   </w:num>
   <w:num w:numId="33" w16cid:durableId="120999231">
-    <w:abstractNumId w:val="44"/>
+    <w:abstractNumId w:val="47"/>
   </w:num>
   <w:num w:numId="34" w16cid:durableId="218130649">
-    <w:abstractNumId w:val="30"/>
+    <w:abstractNumId w:val="32"/>
   </w:num>
   <w:num w:numId="35" w16cid:durableId="175003744">
-    <w:abstractNumId w:val="45"/>
+    <w:abstractNumId w:val="48"/>
   </w:num>
   <w:num w:numId="36" w16cid:durableId="431517820">
     <w:abstractNumId w:val="10"/>
   </w:num>
   <w:num w:numId="37" w16cid:durableId="1206138621">
-    <w:abstractNumId w:val="29"/>
+    <w:abstractNumId w:val="30"/>
   </w:num>
   <w:num w:numId="38" w16cid:durableId="1380009327">
     <w:abstractNumId w:val="20"/>
   </w:num>
   <w:num w:numId="39" w16cid:durableId="1335761442">
-    <w:abstractNumId w:val="35"/>
+    <w:abstractNumId w:val="37"/>
   </w:num>
   <w:num w:numId="40" w16cid:durableId="236596730">
     <w:abstractNumId w:val="1"/>
@@ -14115,13 +15096,22 @@
     <w:abstractNumId w:val="24"/>
   </w:num>
   <w:num w:numId="48" w16cid:durableId="604535944">
-    <w:abstractNumId w:val="37"/>
+    <w:abstractNumId w:val="39"/>
   </w:num>
   <w:num w:numId="49" w16cid:durableId="318584515">
     <w:abstractNumId w:val="22"/>
   </w:num>
   <w:num w:numId="50" w16cid:durableId="766926295">
-    <w:abstractNumId w:val="49"/>
+    <w:abstractNumId w:val="52"/>
+  </w:num>
+  <w:num w:numId="51" w16cid:durableId="384959803">
+    <w:abstractNumId w:val="26"/>
+  </w:num>
+  <w:num w:numId="52" w16cid:durableId="1054113605">
+    <w:abstractNumId w:val="44"/>
+  </w:num>
+  <w:num w:numId="53" w16cid:durableId="1280989267">
+    <w:abstractNumId w:val="31"/>
   </w:num>
 </w:numbering>
 </file>
@@ -14521,7 +15511,7 @@
     <w:lsdException w:name="Unresolved Mention" w:semiHidden="1" w:unhideWhenUsed="1"/>
     <w:lsdException w:name="Smart Link" w:semiHidden="1" w:unhideWhenUsed="1"/>
   </w:latentStyles>
-  <w:style w:type="paragraph" w:default="1" w:styleId="a">
+  <w:style w:type="paragraph" w:default="1" w:styleId="Normal">
     <w:name w:val="Normal"/>
     <w:qFormat/>
     <w:rsid w:val="008063E1"/>
@@ -14532,18 +15522,18 @@
       <w:lang w:val="bg-BG"/>
     </w:rPr>
   </w:style>
-  <w:style w:type="paragraph" w:styleId="1">
+  <w:style w:type="paragraph" w:styleId="Heading1">
     <w:name w:val="heading 1"/>
-    <w:basedOn w:val="a"/>
-    <w:next w:val="a"/>
-    <w:link w:val="10"/>
+    <w:basedOn w:val="Normal"/>
+    <w:next w:val="Normal"/>
+    <w:link w:val="Heading1Char"/>
     <w:uiPriority w:val="9"/>
     <w:qFormat/>
-    <w:rsid w:val="009254B7"/>
+    <w:rsid w:val="004E526A"/>
     <w:pPr>
       <w:keepNext/>
       <w:keepLines/>
-      <w:spacing w:before="200" w:after="40"/>
+      <w:spacing w:before="400" w:after="0"/>
       <w:outlineLvl w:val="0"/>
     </w:pPr>
     <w:rPr>
@@ -14554,21 +15544,22 @@
       <w:szCs w:val="32"/>
     </w:rPr>
   </w:style>
-  <w:style w:type="paragraph" w:styleId="2">
+  <w:style w:type="paragraph" w:styleId="Heading2">
     <w:name w:val="heading 2"/>
-    <w:basedOn w:val="a"/>
-    <w:next w:val="a"/>
-    <w:link w:val="20"/>
+    <w:basedOn w:val="Normal"/>
+    <w:next w:val="Normal"/>
+    <w:link w:val="Heading2Char"/>
     <w:uiPriority w:val="9"/>
     <w:qFormat/>
-    <w:rsid w:val="00445C4A"/>
+    <w:rsid w:val="005B4E42"/>
     <w:pPr>
       <w:keepNext/>
       <w:keepLines/>
       <w:numPr>
         <w:numId w:val="11"/>
       </w:numPr>
-      <w:spacing w:line="240" w:lineRule="auto"/>
+      <w:spacing w:before="400" w:line="240" w:lineRule="auto"/>
+      <w:ind w:left="357" w:hanging="357"/>
       <w:outlineLvl w:val="1"/>
     </w:pPr>
     <w:rPr>
@@ -14580,11 +15571,11 @@
       <w:szCs w:val="36"/>
     </w:rPr>
   </w:style>
-  <w:style w:type="paragraph" w:styleId="3">
+  <w:style w:type="paragraph" w:styleId="Heading3">
     <w:name w:val="heading 3"/>
-    <w:basedOn w:val="a"/>
-    <w:next w:val="a"/>
-    <w:link w:val="30"/>
+    <w:basedOn w:val="Normal"/>
+    <w:next w:val="Normal"/>
+    <w:link w:val="Heading3Char"/>
     <w:uiPriority w:val="9"/>
     <w:unhideWhenUsed/>
     <w:qFormat/>
@@ -14603,11 +15594,11 @@
       <w:szCs w:val="32"/>
     </w:rPr>
   </w:style>
-  <w:style w:type="paragraph" w:styleId="4">
+  <w:style w:type="paragraph" w:styleId="Heading4">
     <w:name w:val="heading 4"/>
-    <w:basedOn w:val="a"/>
-    <w:next w:val="a"/>
-    <w:link w:val="40"/>
+    <w:basedOn w:val="Normal"/>
+    <w:next w:val="Normal"/>
+    <w:link w:val="Heading4Char"/>
     <w:uiPriority w:val="9"/>
     <w:unhideWhenUsed/>
     <w:qFormat/>
@@ -14626,11 +15617,11 @@
       <w:sz w:val="28"/>
     </w:rPr>
   </w:style>
-  <w:style w:type="paragraph" w:styleId="5">
+  <w:style w:type="paragraph" w:styleId="Heading5">
     <w:name w:val="heading 5"/>
-    <w:basedOn w:val="a"/>
-    <w:next w:val="a"/>
-    <w:link w:val="50"/>
+    <w:basedOn w:val="Normal"/>
+    <w:next w:val="Normal"/>
+    <w:link w:val="Heading5Char"/>
     <w:uiPriority w:val="9"/>
     <w:semiHidden/>
     <w:unhideWhenUsed/>
@@ -14648,12 +15639,13 @@
       <w:color w:val="B2500E"/>
     </w:rPr>
   </w:style>
-  <w:style w:type="character" w:default="1" w:styleId="a0">
+  <w:style w:type="character" w:default="1" w:styleId="DefaultParagraphFont">
     <w:name w:val="Default Paragraph Font"/>
     <w:uiPriority w:val="1"/>
+    <w:semiHidden/>
     <w:unhideWhenUsed/>
   </w:style>
-  <w:style w:type="table" w:default="1" w:styleId="a1">
+  <w:style w:type="table" w:default="1" w:styleId="TableNormal">
     <w:name w:val="Normal Table"/>
     <w:uiPriority w:val="99"/>
     <w:semiHidden/>
@@ -14668,16 +15660,16 @@
       </w:tblCellMar>
     </w:tblPr>
   </w:style>
-  <w:style w:type="numbering" w:default="1" w:styleId="a2">
+  <w:style w:type="numbering" w:default="1" w:styleId="NoList">
     <w:name w:val="No List"/>
     <w:uiPriority w:val="99"/>
     <w:semiHidden/>
     <w:unhideWhenUsed/>
   </w:style>
-  <w:style w:type="paragraph" w:styleId="a3">
+  <w:style w:type="paragraph" w:styleId="Header">
     <w:name w:val="header"/>
-    <w:basedOn w:val="a"/>
-    <w:link w:val="a4"/>
+    <w:basedOn w:val="Normal"/>
+    <w:link w:val="HeaderChar"/>
     <w:uiPriority w:val="99"/>
     <w:unhideWhenUsed/>
     <w:rsid w:val="008068A2"/>
@@ -14689,17 +15681,17 @@
       <w:spacing w:after="0" w:line="240" w:lineRule="auto"/>
     </w:pPr>
   </w:style>
-  <w:style w:type="character" w:customStyle="1" w:styleId="a4">
-    <w:name w:val="Горен колонтитул Знак"/>
-    <w:basedOn w:val="a0"/>
-    <w:link w:val="a3"/>
+  <w:style w:type="character" w:customStyle="1" w:styleId="HeaderChar">
+    <w:name w:val="Header Char"/>
+    <w:basedOn w:val="DefaultParagraphFont"/>
+    <w:link w:val="Header"/>
     <w:uiPriority w:val="99"/>
     <w:rsid w:val="008068A2"/>
   </w:style>
-  <w:style w:type="paragraph" w:styleId="a5">
+  <w:style w:type="paragraph" w:styleId="Footer">
     <w:name w:val="footer"/>
-    <w:basedOn w:val="a"/>
-    <w:link w:val="a6"/>
+    <w:basedOn w:val="Normal"/>
+    <w:link w:val="FooterChar"/>
     <w:uiPriority w:val="99"/>
     <w:unhideWhenUsed/>
     <w:rsid w:val="008068A2"/>
@@ -14711,17 +15703,17 @@
       <w:spacing w:after="0" w:line="240" w:lineRule="auto"/>
     </w:pPr>
   </w:style>
-  <w:style w:type="character" w:customStyle="1" w:styleId="a6">
-    <w:name w:val="Долен колонтитул Знак"/>
-    <w:basedOn w:val="a0"/>
-    <w:link w:val="a5"/>
+  <w:style w:type="character" w:customStyle="1" w:styleId="FooterChar">
+    <w:name w:val="Footer Char"/>
+    <w:basedOn w:val="DefaultParagraphFont"/>
+    <w:link w:val="Footer"/>
     <w:uiPriority w:val="99"/>
     <w:rsid w:val="008068A2"/>
   </w:style>
-  <w:style w:type="paragraph" w:styleId="a7">
+  <w:style w:type="paragraph" w:styleId="BalloonText">
     <w:name w:val="Balloon Text"/>
-    <w:basedOn w:val="a"/>
-    <w:link w:val="a8"/>
+    <w:basedOn w:val="Normal"/>
+    <w:link w:val="BalloonTextChar"/>
     <w:uiPriority w:val="99"/>
     <w:semiHidden/>
     <w:unhideWhenUsed/>
@@ -14735,10 +15727,10 @@
       <w:szCs w:val="16"/>
     </w:rPr>
   </w:style>
-  <w:style w:type="character" w:customStyle="1" w:styleId="a8">
-    <w:name w:val="Изнесен текст Знак"/>
-    <w:basedOn w:val="a0"/>
-    <w:link w:val="a7"/>
+  <w:style w:type="character" w:customStyle="1" w:styleId="BalloonTextChar">
+    <w:name w:val="Balloon Text Char"/>
+    <w:basedOn w:val="DefaultParagraphFont"/>
+    <w:link w:val="BalloonText"/>
     <w:uiPriority w:val="99"/>
     <w:semiHidden/>
     <w:rsid w:val="00564D7B"/>
@@ -14748,9 +15740,9 @@
       <w:szCs w:val="16"/>
     </w:rPr>
   </w:style>
-  <w:style w:type="character" w:styleId="a9">
+  <w:style w:type="character" w:styleId="Hyperlink">
     <w:name w:val="Hyperlink"/>
-    <w:basedOn w:val="a0"/>
+    <w:basedOn w:val="DefaultParagraphFont"/>
     <w:uiPriority w:val="99"/>
     <w:unhideWhenUsed/>
     <w:rsid w:val="0079324A"/>
@@ -14759,26 +15751,27 @@
       <w:u w:val="single"/>
     </w:rPr>
   </w:style>
-  <w:style w:type="character" w:customStyle="1" w:styleId="10">
-    <w:name w:val="Заглавие 1 Знак"/>
-    <w:basedOn w:val="a0"/>
-    <w:link w:val="1"/>
+  <w:style w:type="character" w:customStyle="1" w:styleId="Heading1Char">
+    <w:name w:val="Heading 1 Char"/>
+    <w:basedOn w:val="DefaultParagraphFont"/>
+    <w:link w:val="Heading1"/>
     <w:uiPriority w:val="9"/>
-    <w:rsid w:val="009254B7"/>
+    <w:rsid w:val="004E526A"/>
     <w:rPr>
       <w:rFonts w:eastAsiaTheme="majorEastAsia" w:cstheme="majorBidi"/>
       <w:b/>
       <w:color w:val="642D08"/>
       <w:sz w:val="40"/>
       <w:szCs w:val="32"/>
+      <w:lang w:val="bg-BG"/>
     </w:rPr>
   </w:style>
-  <w:style w:type="character" w:customStyle="1" w:styleId="20">
-    <w:name w:val="Заглавие 2 Знак"/>
-    <w:basedOn w:val="a0"/>
-    <w:link w:val="2"/>
+  <w:style w:type="character" w:customStyle="1" w:styleId="Heading2Char">
+    <w:name w:val="Heading 2 Char"/>
+    <w:basedOn w:val="DefaultParagraphFont"/>
+    <w:link w:val="Heading2"/>
     <w:uiPriority w:val="9"/>
-    <w:rsid w:val="00445C4A"/>
+    <w:rsid w:val="005B4E42"/>
     <w:rPr>
       <w:rFonts w:eastAsiaTheme="majorEastAsia" w:cstheme="majorBidi"/>
       <w:b/>
@@ -14789,9 +15782,9 @@
       <w:lang w:val="bg-BG"/>
     </w:rPr>
   </w:style>
-  <w:style w:type="paragraph" w:styleId="aa">
+  <w:style w:type="paragraph" w:styleId="NormalWeb">
     <w:name w:val="Normal (Web)"/>
-    <w:basedOn w:val="a"/>
+    <w:basedOn w:val="Normal"/>
     <w:uiPriority w:val="99"/>
     <w:semiHidden/>
     <w:unhideWhenUsed/>
@@ -14805,9 +15798,9 @@
       <w:szCs w:val="24"/>
     </w:rPr>
   </w:style>
-  <w:style w:type="character" w:styleId="ab">
+  <w:style w:type="character" w:styleId="Strong">
     <w:name w:val="Strong"/>
-    <w:basedOn w:val="a0"/>
+    <w:basedOn w:val="DefaultParagraphFont"/>
     <w:qFormat/>
     <w:rsid w:val="00524789"/>
     <w:rPr>
@@ -14815,10 +15808,10 @@
       <w:bCs/>
     </w:rPr>
   </w:style>
-  <w:style w:type="character" w:customStyle="1" w:styleId="30">
-    <w:name w:val="Заглавие 3 Знак"/>
-    <w:basedOn w:val="a0"/>
-    <w:link w:val="3"/>
+  <w:style w:type="character" w:customStyle="1" w:styleId="Heading3Char">
+    <w:name w:val="Heading 3 Char"/>
+    <w:basedOn w:val="DefaultParagraphFont"/>
+    <w:link w:val="Heading3"/>
     <w:uiPriority w:val="9"/>
     <w:rsid w:val="00445C4A"/>
     <w:rPr>
@@ -14829,10 +15822,10 @@
       <w:szCs w:val="32"/>
     </w:rPr>
   </w:style>
-  <w:style w:type="character" w:customStyle="1" w:styleId="40">
-    <w:name w:val="Заглавие 4 Знак"/>
-    <w:basedOn w:val="a0"/>
-    <w:link w:val="4"/>
+  <w:style w:type="character" w:customStyle="1" w:styleId="Heading4Char">
+    <w:name w:val="Heading 4 Char"/>
+    <w:basedOn w:val="DefaultParagraphFont"/>
+    <w:link w:val="Heading4"/>
     <w:uiPriority w:val="9"/>
     <w:rsid w:val="008C5930"/>
     <w:rPr>
@@ -14843,10 +15836,10 @@
       <w:sz w:val="28"/>
     </w:rPr>
   </w:style>
-  <w:style w:type="paragraph" w:styleId="ac">
+  <w:style w:type="paragraph" w:styleId="ListParagraph">
     <w:name w:val="List Paragraph"/>
-    <w:basedOn w:val="a"/>
-    <w:link w:val="ad"/>
+    <w:basedOn w:val="Normal"/>
+    <w:link w:val="ListParagraphChar"/>
     <w:uiPriority w:val="34"/>
     <w:qFormat/>
     <w:rsid w:val="008617B5"/>
@@ -14855,9 +15848,9 @@
       <w:contextualSpacing/>
     </w:pPr>
   </w:style>
-  <w:style w:type="character" w:styleId="ae">
+  <w:style w:type="character" w:styleId="FollowedHyperlink">
     <w:name w:val="FollowedHyperlink"/>
-    <w:basedOn w:val="a0"/>
+    <w:basedOn w:val="DefaultParagraphFont"/>
     <w:uiPriority w:val="99"/>
     <w:semiHidden/>
     <w:unhideWhenUsed/>
@@ -14867,10 +15860,10 @@
       <w:u w:val="single"/>
     </w:rPr>
   </w:style>
-  <w:style w:type="character" w:customStyle="1" w:styleId="50">
-    <w:name w:val="Заглавие 5 Знак"/>
-    <w:basedOn w:val="a0"/>
-    <w:link w:val="5"/>
+  <w:style w:type="character" w:customStyle="1" w:styleId="Heading5Char">
+    <w:name w:val="Heading 5 Char"/>
+    <w:basedOn w:val="DefaultParagraphFont"/>
+    <w:link w:val="Heading5"/>
     <w:uiPriority w:val="9"/>
     <w:semiHidden/>
     <w:rsid w:val="008C5930"/>
@@ -14882,7 +15875,7 @@
   </w:style>
   <w:style w:type="paragraph" w:customStyle="1" w:styleId="Code">
     <w:name w:val="Code"/>
-    <w:basedOn w:val="a"/>
+    <w:basedOn w:val="Normal"/>
     <w:link w:val="CodeChar"/>
     <w:qFormat/>
     <w:rsid w:val="008063E1"/>
@@ -14894,7 +15887,7 @@
   </w:style>
   <w:style w:type="character" w:customStyle="1" w:styleId="CodeChar">
     <w:name w:val="Code Char"/>
-    <w:basedOn w:val="a0"/>
+    <w:basedOn w:val="DefaultParagraphFont"/>
     <w:link w:val="Code"/>
     <w:rsid w:val="008063E1"/>
     <w:rPr>
@@ -14903,9 +15896,9 @@
       <w:noProof/>
     </w:rPr>
   </w:style>
-  <w:style w:type="table" w:styleId="af">
+  <w:style w:type="table" w:styleId="TableGrid">
     <w:name w:val="Table Grid"/>
-    <w:basedOn w:val="a1"/>
+    <w:basedOn w:val="TableNormal"/>
     <w:uiPriority w:val="59"/>
     <w:rsid w:val="00763912"/>
     <w:pPr>
@@ -14924,12 +15917,12 @@
   </w:style>
   <w:style w:type="character" w:customStyle="1" w:styleId="tgc">
     <w:name w:val="_tgc"/>
-    <w:basedOn w:val="a0"/>
+    <w:basedOn w:val="DefaultParagraphFont"/>
     <w:rsid w:val="00D8395C"/>
   </w:style>
   <w:style w:type="paragraph" w:customStyle="1" w:styleId="Index">
     <w:name w:val="Index"/>
-    <w:basedOn w:val="a"/>
+    <w:basedOn w:val="Normal"/>
     <w:qFormat/>
     <w:rsid w:val="005054C7"/>
     <w:pPr>
@@ -14940,17 +15933,17 @@
       <w:rFonts w:cs="FreeSans"/>
     </w:rPr>
   </w:style>
-  <w:style w:type="character" w:customStyle="1" w:styleId="ad">
-    <w:name w:val="Списък на абзаци Знак"/>
-    <w:basedOn w:val="a0"/>
-    <w:link w:val="ac"/>
+  <w:style w:type="character" w:customStyle="1" w:styleId="ListParagraphChar">
+    <w:name w:val="List Paragraph Char"/>
+    <w:basedOn w:val="DefaultParagraphFont"/>
+    <w:link w:val="ListParagraph"/>
     <w:uiPriority w:val="34"/>
     <w:qFormat/>
     <w:rsid w:val="005054C7"/>
   </w:style>
   <w:style w:type="character" w:customStyle="1" w:styleId="InternetLink">
     <w:name w:val="Internet Link"/>
-    <w:basedOn w:val="a0"/>
+    <w:basedOn w:val="DefaultParagraphFont"/>
     <w:uiPriority w:val="99"/>
     <w:unhideWhenUsed/>
     <w:rsid w:val="005054C7"/>
@@ -14959,9 +15952,9 @@
       <w:u w:val="single"/>
     </w:rPr>
   </w:style>
-  <w:style w:type="character" w:styleId="af0">
+  <w:style w:type="character" w:styleId="UnresolvedMention">
     <w:name w:val="Unresolved Mention"/>
-    <w:basedOn w:val="a0"/>
+    <w:basedOn w:val="DefaultParagraphFont"/>
     <w:uiPriority w:val="99"/>
     <w:semiHidden/>
     <w:unhideWhenUsed/>

</xml_diff>